<commit_message>
Machine readable added education
</commit_message>
<xml_diff>
--- a/GM_resume_machine_readable.docx
+++ b/GM_resume_machine_readable.docx
@@ -10,15 +10,15 @@
         <mc:AlternateContent>
           <mc:Choice Requires="wps">
             <w:drawing>
-              <wp:anchor distT="0" distB="0" distL="114300" distR="114300" simplePos="0" relativeHeight="251680768" behindDoc="0" locked="0" layoutInCell="1" allowOverlap="1" wp14:anchorId="4F6CD718" wp14:editId="3C20253B">
+              <wp:anchor distT="0" distB="0" distL="114300" distR="114300" simplePos="0" relativeHeight="251680768" behindDoc="0" locked="0" layoutInCell="1" allowOverlap="1" wp14:anchorId="4F6CD718" wp14:editId="62BEBA6D">
                 <wp:simplePos x="0" y="0"/>
                 <wp:positionH relativeFrom="column">
-                  <wp:posOffset>307340</wp:posOffset>
+                  <wp:posOffset>292966</wp:posOffset>
                 </wp:positionH>
                 <wp:positionV relativeFrom="paragraph">
-                  <wp:posOffset>9151620</wp:posOffset>
+                  <wp:posOffset>7464772</wp:posOffset>
                 </wp:positionV>
-                <wp:extent cx="2164080" cy="670560"/>
+                <wp:extent cx="2299854" cy="1392382"/>
                 <wp:effectExtent l="0" t="0" r="0" b="0"/>
                 <wp:wrapNone/>
                 <wp:docPr id="17" name="Text Box 17"/>
@@ -30,7 +30,7 @@
                       <wps:spPr>
                         <a:xfrm>
                           <a:off x="0" y="0"/>
-                          <a:ext cx="2164080" cy="670560"/>
+                          <a:ext cx="2299854" cy="1392382"/>
                         </a:xfrm>
                         <a:prstGeom prst="rect">
                           <a:avLst/>
@@ -47,18 +47,44 @@
                               <w:spacing w:after="0" w:line="240" w:lineRule="auto"/>
                               <w:rPr>
                                 <w:rFonts w:ascii="Arial" w:hAnsi="Arial" w:cs="Arial"/>
-                                <w:sz w:val="24"/>
-                                <w:szCs w:val="24"/>
-                              </w:rPr>
-                            </w:pPr>
-                            <w:r>
-                              <w:rPr>
-                                <w:rFonts w:ascii="Arial" w:hAnsi="Arial" w:cs="Arial"/>
-                                <w:sz w:val="24"/>
-                                <w:szCs w:val="24"/>
-                              </w:rPr>
-                              <w:t>Project Management</w:t>
-                            </w:r>
+                                <w:b/>
+                                <w:bCs/>
+                                <w:sz w:val="24"/>
+                                <w:szCs w:val="24"/>
+                              </w:rPr>
+                            </w:pPr>
+                            <w:r>
+                              <w:rPr>
+                                <w:rFonts w:ascii="Arial" w:hAnsi="Arial" w:cs="Arial"/>
+                                <w:b/>
+                                <w:bCs/>
+                                <w:sz w:val="24"/>
+                                <w:szCs w:val="24"/>
+                              </w:rPr>
+                              <w:t>MBA</w:t>
+                            </w:r>
+                            <w:r>
+                              <w:rPr>
+                                <w:rFonts w:ascii="Arial" w:hAnsi="Arial" w:cs="Arial"/>
+                                <w:b/>
+                                <w:bCs/>
+                                <w:sz w:val="24"/>
+                                <w:szCs w:val="24"/>
+                              </w:rPr>
+                              <w:t xml:space="preserve"> Business </w:t>
+                            </w:r>
+                            <w:proofErr w:type="spellStart"/>
+                            <w:r>
+                              <w:rPr>
+                                <w:rFonts w:ascii="Arial" w:hAnsi="Arial" w:cs="Arial"/>
+                                <w:b/>
+                                <w:bCs/>
+                                <w:sz w:val="24"/>
+                                <w:szCs w:val="24"/>
+                              </w:rPr>
+                              <w:t>Anlytics</w:t>
+                            </w:r>
+                            <w:proofErr w:type="spellEnd"/>
                           </w:p>
                           <w:p>
                             <w:pPr>
@@ -75,7 +101,7 @@
                                 <w:sz w:val="24"/>
                                 <w:szCs w:val="24"/>
                               </w:rPr>
-                              <w:t>Performance Management</w:t>
+                              <w:t xml:space="preserve">SMU Cox </w:t>
                             </w:r>
                           </w:p>
                           <w:p>
@@ -93,7 +119,77 @@
                                 <w:sz w:val="24"/>
                                 <w:szCs w:val="24"/>
                               </w:rPr>
-                              <w:t>Variance Analysis</w:t>
+                              <w:t>Class of 2013</w:t>
+                            </w:r>
+                          </w:p>
+                          <w:p>
+                            <w:pPr>
+                              <w:spacing w:after="0" w:line="240" w:lineRule="auto"/>
+                              <w:rPr>
+                                <w:rFonts w:ascii="Arial" w:hAnsi="Arial" w:cs="Arial"/>
+                                <w:sz w:val="24"/>
+                                <w:szCs w:val="24"/>
+                              </w:rPr>
+                            </w:pPr>
+                          </w:p>
+                          <w:p>
+                            <w:pPr>
+                              <w:spacing w:after="0" w:line="240" w:lineRule="auto"/>
+                              <w:rPr>
+                                <w:rFonts w:ascii="Arial" w:hAnsi="Arial" w:cs="Arial"/>
+                                <w:b/>
+                                <w:bCs/>
+                                <w:sz w:val="24"/>
+                                <w:szCs w:val="24"/>
+                              </w:rPr>
+                            </w:pPr>
+                            <w:proofErr w:type="gramStart"/>
+                            <w:r>
+                              <w:rPr>
+                                <w:rFonts w:ascii="Arial" w:hAnsi="Arial" w:cs="Arial"/>
+                                <w:b/>
+                                <w:bCs/>
+                                <w:sz w:val="24"/>
+                                <w:szCs w:val="24"/>
+                              </w:rPr>
+                              <w:t>Bachelors of Engineering</w:t>
+                            </w:r>
+                            <w:proofErr w:type="gramEnd"/>
+                          </w:p>
+                          <w:p>
+                            <w:pPr>
+                              <w:spacing w:after="0" w:line="240" w:lineRule="auto"/>
+                              <w:rPr>
+                                <w:rFonts w:ascii="Arial" w:hAnsi="Arial" w:cs="Arial"/>
+                                <w:sz w:val="24"/>
+                                <w:szCs w:val="24"/>
+                              </w:rPr>
+                            </w:pPr>
+                            <w:r>
+                              <w:rPr>
+                                <w:rFonts w:ascii="Arial" w:hAnsi="Arial" w:cs="Arial"/>
+                                <w:sz w:val="24"/>
+                                <w:szCs w:val="24"/>
+                              </w:rPr>
+                              <w:t>Manipal Institute of Technology</w:t>
+                            </w:r>
+                          </w:p>
+                          <w:p>
+                            <w:pPr>
+                              <w:spacing w:after="0" w:line="240" w:lineRule="auto"/>
+                              <w:rPr>
+                                <w:rFonts w:ascii="Arial" w:hAnsi="Arial" w:cs="Arial"/>
+                                <w:sz w:val="24"/>
+                                <w:szCs w:val="24"/>
+                              </w:rPr>
+                            </w:pPr>
+                            <w:r>
+                              <w:rPr>
+                                <w:rFonts w:ascii="Arial" w:hAnsi="Arial" w:cs="Arial"/>
+                                <w:sz w:val="24"/>
+                                <w:szCs w:val="24"/>
+                              </w:rPr>
+                              <w:t>Class of 2007</w:t>
                             </w:r>
                           </w:p>
                         </w:txbxContent>
@@ -122,7 +218,7 @@
                 <v:stroke joinstyle="miter"/>
                 <v:path gradientshapeok="t" o:connecttype="rect"/>
               </v:shapetype>
-              <v:shape id="Text Box 17" o:spid="_x0000_s1026" type="#_x0000_t202" style="position:absolute;margin-left:24.2pt;margin-top:720.6pt;width:170.4pt;height:52.8pt;z-index:251680768;visibility:visible;mso-wrap-style:square;mso-width-percent:0;mso-height-percent:0;mso-wrap-distance-left:9pt;mso-wrap-distance-top:0;mso-wrap-distance-right:9pt;mso-wrap-distance-bottom:0;mso-position-horizontal:absolute;mso-position-horizontal-relative:text;mso-position-vertical:absolute;mso-position-vertical-relative:text;mso-width-percent:0;mso-height-percent:0;mso-width-relative:margin;mso-height-relative:margin;v-text-anchor:top" o:gfxdata="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" filled="f" stroked="f" strokeweight=".5pt">
+              <v:shape id="Text Box 17" o:spid="_x0000_s1026" type="#_x0000_t202" style="position:absolute;margin-left:23.05pt;margin-top:587.8pt;width:181.1pt;height:109.65pt;z-index:251680768;visibility:visible;mso-wrap-style:square;mso-width-percent:0;mso-height-percent:0;mso-wrap-distance-left:9pt;mso-wrap-distance-top:0;mso-wrap-distance-right:9pt;mso-wrap-distance-bottom:0;mso-position-horizontal:absolute;mso-position-horizontal-relative:text;mso-position-vertical:absolute;mso-position-vertical-relative:text;mso-width-percent:0;mso-height-percent:0;mso-width-relative:margin;mso-height-relative:margin;v-text-anchor:top" o:gfxdata="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" filled="f" stroked="f" strokeweight=".5pt">
                 <v:textbox>
                   <w:txbxContent>
                     <w:p>
@@ -130,18 +226,44 @@
                         <w:spacing w:after="0" w:line="240" w:lineRule="auto"/>
                         <w:rPr>
                           <w:rFonts w:ascii="Arial" w:hAnsi="Arial" w:cs="Arial"/>
-                          <w:sz w:val="24"/>
-                          <w:szCs w:val="24"/>
-                        </w:rPr>
-                      </w:pPr>
-                      <w:r>
-                        <w:rPr>
-                          <w:rFonts w:ascii="Arial" w:hAnsi="Arial" w:cs="Arial"/>
-                          <w:sz w:val="24"/>
-                          <w:szCs w:val="24"/>
-                        </w:rPr>
-                        <w:t>Project Management</w:t>
-                      </w:r>
+                          <w:b/>
+                          <w:bCs/>
+                          <w:sz w:val="24"/>
+                          <w:szCs w:val="24"/>
+                        </w:rPr>
+                      </w:pPr>
+                      <w:r>
+                        <w:rPr>
+                          <w:rFonts w:ascii="Arial" w:hAnsi="Arial" w:cs="Arial"/>
+                          <w:b/>
+                          <w:bCs/>
+                          <w:sz w:val="24"/>
+                          <w:szCs w:val="24"/>
+                        </w:rPr>
+                        <w:t>MBA</w:t>
+                      </w:r>
+                      <w:r>
+                        <w:rPr>
+                          <w:rFonts w:ascii="Arial" w:hAnsi="Arial" w:cs="Arial"/>
+                          <w:b/>
+                          <w:bCs/>
+                          <w:sz w:val="24"/>
+                          <w:szCs w:val="24"/>
+                        </w:rPr>
+                        <w:t xml:space="preserve"> Business </w:t>
+                      </w:r>
+                      <w:proofErr w:type="spellStart"/>
+                      <w:r>
+                        <w:rPr>
+                          <w:rFonts w:ascii="Arial" w:hAnsi="Arial" w:cs="Arial"/>
+                          <w:b/>
+                          <w:bCs/>
+                          <w:sz w:val="24"/>
+                          <w:szCs w:val="24"/>
+                        </w:rPr>
+                        <w:t>Anlytics</w:t>
+                      </w:r>
+                      <w:proofErr w:type="spellEnd"/>
                     </w:p>
                     <w:p>
                       <w:pPr>
@@ -158,7 +280,7 @@
                           <w:sz w:val="24"/>
                           <w:szCs w:val="24"/>
                         </w:rPr>
-                        <w:t>Performance Management</w:t>
+                        <w:t xml:space="preserve">SMU Cox </w:t>
                       </w:r>
                     </w:p>
                     <w:p>
@@ -176,7 +298,77 @@
                           <w:sz w:val="24"/>
                           <w:szCs w:val="24"/>
                         </w:rPr>
-                        <w:t>Variance Analysis</w:t>
+                        <w:t>Class of 2013</w:t>
+                      </w:r>
+                    </w:p>
+                    <w:p>
+                      <w:pPr>
+                        <w:spacing w:after="0" w:line="240" w:lineRule="auto"/>
+                        <w:rPr>
+                          <w:rFonts w:ascii="Arial" w:hAnsi="Arial" w:cs="Arial"/>
+                          <w:sz w:val="24"/>
+                          <w:szCs w:val="24"/>
+                        </w:rPr>
+                      </w:pPr>
+                    </w:p>
+                    <w:p>
+                      <w:pPr>
+                        <w:spacing w:after="0" w:line="240" w:lineRule="auto"/>
+                        <w:rPr>
+                          <w:rFonts w:ascii="Arial" w:hAnsi="Arial" w:cs="Arial"/>
+                          <w:b/>
+                          <w:bCs/>
+                          <w:sz w:val="24"/>
+                          <w:szCs w:val="24"/>
+                        </w:rPr>
+                      </w:pPr>
+                      <w:proofErr w:type="gramStart"/>
+                      <w:r>
+                        <w:rPr>
+                          <w:rFonts w:ascii="Arial" w:hAnsi="Arial" w:cs="Arial"/>
+                          <w:b/>
+                          <w:bCs/>
+                          <w:sz w:val="24"/>
+                          <w:szCs w:val="24"/>
+                        </w:rPr>
+                        <w:t>Bachelors of Engineering</w:t>
+                      </w:r>
+                      <w:proofErr w:type="gramEnd"/>
+                    </w:p>
+                    <w:p>
+                      <w:pPr>
+                        <w:spacing w:after="0" w:line="240" w:lineRule="auto"/>
+                        <w:rPr>
+                          <w:rFonts w:ascii="Arial" w:hAnsi="Arial" w:cs="Arial"/>
+                          <w:sz w:val="24"/>
+                          <w:szCs w:val="24"/>
+                        </w:rPr>
+                      </w:pPr>
+                      <w:r>
+                        <w:rPr>
+                          <w:rFonts w:ascii="Arial" w:hAnsi="Arial" w:cs="Arial"/>
+                          <w:sz w:val="24"/>
+                          <w:szCs w:val="24"/>
+                        </w:rPr>
+                        <w:t>Manipal Institute of Technology</w:t>
+                      </w:r>
+                    </w:p>
+                    <w:p>
+                      <w:pPr>
+                        <w:spacing w:after="0" w:line="240" w:lineRule="auto"/>
+                        <w:rPr>
+                          <w:rFonts w:ascii="Arial" w:hAnsi="Arial" w:cs="Arial"/>
+                          <w:sz w:val="24"/>
+                          <w:szCs w:val="24"/>
+                        </w:rPr>
+                      </w:pPr>
+                      <w:r>
+                        <w:rPr>
+                          <w:rFonts w:ascii="Arial" w:hAnsi="Arial" w:cs="Arial"/>
+                          <w:sz w:val="24"/>
+                          <w:szCs w:val="24"/>
+                        </w:rPr>
+                        <w:t>Class of 2007</w:t>
                       </w:r>
                     </w:p>
                   </w:txbxContent>
@@ -193,13 +385,143 @@
         <mc:AlternateContent>
           <mc:Choice Requires="wps">
             <w:drawing>
-              <wp:anchor distT="0" distB="0" distL="114300" distR="114300" simplePos="0" relativeHeight="251678720" behindDoc="0" locked="0" layoutInCell="1" allowOverlap="1" wp14:anchorId="231915FD" wp14:editId="0BA631E2">
+              <wp:anchor distT="0" distB="0" distL="114300" distR="114300" simplePos="0" relativeHeight="251684864" behindDoc="0" locked="0" layoutInCell="1" allowOverlap="1" wp14:anchorId="752A6434" wp14:editId="55E5A3C9">
                 <wp:simplePos x="0" y="0"/>
                 <wp:positionH relativeFrom="column">
-                  <wp:posOffset>307340</wp:posOffset>
+                  <wp:posOffset>349250</wp:posOffset>
                 </wp:positionH>
                 <wp:positionV relativeFrom="paragraph">
-                  <wp:posOffset>8770620</wp:posOffset>
+                  <wp:posOffset>8976360</wp:posOffset>
+                </wp:positionV>
+                <wp:extent cx="2088000" cy="324000"/>
+                <wp:effectExtent l="0" t="0" r="26670" b="19050"/>
+                <wp:wrapNone/>
+                <wp:docPr id="3" name="Rectangle 3"/>
+                <wp:cNvGraphicFramePr/>
+                <a:graphic xmlns:a="http://schemas.openxmlformats.org/drawingml/2006/main">
+                  <a:graphicData uri="http://schemas.microsoft.com/office/word/2010/wordprocessingShape">
+                    <wps:wsp>
+                      <wps:cNvSpPr/>
+                      <wps:spPr>
+                        <a:xfrm>
+                          <a:off x="0" y="0"/>
+                          <a:ext cx="2088000" cy="324000"/>
+                        </a:xfrm>
+                        <a:prstGeom prst="rect">
+                          <a:avLst/>
+                        </a:prstGeom>
+                        <a:solidFill>
+                          <a:srgbClr val="002060"/>
+                        </a:solidFill>
+                      </wps:spPr>
+                      <wps:style>
+                        <a:lnRef idx="2">
+                          <a:schemeClr val="accent1">
+                            <a:shade val="50000"/>
+                          </a:schemeClr>
+                        </a:lnRef>
+                        <a:fillRef idx="1">
+                          <a:schemeClr val="accent1"/>
+                        </a:fillRef>
+                        <a:effectRef idx="0">
+                          <a:schemeClr val="accent1"/>
+                        </a:effectRef>
+                        <a:fontRef idx="minor">
+                          <a:schemeClr val="lt1"/>
+                        </a:fontRef>
+                      </wps:style>
+                      <wps:txbx>
+                        <w:txbxContent>
+                          <w:p>
+                            <w:pPr>
+                              <w:jc w:val="center"/>
+                              <w:rPr>
+                                <w:rFonts w:ascii="Arial" w:hAnsi="Arial" w:cs="Arial"/>
+                                <w:b/>
+                                <w:bCs/>
+                                <w:sz w:val="28"/>
+                                <w:szCs w:val="28"/>
+                              </w:rPr>
+                            </w:pPr>
+                            <w:r>
+                              <w:rPr>
+                                <w:rFonts w:ascii="Arial" w:hAnsi="Arial" w:cs="Arial"/>
+                                <w:b/>
+                                <w:bCs/>
+                                <w:sz w:val="28"/>
+                                <w:szCs w:val="28"/>
+                              </w:rPr>
+                              <w:t>Links</w:t>
+                            </w:r>
+                          </w:p>
+                        </w:txbxContent>
+                      </wps:txbx>
+                      <wps:bodyPr rot="0" spcFirstLastPara="0" vertOverflow="overflow" horzOverflow="overflow" vert="horz" wrap="square" lIns="91440" tIns="45720" rIns="91440" bIns="45720" numCol="1" spcCol="0" rtlCol="0" fromWordArt="0" anchor="ctr" anchorCtr="0" forceAA="0" compatLnSpc="1">
+                        <a:prstTxWarp prst="textNoShape">
+                          <a:avLst/>
+                        </a:prstTxWarp>
+                        <a:noAutofit/>
+                      </wps:bodyPr>
+                    </wps:wsp>
+                  </a:graphicData>
+                </a:graphic>
+                <wp14:sizeRelH relativeFrom="margin">
+                  <wp14:pctWidth>0</wp14:pctWidth>
+                </wp14:sizeRelH>
+                <wp14:sizeRelV relativeFrom="margin">
+                  <wp14:pctHeight>0</wp14:pctHeight>
+                </wp14:sizeRelV>
+              </wp:anchor>
+            </w:drawing>
+          </mc:Choice>
+          <mc:Fallback>
+            <w:pict>
+              <v:rect w14:anchorId="752A6434" id="Rectangle 3" o:spid="_x0000_s1027" style="position:absolute;margin-left:27.5pt;margin-top:706.8pt;width:164.4pt;height:25.5pt;z-index:251684864;visibility:visible;mso-wrap-style:square;mso-width-percent:0;mso-height-percent:0;mso-wrap-distance-left:9pt;mso-wrap-distance-top:0;mso-wrap-distance-right:9pt;mso-wrap-distance-bottom:0;mso-position-horizontal:absolute;mso-position-horizontal-relative:text;mso-position-vertical:absolute;mso-position-vertical-relative:text;mso-width-percent:0;mso-height-percent:0;mso-width-relative:margin;mso-height-relative:margin;v-text-anchor:middle" o:gfxdata="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" fillcolor="#002060" strokecolor="#1f3763 [1604]" strokeweight="1pt">
+                <v:textbox>
+                  <w:txbxContent>
+                    <w:p>
+                      <w:pPr>
+                        <w:jc w:val="center"/>
+                        <w:rPr>
+                          <w:rFonts w:ascii="Arial" w:hAnsi="Arial" w:cs="Arial"/>
+                          <w:b/>
+                          <w:bCs/>
+                          <w:sz w:val="28"/>
+                          <w:szCs w:val="28"/>
+                        </w:rPr>
+                      </w:pPr>
+                      <w:r>
+                        <w:rPr>
+                          <w:rFonts w:ascii="Arial" w:hAnsi="Arial" w:cs="Arial"/>
+                          <w:b/>
+                          <w:bCs/>
+                          <w:sz w:val="28"/>
+                          <w:szCs w:val="28"/>
+                        </w:rPr>
+                        <w:t>Links</w:t>
+                      </w:r>
+                    </w:p>
+                  </w:txbxContent>
+                </v:textbox>
+              </v:rect>
+            </w:pict>
+          </mc:Fallback>
+        </mc:AlternateContent>
+      </w:r>
+      <w:r>
+        <w:rPr>
+          <w:noProof/>
+        </w:rPr>
+        <mc:AlternateContent>
+          <mc:Choice Requires="wps">
+            <w:drawing>
+              <wp:anchor distT="0" distB="0" distL="114300" distR="114300" simplePos="0" relativeHeight="251678720" behindDoc="0" locked="0" layoutInCell="1" allowOverlap="1" wp14:anchorId="231915FD" wp14:editId="3FB48032">
+                <wp:simplePos x="0" y="0"/>
+                <wp:positionH relativeFrom="column">
+                  <wp:posOffset>352425</wp:posOffset>
+                </wp:positionH>
+                <wp:positionV relativeFrom="paragraph">
+                  <wp:posOffset>7087235</wp:posOffset>
                 </wp:positionV>
                 <wp:extent cx="2088000" cy="324000"/>
                 <wp:effectExtent l="0" t="0" r="26670" b="19050"/>
@@ -259,7 +581,7 @@
                                 <w:sz w:val="28"/>
                                 <w:szCs w:val="28"/>
                               </w:rPr>
-                              <w:t>Links</w:t>
+                              <w:t>Education</w:t>
                             </w:r>
                           </w:p>
                         </w:txbxContent>
@@ -284,7 +606,7 @@
           </mc:Choice>
           <mc:Fallback>
             <w:pict>
-              <v:rect w14:anchorId="231915FD" id="Rectangle 16" o:spid="_x0000_s1027" style="position:absolute;margin-left:24.2pt;margin-top:690.6pt;width:164.4pt;height:25.5pt;z-index:251678720;visibility:visible;mso-wrap-style:square;mso-width-percent:0;mso-height-percent:0;mso-wrap-distance-left:9pt;mso-wrap-distance-top:0;mso-wrap-distance-right:9pt;mso-wrap-distance-bottom:0;mso-position-horizontal:absolute;mso-position-horizontal-relative:text;mso-position-vertical:absolute;mso-position-vertical-relative:text;mso-width-percent:0;mso-height-percent:0;mso-width-relative:margin;mso-height-relative:margin;v-text-anchor:middle" o:gfxdata="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" fillcolor="#002060" strokecolor="#1f3763 [1604]" strokeweight="1pt">
+              <v:rect w14:anchorId="231915FD" id="Rectangle 16" o:spid="_x0000_s1028" style="position:absolute;margin-left:27.75pt;margin-top:558.05pt;width:164.4pt;height:25.5pt;z-index:251678720;visibility:visible;mso-wrap-style:square;mso-width-percent:0;mso-height-percent:0;mso-wrap-distance-left:9pt;mso-wrap-distance-top:0;mso-wrap-distance-right:9pt;mso-wrap-distance-bottom:0;mso-position-horizontal:absolute;mso-position-horizontal-relative:text;mso-position-vertical:absolute;mso-position-vertical-relative:text;mso-width-percent:0;mso-height-percent:0;mso-width-relative:margin;mso-height-relative:margin;v-text-anchor:middle" o:gfxdata="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" fillcolor="#002060" strokecolor="#1f3763 [1604]" strokeweight="1pt">
                 <v:textbox>
                   <w:txbxContent>
                     <w:p>
@@ -306,7 +628,7 @@
                           <w:sz w:val="28"/>
                           <w:szCs w:val="28"/>
                         </w:rPr>
-                        <w:t>Links</w:t>
+                        <w:t>Education</w:t>
                       </w:r>
                     </w:p>
                   </w:txbxContent>
@@ -323,18 +645,18 @@
         <mc:AlternateContent>
           <mc:Choice Requires="wps">
             <w:drawing>
-              <wp:anchor distT="0" distB="0" distL="114300" distR="114300" simplePos="0" relativeHeight="251676672" behindDoc="0" locked="0" layoutInCell="1" allowOverlap="1" wp14:anchorId="3C339076" wp14:editId="0D3DCB70">
+              <wp:anchor distT="0" distB="0" distL="114300" distR="114300" simplePos="0" relativeHeight="251682816" behindDoc="0" locked="0" layoutInCell="1" allowOverlap="1" wp14:anchorId="37C35C30" wp14:editId="0AA6CABF">
                 <wp:simplePos x="0" y="0"/>
                 <wp:positionH relativeFrom="column">
-                  <wp:posOffset>3911600</wp:posOffset>
+                  <wp:posOffset>3848100</wp:posOffset>
                 </wp:positionH>
                 <wp:positionV relativeFrom="paragraph">
-                  <wp:posOffset>7680960</wp:posOffset>
+                  <wp:posOffset>9028430</wp:posOffset>
                 </wp:positionV>
-                <wp:extent cx="3360420" cy="3154680"/>
-                <wp:effectExtent l="0" t="0" r="0" b="7620"/>
+                <wp:extent cx="3364992" cy="914400"/>
+                <wp:effectExtent l="0" t="0" r="6985" b="0"/>
                 <wp:wrapNone/>
-                <wp:docPr id="15" name="Text Box 15"/>
+                <wp:docPr id="2" name="Text Box 2"/>
                 <wp:cNvGraphicFramePr/>
                 <a:graphic xmlns:a="http://schemas.openxmlformats.org/drawingml/2006/main">
                   <a:graphicData uri="http://schemas.microsoft.com/office/word/2010/wordprocessingShape">
@@ -343,7 +665,7 @@
                       <wps:spPr>
                         <a:xfrm>
                           <a:off x="0" y="0"/>
-                          <a:ext cx="3360420" cy="3154680"/>
+                          <a:ext cx="3364992" cy="914400"/>
                         </a:xfrm>
                         <a:prstGeom prst="rect">
                           <a:avLst/>
@@ -353,6 +675,7 @@
                         </a:solidFill>
                         <a:ln w="6350">
                           <a:noFill/>
+                          <a:prstDash val="sysDot"/>
                         </a:ln>
                       </wps:spPr>
                       <wps:txbx>
@@ -378,7 +701,7 @@
                                 <w:sz w:val="24"/>
                                 <w:szCs w:val="24"/>
                               </w:rPr>
-                              <w:t>Specialist II (Retention Lead)</w:t>
+                              <w:t>Senior Associate Marketing Manager</w:t>
                             </w:r>
                           </w:p>
                           <w:p>
@@ -393,7 +716,6 @@
                                 <w:szCs w:val="24"/>
                               </w:rPr>
                             </w:pPr>
-                            <w:proofErr w:type="spellStart"/>
                             <w:r>
                               <w:rPr>
                                 <w:rFonts w:ascii="Arial" w:hAnsi="Arial" w:cs="Arial"/>
@@ -403,9 +725,8 @@
                                 <w:sz w:val="24"/>
                                 <w:szCs w:val="24"/>
                               </w:rPr>
-                              <w:t>Vistra</w:t>
-                            </w:r>
-                            <w:proofErr w:type="spellEnd"/>
+                              <w:t>Essilor of America</w:t>
+                            </w:r>
                             <w:r>
                               <w:rPr>
                                 <w:rFonts w:ascii="Arial" w:hAnsi="Arial" w:cs="Arial"/>
@@ -415,7 +736,7 @@
                                 <w:sz w:val="24"/>
                                 <w:szCs w:val="24"/>
                               </w:rPr>
-                              <w:t xml:space="preserve"> Energy –</w:t>
+                              <w:t xml:space="preserve"> –</w:t>
                             </w:r>
                             <w:r>
                               <w:rPr>
@@ -426,7 +747,40 @@
                                 <w:sz w:val="24"/>
                                 <w:szCs w:val="24"/>
                               </w:rPr>
-                              <w:t xml:space="preserve"> Mar 2019 – Present</w:t>
+                              <w:t xml:space="preserve"> Mar 201</w:t>
+                            </w:r>
+                            <w:r>
+                              <w:rPr>
+                                <w:rFonts w:ascii="Arial" w:hAnsi="Arial" w:cs="Arial"/>
+                                <w:b/>
+                                <w:bCs/>
+                                <w:color w:val="000000" w:themeColor="text1"/>
+                                <w:sz w:val="24"/>
+                                <w:szCs w:val="24"/>
+                              </w:rPr>
+                              <w:t>3</w:t>
+                            </w:r>
+                            <w:r>
+                              <w:rPr>
+                                <w:rFonts w:ascii="Arial" w:hAnsi="Arial" w:cs="Arial"/>
+                                <w:b/>
+                                <w:bCs/>
+                                <w:color w:val="000000" w:themeColor="text1"/>
+                                <w:sz w:val="24"/>
+                                <w:szCs w:val="24"/>
+                              </w:rPr>
+                              <w:t xml:space="preserve"> – </w:t>
+                            </w:r>
+                            <w:r>
+                              <w:rPr>
+                                <w:rFonts w:ascii="Arial" w:hAnsi="Arial" w:cs="Arial"/>
+                                <w:b/>
+                                <w:bCs/>
+                                <w:color w:val="000000" w:themeColor="text1"/>
+                                <w:sz w:val="24"/>
+                                <w:szCs w:val="24"/>
+                              </w:rPr>
+                              <w:t>Mar 2015</w:t>
                             </w:r>
                           </w:p>
                           <w:p>
@@ -434,12 +788,14 @@
                               <w:pStyle w:val="ListParagraph"/>
                               <w:numPr>
                                 <w:ilvl w:val="0"/>
-                                <w:numId w:val="2"/>
+                                <w:numId w:val="3"/>
                               </w:numPr>
-                              <w:spacing w:after="0"/>
-                              <w:rPr>
-                                <w:rFonts w:ascii="Arial" w:hAnsi="Arial" w:cs="Arial"/>
-                                <w:color w:val="000000" w:themeColor="text1"/>
+                              <w:spacing w:after="0" w:line="240" w:lineRule="auto"/>
+                              <w:rPr>
+                                <w:rFonts w:ascii="Arial" w:hAnsi="Arial" w:cs="Arial"/>
+                                <w:bCs/>
+                                <w:iCs/>
+                                <w:color w:val="000000"/>
                                 <w:sz w:val="20"/>
                                 <w:szCs w:val="20"/>
                               </w:rPr>
@@ -447,160 +803,24 @@
                             <w:r>
                               <w:rPr>
                                 <w:rFonts w:ascii="Arial" w:hAnsi="Arial" w:cs="Arial"/>
-                                <w:color w:val="000000" w:themeColor="text1"/>
+                                <w:bCs/>
+                                <w:iCs/>
+                                <w:color w:val="000000"/>
                                 <w:sz w:val="20"/>
                                 <w:szCs w:val="20"/>
                               </w:rPr>
-                              <w:t>Developed forecasting and Analytics for Term Expiration customers, set targets for channels and helped drive Term expiration margins from $27/MWh to $32/MWh.</w:t>
-                            </w:r>
-                          </w:p>
-                          <w:p>
-                            <w:pPr>
-                              <w:pStyle w:val="ListParagraph"/>
-                              <w:numPr>
-                                <w:ilvl w:val="0"/>
-                                <w:numId w:val="2"/>
-                              </w:numPr>
-                              <w:spacing w:after="0"/>
-                              <w:rPr>
-                                <w:rFonts w:ascii="Arial" w:hAnsi="Arial" w:cs="Arial"/>
-                                <w:color w:val="000000" w:themeColor="text1"/>
+                              <w:t>Developed Analytics to support the re-negotiation of the Essilor UPS contrac</w:t>
+                            </w:r>
+                            <w:r>
+                              <w:rPr>
+                                <w:rFonts w:ascii="Arial" w:hAnsi="Arial" w:cs="Arial"/>
+                                <w:bCs/>
+                                <w:iCs/>
+                                <w:color w:val="000000"/>
                                 <w:sz w:val="20"/>
                                 <w:szCs w:val="20"/>
                               </w:rPr>
-                            </w:pPr>
-                            <w:r>
-                              <w:rPr>
-                                <w:rFonts w:ascii="Arial" w:hAnsi="Arial" w:cs="Arial"/>
-                                <w:color w:val="000000" w:themeColor="text1"/>
-                                <w:sz w:val="20"/>
-                                <w:szCs w:val="20"/>
-                              </w:rPr>
-                              <w:t>Developed Long Range Plan for the TXU Energy Mass Business retention portfolio using a simulation-based approach and developed confidence intervals around plan estimates</w:t>
-                            </w:r>
-                          </w:p>
-                          <w:p>
-                            <w:pPr>
-                              <w:pStyle w:val="ListParagraph"/>
-                              <w:numPr>
-                                <w:ilvl w:val="0"/>
-                                <w:numId w:val="2"/>
-                              </w:numPr>
-                              <w:spacing w:after="0"/>
-                              <w:rPr>
-                                <w:rFonts w:ascii="Arial" w:hAnsi="Arial" w:cs="Arial"/>
-                                <w:color w:val="000000" w:themeColor="text1"/>
-                                <w:sz w:val="20"/>
-                                <w:szCs w:val="20"/>
-                              </w:rPr>
-                            </w:pPr>
-                            <w:r>
-                              <w:rPr>
-                                <w:rFonts w:ascii="Arial" w:hAnsi="Arial" w:cs="Arial"/>
-                                <w:color w:val="000000" w:themeColor="text1"/>
-                                <w:sz w:val="20"/>
-                                <w:szCs w:val="20"/>
-                              </w:rPr>
-                              <w:t>Managed pricing for the Adjustable Month to Month portfolio. Used ML algorithm to segment customers and drove incremental CM from $2M to $7M.</w:t>
-                            </w:r>
-                          </w:p>
-                          <w:p>
-                            <w:pPr>
-                              <w:pStyle w:val="ListParagraph"/>
-                              <w:numPr>
-                                <w:ilvl w:val="0"/>
-                                <w:numId w:val="2"/>
-                              </w:numPr>
-                              <w:spacing w:after="0"/>
-                              <w:rPr>
-                                <w:rFonts w:ascii="Arial" w:hAnsi="Arial" w:cs="Arial"/>
-                                <w:color w:val="000000" w:themeColor="text1"/>
-                                <w:sz w:val="20"/>
-                                <w:szCs w:val="20"/>
-                              </w:rPr>
-                            </w:pPr>
-                            <w:r>
-                              <w:rPr>
-                                <w:rFonts w:ascii="Arial" w:hAnsi="Arial" w:cs="Arial"/>
-                                <w:color w:val="000000" w:themeColor="text1"/>
-                                <w:sz w:val="20"/>
-                                <w:szCs w:val="20"/>
-                              </w:rPr>
-                              <w:t>Developed a scripted and</w:t>
-                            </w:r>
-                            <w:r>
-                              <w:rPr>
-                                <w:rFonts w:ascii="Arial" w:hAnsi="Arial" w:cs="Arial"/>
-                                <w:color w:val="000000" w:themeColor="text1"/>
-                                <w:sz w:val="20"/>
-                                <w:szCs w:val="20"/>
-                              </w:rPr>
-                              <w:t xml:space="preserve"> automated process for monthly price changes using python as the backend (</w:t>
-                            </w:r>
-                            <w:proofErr w:type="spellStart"/>
-                            <w:r>
-                              <w:rPr>
-                                <w:rFonts w:ascii="Arial" w:hAnsi="Arial" w:cs="Arial"/>
-                                <w:color w:val="000000" w:themeColor="text1"/>
-                                <w:sz w:val="20"/>
-                                <w:szCs w:val="20"/>
-                              </w:rPr>
-                              <w:t>xlwings</w:t>
-                            </w:r>
-                            <w:proofErr w:type="spellEnd"/>
-                            <w:r>
-                              <w:rPr>
-                                <w:rFonts w:ascii="Arial" w:hAnsi="Arial" w:cs="Arial"/>
-                                <w:color w:val="000000" w:themeColor="text1"/>
-                                <w:sz w:val="20"/>
-                                <w:szCs w:val="20"/>
-                              </w:rPr>
-                              <w:t xml:space="preserve">) and excel as the front </w:t>
-                            </w:r>
-                            <w:proofErr w:type="gramStart"/>
-                            <w:r>
-                              <w:rPr>
-                                <w:rFonts w:ascii="Arial" w:hAnsi="Arial" w:cs="Arial"/>
-                                <w:color w:val="000000" w:themeColor="text1"/>
-                                <w:sz w:val="20"/>
-                                <w:szCs w:val="20"/>
-                              </w:rPr>
-                              <w:t>end</w:t>
-                            </w:r>
-                            <w:proofErr w:type="gramEnd"/>
-                          </w:p>
-                          <w:p>
-                            <w:pPr>
-                              <w:pStyle w:val="ListParagraph"/>
-                              <w:numPr>
-                                <w:ilvl w:val="0"/>
-                                <w:numId w:val="2"/>
-                              </w:numPr>
-                              <w:spacing w:after="0"/>
-                              <w:rPr>
-                                <w:rFonts w:ascii="Arial" w:hAnsi="Arial" w:cs="Arial"/>
-                                <w:color w:val="000000" w:themeColor="text1"/>
-                                <w:sz w:val="20"/>
-                                <w:szCs w:val="20"/>
-                              </w:rPr>
-                            </w:pPr>
-                            <w:r>
-                              <w:rPr>
-                                <w:rFonts w:ascii="Arial" w:hAnsi="Arial" w:cs="Arial"/>
-                                <w:color w:val="000000" w:themeColor="text1"/>
-                                <w:sz w:val="20"/>
-                                <w:szCs w:val="20"/>
-                              </w:rPr>
-                              <w:t>Led discussions with senior management and stakeholders on pricing decisions</w:t>
-                            </w:r>
-                            <w:r>
-                              <w:rPr>
-                                <w:rFonts w:ascii="Arial" w:hAnsi="Arial" w:cs="Arial"/>
-                                <w:color w:val="000000" w:themeColor="text1"/>
-                                <w:sz w:val="20"/>
-                                <w:szCs w:val="20"/>
-                              </w:rPr>
-                              <w:t xml:space="preserve"> </w:t>
+                              <w:t>t and helped discover opportunities to save more than $3m in transportation costs.</w:t>
                             </w:r>
                           </w:p>
                         </w:txbxContent>
@@ -625,7 +845,8 @@
           </mc:Choice>
           <mc:Fallback>
             <w:pict>
-              <v:shape w14:anchorId="3C339076" id="Text Box 15" o:spid="_x0000_s1028" type="#_x0000_t202" style="position:absolute;margin-left:308pt;margin-top:604.8pt;width:264.6pt;height:248.4pt;z-index:251676672;visibility:visible;mso-wrap-style:square;mso-width-percent:0;mso-height-percent:0;mso-wrap-distance-left:9pt;mso-wrap-distance-top:0;mso-wrap-distance-right:9pt;mso-wrap-distance-bottom:0;mso-position-horizontal:absolute;mso-position-horizontal-relative:text;mso-position-vertical:absolute;mso-position-vertical-relative:text;mso-width-percent:0;mso-height-percent:0;mso-width-relative:margin;mso-height-relative:margin;v-text-anchor:top" o:gfxdata="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" fillcolor="white [3201]" stroked="f" strokeweight=".5pt">
+              <v:shape w14:anchorId="37C35C30" id="Text Box 2" o:spid="_x0000_s1029" type="#_x0000_t202" style="position:absolute;margin-left:303pt;margin-top:710.9pt;width:264.95pt;height:1in;z-index:251682816;visibility:visible;mso-wrap-style:square;mso-width-percent:0;mso-height-percent:0;mso-wrap-distance-left:9pt;mso-wrap-distance-top:0;mso-wrap-distance-right:9pt;mso-wrap-distance-bottom:0;mso-position-horizontal:absolute;mso-position-horizontal-relative:text;mso-position-vertical:absolute;mso-position-vertical-relative:text;mso-width-percent:0;mso-height-percent:0;mso-width-relative:margin;mso-height-relative:margin;v-text-anchor:top" o:gfxdata="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" fillcolor="white [3201]" stroked="f" strokeweight=".5pt">
+                <v:stroke dashstyle="1 1"/>
                 <v:textbox>
                   <w:txbxContent>
                     <w:p>
@@ -649,7 +870,7 @@
                           <w:sz w:val="24"/>
                           <w:szCs w:val="24"/>
                         </w:rPr>
-                        <w:t>Specialist II (Retention Lead)</w:t>
+                        <w:t>Senior Associate Marketing Manager</w:t>
                       </w:r>
                     </w:p>
                     <w:p>
@@ -664,7 +885,6 @@
                           <w:szCs w:val="24"/>
                         </w:rPr>
                       </w:pPr>
-                      <w:proofErr w:type="spellStart"/>
                       <w:r>
                         <w:rPr>
                           <w:rFonts w:ascii="Arial" w:hAnsi="Arial" w:cs="Arial"/>
@@ -674,9 +894,8 @@
                           <w:sz w:val="24"/>
                           <w:szCs w:val="24"/>
                         </w:rPr>
-                        <w:t>Vistra</w:t>
-                      </w:r>
-                      <w:proofErr w:type="spellEnd"/>
+                        <w:t>Essilor of America</w:t>
+                      </w:r>
                       <w:r>
                         <w:rPr>
                           <w:rFonts w:ascii="Arial" w:hAnsi="Arial" w:cs="Arial"/>
@@ -686,7 +905,7 @@
                           <w:sz w:val="24"/>
                           <w:szCs w:val="24"/>
                         </w:rPr>
-                        <w:t xml:space="preserve"> Energy –</w:t>
+                        <w:t xml:space="preserve"> –</w:t>
                       </w:r>
                       <w:r>
                         <w:rPr>
@@ -697,7 +916,40 @@
                           <w:sz w:val="24"/>
                           <w:szCs w:val="24"/>
                         </w:rPr>
-                        <w:t xml:space="preserve"> Mar 2019 – Present</w:t>
+                        <w:t xml:space="preserve"> Mar 201</w:t>
+                      </w:r>
+                      <w:r>
+                        <w:rPr>
+                          <w:rFonts w:ascii="Arial" w:hAnsi="Arial" w:cs="Arial"/>
+                          <w:b/>
+                          <w:bCs/>
+                          <w:color w:val="000000" w:themeColor="text1"/>
+                          <w:sz w:val="24"/>
+                          <w:szCs w:val="24"/>
+                        </w:rPr>
+                        <w:t>3</w:t>
+                      </w:r>
+                      <w:r>
+                        <w:rPr>
+                          <w:rFonts w:ascii="Arial" w:hAnsi="Arial" w:cs="Arial"/>
+                          <w:b/>
+                          <w:bCs/>
+                          <w:color w:val="000000" w:themeColor="text1"/>
+                          <w:sz w:val="24"/>
+                          <w:szCs w:val="24"/>
+                        </w:rPr>
+                        <w:t xml:space="preserve"> – </w:t>
+                      </w:r>
+                      <w:r>
+                        <w:rPr>
+                          <w:rFonts w:ascii="Arial" w:hAnsi="Arial" w:cs="Arial"/>
+                          <w:b/>
+                          <w:bCs/>
+                          <w:color w:val="000000" w:themeColor="text1"/>
+                          <w:sz w:val="24"/>
+                          <w:szCs w:val="24"/>
+                        </w:rPr>
+                        <w:t>Mar 2015</w:t>
                       </w:r>
                     </w:p>
                     <w:p>
@@ -705,12 +957,14 @@
                         <w:pStyle w:val="ListParagraph"/>
                         <w:numPr>
                           <w:ilvl w:val="0"/>
-                          <w:numId w:val="2"/>
+                          <w:numId w:val="3"/>
                         </w:numPr>
-                        <w:spacing w:after="0"/>
-                        <w:rPr>
-                          <w:rFonts w:ascii="Arial" w:hAnsi="Arial" w:cs="Arial"/>
-                          <w:color w:val="000000" w:themeColor="text1"/>
+                        <w:spacing w:after="0" w:line="240" w:lineRule="auto"/>
+                        <w:rPr>
+                          <w:rFonts w:ascii="Arial" w:hAnsi="Arial" w:cs="Arial"/>
+                          <w:bCs/>
+                          <w:iCs/>
+                          <w:color w:val="000000"/>
                           <w:sz w:val="20"/>
                           <w:szCs w:val="20"/>
                         </w:rPr>
@@ -718,160 +972,24 @@
                       <w:r>
                         <w:rPr>
                           <w:rFonts w:ascii="Arial" w:hAnsi="Arial" w:cs="Arial"/>
-                          <w:color w:val="000000" w:themeColor="text1"/>
+                          <w:bCs/>
+                          <w:iCs/>
+                          <w:color w:val="000000"/>
                           <w:sz w:val="20"/>
                           <w:szCs w:val="20"/>
                         </w:rPr>
-                        <w:t>Developed forecasting and Analytics for Term Expiration customers, set targets for channels and helped drive Term expiration margins from $27/MWh to $32/MWh.</w:t>
-                      </w:r>
-                    </w:p>
-                    <w:p>
-                      <w:pPr>
-                        <w:pStyle w:val="ListParagraph"/>
-                        <w:numPr>
-                          <w:ilvl w:val="0"/>
-                          <w:numId w:val="2"/>
-                        </w:numPr>
-                        <w:spacing w:after="0"/>
-                        <w:rPr>
-                          <w:rFonts w:ascii="Arial" w:hAnsi="Arial" w:cs="Arial"/>
-                          <w:color w:val="000000" w:themeColor="text1"/>
+                        <w:t>Developed Analytics to support the re-negotiation of the Essilor UPS contrac</w:t>
+                      </w:r>
+                      <w:r>
+                        <w:rPr>
+                          <w:rFonts w:ascii="Arial" w:hAnsi="Arial" w:cs="Arial"/>
+                          <w:bCs/>
+                          <w:iCs/>
+                          <w:color w:val="000000"/>
                           <w:sz w:val="20"/>
                           <w:szCs w:val="20"/>
                         </w:rPr>
-                      </w:pPr>
-                      <w:r>
-                        <w:rPr>
-                          <w:rFonts w:ascii="Arial" w:hAnsi="Arial" w:cs="Arial"/>
-                          <w:color w:val="000000" w:themeColor="text1"/>
-                          <w:sz w:val="20"/>
-                          <w:szCs w:val="20"/>
-                        </w:rPr>
-                        <w:t>Developed Long Range Plan for the TXU Energy Mass Business retention portfolio using a simulation-based approach and developed confidence intervals around plan estimates</w:t>
-                      </w:r>
-                    </w:p>
-                    <w:p>
-                      <w:pPr>
-                        <w:pStyle w:val="ListParagraph"/>
-                        <w:numPr>
-                          <w:ilvl w:val="0"/>
-                          <w:numId w:val="2"/>
-                        </w:numPr>
-                        <w:spacing w:after="0"/>
-                        <w:rPr>
-                          <w:rFonts w:ascii="Arial" w:hAnsi="Arial" w:cs="Arial"/>
-                          <w:color w:val="000000" w:themeColor="text1"/>
-                          <w:sz w:val="20"/>
-                          <w:szCs w:val="20"/>
-                        </w:rPr>
-                      </w:pPr>
-                      <w:r>
-                        <w:rPr>
-                          <w:rFonts w:ascii="Arial" w:hAnsi="Arial" w:cs="Arial"/>
-                          <w:color w:val="000000" w:themeColor="text1"/>
-                          <w:sz w:val="20"/>
-                          <w:szCs w:val="20"/>
-                        </w:rPr>
-                        <w:t>Managed pricing for the Adjustable Month to Month portfolio. Used ML algorithm to segment customers and drove incremental CM from $2M to $7M.</w:t>
-                      </w:r>
-                    </w:p>
-                    <w:p>
-                      <w:pPr>
-                        <w:pStyle w:val="ListParagraph"/>
-                        <w:numPr>
-                          <w:ilvl w:val="0"/>
-                          <w:numId w:val="2"/>
-                        </w:numPr>
-                        <w:spacing w:after="0"/>
-                        <w:rPr>
-                          <w:rFonts w:ascii="Arial" w:hAnsi="Arial" w:cs="Arial"/>
-                          <w:color w:val="000000" w:themeColor="text1"/>
-                          <w:sz w:val="20"/>
-                          <w:szCs w:val="20"/>
-                        </w:rPr>
-                      </w:pPr>
-                      <w:r>
-                        <w:rPr>
-                          <w:rFonts w:ascii="Arial" w:hAnsi="Arial" w:cs="Arial"/>
-                          <w:color w:val="000000" w:themeColor="text1"/>
-                          <w:sz w:val="20"/>
-                          <w:szCs w:val="20"/>
-                        </w:rPr>
-                        <w:t>Developed a scripted and</w:t>
-                      </w:r>
-                      <w:r>
-                        <w:rPr>
-                          <w:rFonts w:ascii="Arial" w:hAnsi="Arial" w:cs="Arial"/>
-                          <w:color w:val="000000" w:themeColor="text1"/>
-                          <w:sz w:val="20"/>
-                          <w:szCs w:val="20"/>
-                        </w:rPr>
-                        <w:t xml:space="preserve"> automated process for monthly price changes using python as the backend (</w:t>
-                      </w:r>
-                      <w:proofErr w:type="spellStart"/>
-                      <w:r>
-                        <w:rPr>
-                          <w:rFonts w:ascii="Arial" w:hAnsi="Arial" w:cs="Arial"/>
-                          <w:color w:val="000000" w:themeColor="text1"/>
-                          <w:sz w:val="20"/>
-                          <w:szCs w:val="20"/>
-                        </w:rPr>
-                        <w:t>xlwings</w:t>
-                      </w:r>
-                      <w:proofErr w:type="spellEnd"/>
-                      <w:r>
-                        <w:rPr>
-                          <w:rFonts w:ascii="Arial" w:hAnsi="Arial" w:cs="Arial"/>
-                          <w:color w:val="000000" w:themeColor="text1"/>
-                          <w:sz w:val="20"/>
-                          <w:szCs w:val="20"/>
-                        </w:rPr>
-                        <w:t xml:space="preserve">) and excel as the front </w:t>
-                      </w:r>
-                      <w:proofErr w:type="gramStart"/>
-                      <w:r>
-                        <w:rPr>
-                          <w:rFonts w:ascii="Arial" w:hAnsi="Arial" w:cs="Arial"/>
-                          <w:color w:val="000000" w:themeColor="text1"/>
-                          <w:sz w:val="20"/>
-                          <w:szCs w:val="20"/>
-                        </w:rPr>
-                        <w:t>end</w:t>
-                      </w:r>
-                      <w:proofErr w:type="gramEnd"/>
-                    </w:p>
-                    <w:p>
-                      <w:pPr>
-                        <w:pStyle w:val="ListParagraph"/>
-                        <w:numPr>
-                          <w:ilvl w:val="0"/>
-                          <w:numId w:val="2"/>
-                        </w:numPr>
-                        <w:spacing w:after="0"/>
-                        <w:rPr>
-                          <w:rFonts w:ascii="Arial" w:hAnsi="Arial" w:cs="Arial"/>
-                          <w:color w:val="000000" w:themeColor="text1"/>
-                          <w:sz w:val="20"/>
-                          <w:szCs w:val="20"/>
-                        </w:rPr>
-                      </w:pPr>
-                      <w:r>
-                        <w:rPr>
-                          <w:rFonts w:ascii="Arial" w:hAnsi="Arial" w:cs="Arial"/>
-                          <w:color w:val="000000" w:themeColor="text1"/>
-                          <w:sz w:val="20"/>
-                          <w:szCs w:val="20"/>
-                        </w:rPr>
-                        <w:t>Led discussions with senior management and stakeholders on pricing decisions</w:t>
-                      </w:r>
-                      <w:r>
-                        <w:rPr>
-                          <w:rFonts w:ascii="Arial" w:hAnsi="Arial" w:cs="Arial"/>
-                          <w:color w:val="000000" w:themeColor="text1"/>
-                          <w:sz w:val="20"/>
-                          <w:szCs w:val="20"/>
-                        </w:rPr>
-                        <w:t xml:space="preserve"> </w:t>
+                        <w:t>t and helped discover opportunities to save more than $3m in transportation costs.</w:t>
                       </w:r>
                     </w:p>
                   </w:txbxContent>
@@ -888,18 +1006,18 @@
         <mc:AlternateContent>
           <mc:Choice Requires="wps">
             <w:drawing>
-              <wp:anchor distT="0" distB="0" distL="114300" distR="114300" simplePos="0" relativeHeight="251674624" behindDoc="0" locked="0" layoutInCell="1" allowOverlap="1" wp14:anchorId="6CDEC6D6" wp14:editId="1F6253DA">
+              <wp:anchor distT="0" distB="0" distL="114300" distR="114300" simplePos="0" relativeHeight="251676672" behindDoc="0" locked="0" layoutInCell="1" allowOverlap="1" wp14:anchorId="3C339076" wp14:editId="3BBCA6ED">
                 <wp:simplePos x="0" y="0"/>
                 <wp:positionH relativeFrom="column">
-                  <wp:posOffset>3873500</wp:posOffset>
+                  <wp:posOffset>3841750</wp:posOffset>
                 </wp:positionH>
                 <wp:positionV relativeFrom="paragraph">
-                  <wp:posOffset>4373880</wp:posOffset>
+                  <wp:posOffset>7346950</wp:posOffset>
                 </wp:positionV>
-                <wp:extent cx="3360420" cy="3154680"/>
-                <wp:effectExtent l="0" t="0" r="0" b="7620"/>
+                <wp:extent cx="3364992" cy="1584960"/>
+                <wp:effectExtent l="0" t="0" r="6985" b="0"/>
                 <wp:wrapNone/>
-                <wp:docPr id="14" name="Text Box 14"/>
+                <wp:docPr id="15" name="Text Box 15"/>
                 <wp:cNvGraphicFramePr/>
                 <a:graphic xmlns:a="http://schemas.openxmlformats.org/drawingml/2006/main">
                   <a:graphicData uri="http://schemas.microsoft.com/office/word/2010/wordprocessingShape">
@@ -908,7 +1026,7 @@
                       <wps:spPr>
                         <a:xfrm>
                           <a:off x="0" y="0"/>
-                          <a:ext cx="3360420" cy="3154680"/>
+                          <a:ext cx="3364992" cy="1584960"/>
                         </a:xfrm>
                         <a:prstGeom prst="rect">
                           <a:avLst/>
@@ -918,6 +1036,7 @@
                         </a:solidFill>
                         <a:ln w="6350">
                           <a:noFill/>
+                          <a:prstDash val="sysDot"/>
                         </a:ln>
                       </wps:spPr>
                       <wps:txbx>
@@ -943,7 +1062,7 @@
                                 <w:sz w:val="24"/>
                                 <w:szCs w:val="24"/>
                               </w:rPr>
-                              <w:t>Manager</w:t>
+                              <w:t>Lead Analyst Sourcing and Transportation</w:t>
                             </w:r>
                           </w:p>
                           <w:p>
@@ -989,7 +1108,7 @@
                                 <w:sz w:val="24"/>
                                 <w:szCs w:val="24"/>
                               </w:rPr>
-                              <w:t xml:space="preserve"> </w:t>
+                              <w:t xml:space="preserve"> Mar 201</w:t>
                             </w:r>
                             <w:r>
                               <w:rPr>
@@ -1000,7 +1119,7 @@
                                 <w:sz w:val="24"/>
                                 <w:szCs w:val="24"/>
                               </w:rPr>
-                              <w:t>Jan</w:t>
+                              <w:t>5</w:t>
                             </w:r>
                             <w:r>
                               <w:rPr>
@@ -1011,7 +1130,7 @@
                                 <w:sz w:val="24"/>
                                 <w:szCs w:val="24"/>
                               </w:rPr>
-                              <w:t xml:space="preserve"> 201</w:t>
+                              <w:t xml:space="preserve"> – </w:t>
                             </w:r>
                             <w:r>
                               <w:rPr>
@@ -1022,29 +1141,7 @@
                                 <w:sz w:val="24"/>
                                 <w:szCs w:val="24"/>
                               </w:rPr>
-                              <w:t>6</w:t>
-                            </w:r>
-                            <w:r>
-                              <w:rPr>
-                                <w:rFonts w:ascii="Arial" w:hAnsi="Arial" w:cs="Arial"/>
-                                <w:b/>
-                                <w:bCs/>
-                                <w:color w:val="000000" w:themeColor="text1"/>
-                                <w:sz w:val="24"/>
-                                <w:szCs w:val="24"/>
-                              </w:rPr>
-                              <w:t xml:space="preserve"> – </w:t>
-                            </w:r>
-                            <w:r>
-                              <w:rPr>
-                                <w:rFonts w:ascii="Arial" w:hAnsi="Arial" w:cs="Arial"/>
-                                <w:b/>
-                                <w:bCs/>
-                                <w:color w:val="000000" w:themeColor="text1"/>
-                                <w:sz w:val="24"/>
-                                <w:szCs w:val="24"/>
-                              </w:rPr>
-                              <w:t>Mar 2019</w:t>
+                              <w:t>Jan 2016</w:t>
                             </w:r>
                           </w:p>
                           <w:p>
@@ -1052,69 +1149,9 @@
                               <w:pStyle w:val="ListParagraph"/>
                               <w:numPr>
                                 <w:ilvl w:val="0"/>
-                                <w:numId w:val="2"/>
+                                <w:numId w:val="3"/>
                               </w:numPr>
-                              <w:spacing w:after="0"/>
-                              <w:rPr>
-                                <w:rFonts w:ascii="Arial" w:hAnsi="Arial" w:cs="Arial"/>
-                                <w:color w:val="000000" w:themeColor="text1"/>
-                                <w:sz w:val="20"/>
-                                <w:szCs w:val="20"/>
-                              </w:rPr>
-                            </w:pPr>
-                            <w:r>
-                              <w:rPr>
-                                <w:rFonts w:ascii="Arial" w:hAnsi="Arial" w:cs="Arial"/>
-                                <w:color w:val="000000" w:themeColor="text1"/>
-                                <w:sz w:val="20"/>
-                                <w:szCs w:val="20"/>
-                              </w:rPr>
-                              <w:t xml:space="preserve">Developed </w:t>
-                            </w:r>
-                            <w:r>
-                              <w:rPr>
-                                <w:rFonts w:ascii="Arial" w:hAnsi="Arial" w:cs="Arial"/>
-                                <w:color w:val="000000" w:themeColor="text1"/>
-                                <w:sz w:val="20"/>
-                                <w:szCs w:val="20"/>
-                              </w:rPr>
-                              <w:t>supply chain analytics</w:t>
-                            </w:r>
-                            <w:r>
-                              <w:rPr>
-                                <w:rFonts w:ascii="Arial" w:hAnsi="Arial" w:cs="Arial"/>
-                                <w:color w:val="000000" w:themeColor="text1"/>
-                                <w:sz w:val="20"/>
-                                <w:szCs w:val="20"/>
-                              </w:rPr>
-                              <w:t xml:space="preserve"> dashboard in Spotfire</w:t>
-                            </w:r>
-                            <w:r>
-                              <w:rPr>
-                                <w:rFonts w:ascii="Arial" w:hAnsi="Arial" w:cs="Arial"/>
-                                <w:color w:val="000000" w:themeColor="text1"/>
-                                <w:sz w:val="20"/>
-                                <w:szCs w:val="20"/>
-                              </w:rPr>
-                              <w:t xml:space="preserve"> for all Nassau Vision group orders accounting for pick-up times, ship-methods, SLAs, allowing for more dynamic adjustment of stock levels and helped boost fill rates to 98%. </w:t>
-                            </w:r>
-                          </w:p>
-                          <w:p>
-                            <w:pPr>
-                              <w:pStyle w:val="ListParagraph"/>
-                              <w:numPr>
-                                <w:ilvl w:val="0"/>
-                                <w:numId w:val="2"/>
-                              </w:numPr>
-                              <w:spacing w:after="0"/>
-                              <w:rPr>
-                                <w:rFonts w:ascii="Arial" w:hAnsi="Arial" w:cs="Arial"/>
-                                <w:color w:val="000000" w:themeColor="text1"/>
-                                <w:sz w:val="20"/>
-                                <w:szCs w:val="20"/>
-                              </w:rPr>
-                            </w:pPr>
-                            <w:r>
+                              <w:spacing w:after="0" w:line="240" w:lineRule="auto"/>
                               <w:rPr>
                                 <w:rFonts w:ascii="Arial" w:hAnsi="Arial" w:cs="Arial"/>
                                 <w:bCs/>
@@ -1123,8 +1160,7 @@
                                 <w:sz w:val="20"/>
                                 <w:szCs w:val="20"/>
                               </w:rPr>
-                              <w:t>Automated the process of targeting promotions (previously a manual process) to customers increasing the utilization of existing promotions by 5%. Implemented an instance of</w:t>
-                            </w:r>
+                            </w:pPr>
                             <w:r>
                               <w:rPr>
                                 <w:rFonts w:ascii="Arial" w:hAnsi="Arial" w:cs="Arial"/>
@@ -1134,7 +1170,7 @@
                                 <w:sz w:val="20"/>
                                 <w:szCs w:val="20"/>
                               </w:rPr>
-                              <w:t xml:space="preserve"> Tableau server </w:t>
+                              <w:t>Developed Analytics to support the re-negotiation of the Essilor UPS contrac</w:t>
                             </w:r>
                             <w:r>
                               <w:rPr>
@@ -1145,16 +1181,18 @@
                                 <w:sz w:val="20"/>
                                 <w:szCs w:val="20"/>
                               </w:rPr>
-                              <w:t>to share reports with the sales teams helping drive key customer conversations.</w:t>
-                            </w:r>
-                            <w:r>
-                              <w:rPr>
-                                <w:rFonts w:ascii="Arial" w:hAnsi="Arial" w:cs="Arial"/>
-                                <w:color w:val="000000" w:themeColor="text1"/>
+                              <w:t>t and helped discover opportunities to save more than $3m in transportation costs</w:t>
+                            </w:r>
+                            <w:r>
+                              <w:rPr>
+                                <w:rFonts w:ascii="Arial" w:hAnsi="Arial" w:cs="Arial"/>
+                                <w:bCs/>
+                                <w:iCs/>
+                                <w:color w:val="000000"/>
                                 <w:sz w:val="20"/>
                                 <w:szCs w:val="20"/>
                               </w:rPr>
-                              <w:t xml:space="preserve"> </w:t>
+                              <w:t>.</w:t>
                             </w:r>
                           </w:p>
                           <w:p>
@@ -1162,9 +1200,43 @@
                               <w:pStyle w:val="ListParagraph"/>
                               <w:numPr>
                                 <w:ilvl w:val="0"/>
-                                <w:numId w:val="2"/>
+                                <w:numId w:val="3"/>
                               </w:numPr>
+                              <w:spacing w:after="0" w:line="240" w:lineRule="auto"/>
+                              <w:rPr>
+                                <w:rFonts w:ascii="Arial" w:hAnsi="Arial" w:cs="Arial"/>
+                                <w:bCs/>
+                                <w:iCs/>
+                                <w:color w:val="000000"/>
+                                <w:sz w:val="20"/>
+                                <w:szCs w:val="20"/>
+                              </w:rPr>
+                            </w:pPr>
+                            <w:r>
+                              <w:rPr>
+                                <w:rFonts w:ascii="Arial" w:hAnsi="Arial" w:cs="Arial"/>
+                                <w:color w:val="000000"/>
+                                <w:sz w:val="20"/>
+                                <w:szCs w:val="20"/>
+                              </w:rPr>
+                              <w:t xml:space="preserve">Improved tracking of payment terms across the company and helped realize $583K in working capital </w:t>
+                            </w:r>
+                            <w:proofErr w:type="gramStart"/>
+                            <w:r>
+                              <w:rPr>
+                                <w:rFonts w:ascii="Arial" w:hAnsi="Arial" w:cs="Arial"/>
+                                <w:color w:val="000000"/>
+                                <w:sz w:val="20"/>
+                                <w:szCs w:val="20"/>
+                              </w:rPr>
+                              <w:t>savings</w:t>
+                            </w:r>
+                            <w:proofErr w:type="gramEnd"/>
+                          </w:p>
+                          <w:p>
+                            <w:pPr>
                               <w:spacing w:after="0"/>
+                              <w:ind w:left="360"/>
                               <w:rPr>
                                 <w:rFonts w:ascii="Arial" w:hAnsi="Arial" w:cs="Arial"/>
                                 <w:color w:val="000000" w:themeColor="text1"/>
@@ -1195,7 +1267,8 @@
           </mc:Choice>
           <mc:Fallback>
             <w:pict>
-              <v:shape w14:anchorId="6CDEC6D6" id="Text Box 14" o:spid="_x0000_s1029" type="#_x0000_t202" style="position:absolute;margin-left:305pt;margin-top:344.4pt;width:264.6pt;height:248.4pt;z-index:251674624;visibility:visible;mso-wrap-style:square;mso-width-percent:0;mso-height-percent:0;mso-wrap-distance-left:9pt;mso-wrap-distance-top:0;mso-wrap-distance-right:9pt;mso-wrap-distance-bottom:0;mso-position-horizontal:absolute;mso-position-horizontal-relative:text;mso-position-vertical:absolute;mso-position-vertical-relative:text;mso-width-percent:0;mso-height-percent:0;mso-width-relative:margin;mso-height-relative:margin;v-text-anchor:top" o:gfxdata="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" fillcolor="white [3201]" stroked="f" strokeweight=".5pt">
+              <v:shape w14:anchorId="3C339076" id="Text Box 15" o:spid="_x0000_s1030" type="#_x0000_t202" style="position:absolute;margin-left:302.5pt;margin-top:578.5pt;width:264.95pt;height:124.8pt;z-index:251676672;visibility:visible;mso-wrap-style:square;mso-width-percent:0;mso-height-percent:0;mso-wrap-distance-left:9pt;mso-wrap-distance-top:0;mso-wrap-distance-right:9pt;mso-wrap-distance-bottom:0;mso-position-horizontal:absolute;mso-position-horizontal-relative:text;mso-position-vertical:absolute;mso-position-vertical-relative:text;mso-width-percent:0;mso-height-percent:0;mso-width-relative:margin;mso-height-relative:margin;v-text-anchor:top" o:gfxdata="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" fillcolor="white [3201]" stroked="f" strokeweight=".5pt">
+                <v:stroke dashstyle="1 1"/>
                 <v:textbox>
                   <w:txbxContent>
                     <w:p>
@@ -1219,7 +1292,7 @@
                           <w:sz w:val="24"/>
                           <w:szCs w:val="24"/>
                         </w:rPr>
-                        <w:t>Manager</w:t>
+                        <w:t>Lead Analyst Sourcing and Transportation</w:t>
                       </w:r>
                     </w:p>
                     <w:p>
@@ -1265,7 +1338,7 @@
                           <w:sz w:val="24"/>
                           <w:szCs w:val="24"/>
                         </w:rPr>
-                        <w:t xml:space="preserve"> </w:t>
+                        <w:t xml:space="preserve"> Mar 201</w:t>
                       </w:r>
                       <w:r>
                         <w:rPr>
@@ -1276,7 +1349,7 @@
                           <w:sz w:val="24"/>
                           <w:szCs w:val="24"/>
                         </w:rPr>
-                        <w:t>Jan</w:t>
+                        <w:t>5</w:t>
                       </w:r>
                       <w:r>
                         <w:rPr>
@@ -1287,7 +1360,7 @@
                           <w:sz w:val="24"/>
                           <w:szCs w:val="24"/>
                         </w:rPr>
-                        <w:t xml:space="preserve"> 201</w:t>
+                        <w:t xml:space="preserve"> – </w:t>
                       </w:r>
                       <w:r>
                         <w:rPr>
@@ -1298,29 +1371,7 @@
                           <w:sz w:val="24"/>
                           <w:szCs w:val="24"/>
                         </w:rPr>
-                        <w:t>6</w:t>
-                      </w:r>
-                      <w:r>
-                        <w:rPr>
-                          <w:rFonts w:ascii="Arial" w:hAnsi="Arial" w:cs="Arial"/>
-                          <w:b/>
-                          <w:bCs/>
-                          <w:color w:val="000000" w:themeColor="text1"/>
-                          <w:sz w:val="24"/>
-                          <w:szCs w:val="24"/>
-                        </w:rPr>
-                        <w:t xml:space="preserve"> – </w:t>
-                      </w:r>
-                      <w:r>
-                        <w:rPr>
-                          <w:rFonts w:ascii="Arial" w:hAnsi="Arial" w:cs="Arial"/>
-                          <w:b/>
-                          <w:bCs/>
-                          <w:color w:val="000000" w:themeColor="text1"/>
-                          <w:sz w:val="24"/>
-                          <w:szCs w:val="24"/>
-                        </w:rPr>
-                        <w:t>Mar 2019</w:t>
+                        <w:t>Jan 2016</w:t>
                       </w:r>
                     </w:p>
                     <w:p>
@@ -1328,69 +1379,9 @@
                         <w:pStyle w:val="ListParagraph"/>
                         <w:numPr>
                           <w:ilvl w:val="0"/>
-                          <w:numId w:val="2"/>
+                          <w:numId w:val="3"/>
                         </w:numPr>
-                        <w:spacing w:after="0"/>
-                        <w:rPr>
-                          <w:rFonts w:ascii="Arial" w:hAnsi="Arial" w:cs="Arial"/>
-                          <w:color w:val="000000" w:themeColor="text1"/>
-                          <w:sz w:val="20"/>
-                          <w:szCs w:val="20"/>
-                        </w:rPr>
-                      </w:pPr>
-                      <w:r>
-                        <w:rPr>
-                          <w:rFonts w:ascii="Arial" w:hAnsi="Arial" w:cs="Arial"/>
-                          <w:color w:val="000000" w:themeColor="text1"/>
-                          <w:sz w:val="20"/>
-                          <w:szCs w:val="20"/>
-                        </w:rPr>
-                        <w:t xml:space="preserve">Developed </w:t>
-                      </w:r>
-                      <w:r>
-                        <w:rPr>
-                          <w:rFonts w:ascii="Arial" w:hAnsi="Arial" w:cs="Arial"/>
-                          <w:color w:val="000000" w:themeColor="text1"/>
-                          <w:sz w:val="20"/>
-                          <w:szCs w:val="20"/>
-                        </w:rPr>
-                        <w:t>supply chain analytics</w:t>
-                      </w:r>
-                      <w:r>
-                        <w:rPr>
-                          <w:rFonts w:ascii="Arial" w:hAnsi="Arial" w:cs="Arial"/>
-                          <w:color w:val="000000" w:themeColor="text1"/>
-                          <w:sz w:val="20"/>
-                          <w:szCs w:val="20"/>
-                        </w:rPr>
-                        <w:t xml:space="preserve"> dashboard in Spotfire</w:t>
-                      </w:r>
-                      <w:r>
-                        <w:rPr>
-                          <w:rFonts w:ascii="Arial" w:hAnsi="Arial" w:cs="Arial"/>
-                          <w:color w:val="000000" w:themeColor="text1"/>
-                          <w:sz w:val="20"/>
-                          <w:szCs w:val="20"/>
-                        </w:rPr>
-                        <w:t xml:space="preserve"> for all Nassau Vision group orders accounting for pick-up times, ship-methods, SLAs, allowing for more dynamic adjustment of stock levels and helped boost fill rates to 98%. </w:t>
-                      </w:r>
-                    </w:p>
-                    <w:p>
-                      <w:pPr>
-                        <w:pStyle w:val="ListParagraph"/>
-                        <w:numPr>
-                          <w:ilvl w:val="0"/>
-                          <w:numId w:val="2"/>
-                        </w:numPr>
-                        <w:spacing w:after="0"/>
-                        <w:rPr>
-                          <w:rFonts w:ascii="Arial" w:hAnsi="Arial" w:cs="Arial"/>
-                          <w:color w:val="000000" w:themeColor="text1"/>
-                          <w:sz w:val="20"/>
-                          <w:szCs w:val="20"/>
-                        </w:rPr>
-                      </w:pPr>
-                      <w:r>
+                        <w:spacing w:after="0" w:line="240" w:lineRule="auto"/>
                         <w:rPr>
                           <w:rFonts w:ascii="Arial" w:hAnsi="Arial" w:cs="Arial"/>
                           <w:bCs/>
@@ -1399,8 +1390,7 @@
                           <w:sz w:val="20"/>
                           <w:szCs w:val="20"/>
                         </w:rPr>
-                        <w:t>Automated the process of targeting promotions (previously a manual process) to customers increasing the utilization of existing promotions by 5%. Implemented an instance of</w:t>
-                      </w:r>
+                      </w:pPr>
                       <w:r>
                         <w:rPr>
                           <w:rFonts w:ascii="Arial" w:hAnsi="Arial" w:cs="Arial"/>
@@ -1410,7 +1400,7 @@
                           <w:sz w:val="20"/>
                           <w:szCs w:val="20"/>
                         </w:rPr>
-                        <w:t xml:space="preserve"> Tableau server </w:t>
+                        <w:t>Developed Analytics to support the re-negotiation of the Essilor UPS contrac</w:t>
                       </w:r>
                       <w:r>
                         <w:rPr>
@@ -1421,16 +1411,18 @@
                           <w:sz w:val="20"/>
                           <w:szCs w:val="20"/>
                         </w:rPr>
-                        <w:t>to share reports with the sales teams helping drive key customer conversations.</w:t>
-                      </w:r>
-                      <w:r>
-                        <w:rPr>
-                          <w:rFonts w:ascii="Arial" w:hAnsi="Arial" w:cs="Arial"/>
-                          <w:color w:val="000000" w:themeColor="text1"/>
+                        <w:t>t and helped discover opportunities to save more than $3m in transportation costs</w:t>
+                      </w:r>
+                      <w:r>
+                        <w:rPr>
+                          <w:rFonts w:ascii="Arial" w:hAnsi="Arial" w:cs="Arial"/>
+                          <w:bCs/>
+                          <w:iCs/>
+                          <w:color w:val="000000"/>
                           <w:sz w:val="20"/>
                           <w:szCs w:val="20"/>
                         </w:rPr>
-                        <w:t xml:space="preserve"> </w:t>
+                        <w:t>.</w:t>
                       </w:r>
                     </w:p>
                     <w:p>
@@ -1438,9 +1430,43 @@
                         <w:pStyle w:val="ListParagraph"/>
                         <w:numPr>
                           <w:ilvl w:val="0"/>
-                          <w:numId w:val="2"/>
+                          <w:numId w:val="3"/>
                         </w:numPr>
+                        <w:spacing w:after="0" w:line="240" w:lineRule="auto"/>
+                        <w:rPr>
+                          <w:rFonts w:ascii="Arial" w:hAnsi="Arial" w:cs="Arial"/>
+                          <w:bCs/>
+                          <w:iCs/>
+                          <w:color w:val="000000"/>
+                          <w:sz w:val="20"/>
+                          <w:szCs w:val="20"/>
+                        </w:rPr>
+                      </w:pPr>
+                      <w:r>
+                        <w:rPr>
+                          <w:rFonts w:ascii="Arial" w:hAnsi="Arial" w:cs="Arial"/>
+                          <w:color w:val="000000"/>
+                          <w:sz w:val="20"/>
+                          <w:szCs w:val="20"/>
+                        </w:rPr>
+                        <w:t xml:space="preserve">Improved tracking of payment terms across the company and helped realize $583K in working capital </w:t>
+                      </w:r>
+                      <w:proofErr w:type="gramStart"/>
+                      <w:r>
+                        <w:rPr>
+                          <w:rFonts w:ascii="Arial" w:hAnsi="Arial" w:cs="Arial"/>
+                          <w:color w:val="000000"/>
+                          <w:sz w:val="20"/>
+                          <w:szCs w:val="20"/>
+                        </w:rPr>
+                        <w:t>savings</w:t>
+                      </w:r>
+                      <w:proofErr w:type="gramEnd"/>
+                    </w:p>
+                    <w:p>
+                      <w:pPr>
                         <w:spacing w:after="0"/>
+                        <w:ind w:left="360"/>
                         <w:rPr>
                           <w:rFonts w:ascii="Arial" w:hAnsi="Arial" w:cs="Arial"/>
                           <w:color w:val="000000" w:themeColor="text1"/>
@@ -1463,18 +1489,18 @@
         <mc:AlternateContent>
           <mc:Choice Requires="wps">
             <w:drawing>
-              <wp:anchor distT="0" distB="0" distL="114300" distR="114300" simplePos="0" relativeHeight="251672576" behindDoc="0" locked="0" layoutInCell="1" allowOverlap="1" wp14:anchorId="16205DD3" wp14:editId="19452018">
+              <wp:anchor distT="0" distB="0" distL="114300" distR="114300" simplePos="0" relativeHeight="251674624" behindDoc="0" locked="0" layoutInCell="1" allowOverlap="1" wp14:anchorId="6CDEC6D6" wp14:editId="4F5CAC03">
                 <wp:simplePos x="0" y="0"/>
                 <wp:positionH relativeFrom="column">
-                  <wp:posOffset>3766820</wp:posOffset>
+                  <wp:posOffset>3846195</wp:posOffset>
                 </wp:positionH>
                 <wp:positionV relativeFrom="paragraph">
-                  <wp:posOffset>1082040</wp:posOffset>
+                  <wp:posOffset>4329430</wp:posOffset>
                 </wp:positionV>
-                <wp:extent cx="3360420" cy="3154680"/>
+                <wp:extent cx="3360420" cy="2926080"/>
                 <wp:effectExtent l="0" t="0" r="0" b="7620"/>
                 <wp:wrapNone/>
-                <wp:docPr id="13" name="Text Box 13"/>
+                <wp:docPr id="14" name="Text Box 14"/>
                 <wp:cNvGraphicFramePr/>
                 <a:graphic xmlns:a="http://schemas.openxmlformats.org/drawingml/2006/main">
                   <a:graphicData uri="http://schemas.microsoft.com/office/word/2010/wordprocessingShape">
@@ -1483,7 +1509,7 @@
                       <wps:spPr>
                         <a:xfrm>
                           <a:off x="0" y="0"/>
-                          <a:ext cx="3360420" cy="3154680"/>
+                          <a:ext cx="3360420" cy="2926080"/>
                         </a:xfrm>
                         <a:prstGeom prst="rect">
                           <a:avLst/>
@@ -1493,6 +1519,7 @@
                         </a:solidFill>
                         <a:ln w="6350">
                           <a:noFill/>
+                          <a:prstDash val="sysDot"/>
                         </a:ln>
                       </wps:spPr>
                       <wps:txbx>
@@ -1518,7 +1545,7 @@
                                 <w:sz w:val="24"/>
                                 <w:szCs w:val="24"/>
                               </w:rPr>
-                              <w:t>Specialist II (Retention Lead)</w:t>
+                              <w:t>Manager</w:t>
                             </w:r>
                           </w:p>
                           <w:p>
@@ -1533,7 +1560,6 @@
                                 <w:szCs w:val="24"/>
                               </w:rPr>
                             </w:pPr>
-                            <w:proofErr w:type="spellStart"/>
                             <w:r>
                               <w:rPr>
                                 <w:rFonts w:ascii="Arial" w:hAnsi="Arial" w:cs="Arial"/>
@@ -1543,9 +1569,8 @@
                                 <w:sz w:val="24"/>
                                 <w:szCs w:val="24"/>
                               </w:rPr>
-                              <w:t>Vistra</w:t>
-                            </w:r>
-                            <w:proofErr w:type="spellEnd"/>
+                              <w:t>Essilor of America</w:t>
+                            </w:r>
                             <w:r>
                               <w:rPr>
                                 <w:rFonts w:ascii="Arial" w:hAnsi="Arial" w:cs="Arial"/>
@@ -1555,7 +1580,7 @@
                                 <w:sz w:val="24"/>
                                 <w:szCs w:val="24"/>
                               </w:rPr>
-                              <w:t xml:space="preserve"> Energy –</w:t>
+                              <w:t xml:space="preserve"> –</w:t>
                             </w:r>
                             <w:r>
                               <w:rPr>
@@ -1566,7 +1591,62 @@
                                 <w:sz w:val="24"/>
                                 <w:szCs w:val="24"/>
                               </w:rPr>
-                              <w:t xml:space="preserve"> Mar 2019 – Present</w:t>
+                              <w:t xml:space="preserve"> </w:t>
+                            </w:r>
+                            <w:r>
+                              <w:rPr>
+                                <w:rFonts w:ascii="Arial" w:hAnsi="Arial" w:cs="Arial"/>
+                                <w:b/>
+                                <w:bCs/>
+                                <w:color w:val="000000" w:themeColor="text1"/>
+                                <w:sz w:val="24"/>
+                                <w:szCs w:val="24"/>
+                              </w:rPr>
+                              <w:t>Jan</w:t>
+                            </w:r>
+                            <w:r>
+                              <w:rPr>
+                                <w:rFonts w:ascii="Arial" w:hAnsi="Arial" w:cs="Arial"/>
+                                <w:b/>
+                                <w:bCs/>
+                                <w:color w:val="000000" w:themeColor="text1"/>
+                                <w:sz w:val="24"/>
+                                <w:szCs w:val="24"/>
+                              </w:rPr>
+                              <w:t xml:space="preserve"> 201</w:t>
+                            </w:r>
+                            <w:r>
+                              <w:rPr>
+                                <w:rFonts w:ascii="Arial" w:hAnsi="Arial" w:cs="Arial"/>
+                                <w:b/>
+                                <w:bCs/>
+                                <w:color w:val="000000" w:themeColor="text1"/>
+                                <w:sz w:val="24"/>
+                                <w:szCs w:val="24"/>
+                              </w:rPr>
+                              <w:t>6</w:t>
+                            </w:r>
+                            <w:r>
+                              <w:rPr>
+                                <w:rFonts w:ascii="Arial" w:hAnsi="Arial" w:cs="Arial"/>
+                                <w:b/>
+                                <w:bCs/>
+                                <w:color w:val="000000" w:themeColor="text1"/>
+                                <w:sz w:val="24"/>
+                                <w:szCs w:val="24"/>
+                              </w:rPr>
+                              <w:t xml:space="preserve"> – </w:t>
+                            </w:r>
+                            <w:r>
+                              <w:rPr>
+                                <w:rFonts w:ascii="Arial" w:hAnsi="Arial" w:cs="Arial"/>
+                                <w:b/>
+                                <w:bCs/>
+                                <w:color w:val="000000" w:themeColor="text1"/>
+                                <w:sz w:val="24"/>
+                                <w:szCs w:val="24"/>
+                              </w:rPr>
+                              <w:t>Mar 2019</w:t>
                             </w:r>
                           </w:p>
                           <w:p>
@@ -1591,9 +1671,8 @@
                                 <w:sz w:val="20"/>
                                 <w:szCs w:val="20"/>
                               </w:rPr>
-                              <w:t xml:space="preserve">Developed forecasting and Analytics for Term Expiration customers, set targets for </w:t>
-                            </w:r>
-                            <w:proofErr w:type="gramStart"/>
+                              <w:t xml:space="preserve">Developed </w:t>
+                            </w:r>
                             <w:r>
                               <w:rPr>
                                 <w:rFonts w:ascii="Arial" w:hAnsi="Arial" w:cs="Arial"/>
@@ -1601,9 +1680,8 @@
                                 <w:sz w:val="20"/>
                                 <w:szCs w:val="20"/>
                               </w:rPr>
-                              <w:t>channels</w:t>
-                            </w:r>
-                            <w:proofErr w:type="gramEnd"/>
+                              <w:t>supply chain analytics</w:t>
+                            </w:r>
                             <w:r>
                               <w:rPr>
                                 <w:rFonts w:ascii="Arial" w:hAnsi="Arial" w:cs="Arial"/>
@@ -1611,7 +1689,7 @@
                                 <w:sz w:val="20"/>
                                 <w:szCs w:val="20"/>
                               </w:rPr>
-                              <w:t xml:space="preserve"> and helped drive Term expiration margins from $27/MWh to $32/MWh</w:t>
+                              <w:t xml:space="preserve"> dashboard in Spotfire</w:t>
                             </w:r>
                             <w:r>
                               <w:rPr>
@@ -1620,7 +1698,7 @@
                                 <w:sz w:val="20"/>
                                 <w:szCs w:val="20"/>
                               </w:rPr>
-                              <w:t>.</w:t>
+                              <w:t xml:space="preserve"> for all Nassau Vision group orders accounting for pick-up times, ship-methods, SLAs, allowing for more dynamic adjustment of stock levels and helped boost fill rates to 98%. </w:t>
                             </w:r>
                           </w:p>
                           <w:p>
@@ -1641,23 +1719,23 @@
                             <w:r>
                               <w:rPr>
                                 <w:rFonts w:ascii="Arial" w:hAnsi="Arial" w:cs="Arial"/>
+                                <w:bCs/>
+                                <w:iCs/>
+                                <w:color w:val="000000"/>
+                                <w:sz w:val="20"/>
+                                <w:szCs w:val="20"/>
+                              </w:rPr>
+                              <w:t>Automated the process of targeting promotions (previously a manual process) to customers increasing the utilization of existing promotions by 5%. Implemented an instance of Tableau server to share reports with the sales teams helping drive key customer conversations.</w:t>
+                            </w:r>
+                            <w:r>
+                              <w:rPr>
+                                <w:rFonts w:ascii="Arial" w:hAnsi="Arial" w:cs="Arial"/>
                                 <w:color w:val="000000" w:themeColor="text1"/>
                                 <w:sz w:val="20"/>
                                 <w:szCs w:val="20"/>
                               </w:rPr>
-                              <w:t xml:space="preserve">Developed Long Range Plan for the TXU Energy Mass Business retention portfolio using a simulation-based approach and developed confidence intervals around plan </w:t>
-                            </w:r>
-                            <w:proofErr w:type="gramStart"/>
-                            <w:r>
-                              <w:rPr>
-                                <w:rFonts w:ascii="Arial" w:hAnsi="Arial" w:cs="Arial"/>
-                                <w:color w:val="000000" w:themeColor="text1"/>
-                                <w:sz w:val="20"/>
-                                <w:szCs w:val="20"/>
-                              </w:rPr>
-                              <w:t>estimates</w:t>
-                            </w:r>
-                            <w:proofErr w:type="gramEnd"/>
+                              <w:t xml:space="preserve"> </w:t>
+                            </w:r>
                           </w:p>
                           <w:p>
                             <w:pPr>
@@ -1681,116 +1759,19 @@
                                 <w:sz w:val="20"/>
                                 <w:szCs w:val="20"/>
                               </w:rPr>
-                              <w:t>Managed pricing for the Adjustable Month to Month portfolio. Used ML algorithm to segment customers and drove incremental CM from $2M to $7M.</w:t>
-                            </w:r>
-                          </w:p>
-                          <w:p>
-                            <w:pPr>
-                              <w:pStyle w:val="ListParagraph"/>
-                              <w:numPr>
-                                <w:ilvl w:val="0"/>
-                                <w:numId w:val="2"/>
-                              </w:numPr>
-                              <w:spacing w:after="0"/>
+                              <w:t xml:space="preserve">Built the reporting for the All About Vision acquisition in Tableau to better track impressions, clicks and match them to contract </w:t>
+                            </w:r>
+                            <w:proofErr w:type="gramStart"/>
+                            <w:r>
                               <w:rPr>
                                 <w:rFonts w:ascii="Arial" w:hAnsi="Arial" w:cs="Arial"/>
                                 <w:color w:val="000000" w:themeColor="text1"/>
                                 <w:sz w:val="20"/>
                                 <w:szCs w:val="20"/>
                               </w:rPr>
-                            </w:pPr>
-                            <w:r>
-                              <w:rPr>
-                                <w:rFonts w:ascii="Arial" w:hAnsi="Arial" w:cs="Arial"/>
-                                <w:color w:val="000000" w:themeColor="text1"/>
-                                <w:sz w:val="20"/>
-                                <w:szCs w:val="20"/>
-                              </w:rPr>
-                              <w:t>Developed a scripted and</w:t>
-                            </w:r>
-                            <w:r>
-                              <w:rPr>
-                                <w:rFonts w:ascii="Arial" w:hAnsi="Arial" w:cs="Arial"/>
-                                <w:color w:val="000000" w:themeColor="text1"/>
-                                <w:sz w:val="20"/>
-                                <w:szCs w:val="20"/>
-                              </w:rPr>
-                              <w:t xml:space="preserve"> automated process for </w:t>
-                            </w:r>
-                            <w:r>
-                              <w:rPr>
-                                <w:rFonts w:ascii="Arial" w:hAnsi="Arial" w:cs="Arial"/>
-                                <w:color w:val="000000" w:themeColor="text1"/>
-                                <w:sz w:val="20"/>
-                                <w:szCs w:val="20"/>
-                              </w:rPr>
-                              <w:t>monthly price changes using python as the backend (</w:t>
-                            </w:r>
-                            <w:proofErr w:type="spellStart"/>
-                            <w:r>
-                              <w:rPr>
-                                <w:rFonts w:ascii="Arial" w:hAnsi="Arial" w:cs="Arial"/>
-                                <w:color w:val="000000" w:themeColor="text1"/>
-                                <w:sz w:val="20"/>
-                                <w:szCs w:val="20"/>
-                              </w:rPr>
-                              <w:t>xlwings</w:t>
-                            </w:r>
-                            <w:proofErr w:type="spellEnd"/>
-                            <w:r>
-                              <w:rPr>
-                                <w:rFonts w:ascii="Arial" w:hAnsi="Arial" w:cs="Arial"/>
-                                <w:color w:val="000000" w:themeColor="text1"/>
-                                <w:sz w:val="20"/>
-                                <w:szCs w:val="20"/>
-                              </w:rPr>
-                              <w:t>) and excel as the front end</w:t>
-                            </w:r>
-                          </w:p>
-                          <w:p>
-                            <w:pPr>
-                              <w:pStyle w:val="ListParagraph"/>
-                              <w:numPr>
-                                <w:ilvl w:val="0"/>
-                                <w:numId w:val="2"/>
-                              </w:numPr>
-                              <w:spacing w:after="0"/>
-                              <w:rPr>
-                                <w:rFonts w:ascii="Arial" w:hAnsi="Arial" w:cs="Arial"/>
-                                <w:color w:val="000000" w:themeColor="text1"/>
-                                <w:sz w:val="20"/>
-                                <w:szCs w:val="20"/>
-                              </w:rPr>
-                            </w:pPr>
-                            <w:r>
-                              <w:rPr>
-                                <w:rFonts w:ascii="Arial" w:hAnsi="Arial" w:cs="Arial"/>
-                                <w:color w:val="000000" w:themeColor="text1"/>
-                                <w:sz w:val="20"/>
-                                <w:szCs w:val="20"/>
-                              </w:rPr>
-                              <w:t xml:space="preserve">Led discussions with senior management and stakeholders on pricing </w:t>
-                            </w:r>
-                            <w:proofErr w:type="gramStart"/>
-                            <w:r>
-                              <w:rPr>
-                                <w:rFonts w:ascii="Arial" w:hAnsi="Arial" w:cs="Arial"/>
-                                <w:color w:val="000000" w:themeColor="text1"/>
-                                <w:sz w:val="20"/>
-                                <w:szCs w:val="20"/>
-                              </w:rPr>
-                              <w:t>decisions</w:t>
+                              <w:t>terms</w:t>
                             </w:r>
                             <w:proofErr w:type="gramEnd"/>
-                            <w:r>
-                              <w:rPr>
-                                <w:rFonts w:ascii="Arial" w:hAnsi="Arial" w:cs="Arial"/>
-                                <w:color w:val="000000" w:themeColor="text1"/>
-                                <w:sz w:val="20"/>
-                                <w:szCs w:val="20"/>
-                              </w:rPr>
-                              <w:t xml:space="preserve"> </w:t>
-                            </w:r>
                           </w:p>
                         </w:txbxContent>
                       </wps:txbx>
@@ -1814,7 +1795,8 @@
           </mc:Choice>
           <mc:Fallback>
             <w:pict>
-              <v:shape w14:anchorId="16205DD3" id="Text Box 13" o:spid="_x0000_s1030" type="#_x0000_t202" style="position:absolute;margin-left:296.6pt;margin-top:85.2pt;width:264.6pt;height:248.4pt;z-index:251672576;visibility:visible;mso-wrap-style:square;mso-width-percent:0;mso-height-percent:0;mso-wrap-distance-left:9pt;mso-wrap-distance-top:0;mso-wrap-distance-right:9pt;mso-wrap-distance-bottom:0;mso-position-horizontal:absolute;mso-position-horizontal-relative:text;mso-position-vertical:absolute;mso-position-vertical-relative:text;mso-width-percent:0;mso-height-percent:0;mso-width-relative:margin;mso-height-relative:margin;v-text-anchor:top" o:gfxdata="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" fillcolor="white [3201]" stroked="f" strokeweight=".5pt">
+              <v:shape w14:anchorId="6CDEC6D6" id="Text Box 14" o:spid="_x0000_s1031" type="#_x0000_t202" style="position:absolute;margin-left:302.85pt;margin-top:340.9pt;width:264.6pt;height:230.4pt;z-index:251674624;visibility:visible;mso-wrap-style:square;mso-width-percent:0;mso-height-percent:0;mso-wrap-distance-left:9pt;mso-wrap-distance-top:0;mso-wrap-distance-right:9pt;mso-wrap-distance-bottom:0;mso-position-horizontal:absolute;mso-position-horizontal-relative:text;mso-position-vertical:absolute;mso-position-vertical-relative:text;mso-width-percent:0;mso-height-percent:0;mso-width-relative:margin;mso-height-relative:margin;v-text-anchor:top" o:gfxdata="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" fillcolor="white [3201]" stroked="f" strokeweight=".5pt">
+                <v:stroke dashstyle="1 1"/>
                 <v:textbox>
                   <w:txbxContent>
                     <w:p>
@@ -1838,7 +1820,7 @@
                           <w:sz w:val="24"/>
                           <w:szCs w:val="24"/>
                         </w:rPr>
-                        <w:t>Specialist II (Retention Lead)</w:t>
+                        <w:t>Manager</w:t>
                       </w:r>
                     </w:p>
                     <w:p>
@@ -1853,7 +1835,6 @@
                           <w:szCs w:val="24"/>
                         </w:rPr>
                       </w:pPr>
-                      <w:proofErr w:type="spellStart"/>
                       <w:r>
                         <w:rPr>
                           <w:rFonts w:ascii="Arial" w:hAnsi="Arial" w:cs="Arial"/>
@@ -1863,9 +1844,8 @@
                           <w:sz w:val="24"/>
                           <w:szCs w:val="24"/>
                         </w:rPr>
-                        <w:t>Vistra</w:t>
-                      </w:r>
-                      <w:proofErr w:type="spellEnd"/>
+                        <w:t>Essilor of America</w:t>
+                      </w:r>
                       <w:r>
                         <w:rPr>
                           <w:rFonts w:ascii="Arial" w:hAnsi="Arial" w:cs="Arial"/>
@@ -1875,7 +1855,7 @@
                           <w:sz w:val="24"/>
                           <w:szCs w:val="24"/>
                         </w:rPr>
-                        <w:t xml:space="preserve"> Energy –</w:t>
+                        <w:t xml:space="preserve"> –</w:t>
                       </w:r>
                       <w:r>
                         <w:rPr>
@@ -1886,7 +1866,62 @@
                           <w:sz w:val="24"/>
                           <w:szCs w:val="24"/>
                         </w:rPr>
-                        <w:t xml:space="preserve"> Mar 2019 – Present</w:t>
+                        <w:t xml:space="preserve"> </w:t>
+                      </w:r>
+                      <w:r>
+                        <w:rPr>
+                          <w:rFonts w:ascii="Arial" w:hAnsi="Arial" w:cs="Arial"/>
+                          <w:b/>
+                          <w:bCs/>
+                          <w:color w:val="000000" w:themeColor="text1"/>
+                          <w:sz w:val="24"/>
+                          <w:szCs w:val="24"/>
+                        </w:rPr>
+                        <w:t>Jan</w:t>
+                      </w:r>
+                      <w:r>
+                        <w:rPr>
+                          <w:rFonts w:ascii="Arial" w:hAnsi="Arial" w:cs="Arial"/>
+                          <w:b/>
+                          <w:bCs/>
+                          <w:color w:val="000000" w:themeColor="text1"/>
+                          <w:sz w:val="24"/>
+                          <w:szCs w:val="24"/>
+                        </w:rPr>
+                        <w:t xml:space="preserve"> 201</w:t>
+                      </w:r>
+                      <w:r>
+                        <w:rPr>
+                          <w:rFonts w:ascii="Arial" w:hAnsi="Arial" w:cs="Arial"/>
+                          <w:b/>
+                          <w:bCs/>
+                          <w:color w:val="000000" w:themeColor="text1"/>
+                          <w:sz w:val="24"/>
+                          <w:szCs w:val="24"/>
+                        </w:rPr>
+                        <w:t>6</w:t>
+                      </w:r>
+                      <w:r>
+                        <w:rPr>
+                          <w:rFonts w:ascii="Arial" w:hAnsi="Arial" w:cs="Arial"/>
+                          <w:b/>
+                          <w:bCs/>
+                          <w:color w:val="000000" w:themeColor="text1"/>
+                          <w:sz w:val="24"/>
+                          <w:szCs w:val="24"/>
+                        </w:rPr>
+                        <w:t xml:space="preserve"> – </w:t>
+                      </w:r>
+                      <w:r>
+                        <w:rPr>
+                          <w:rFonts w:ascii="Arial" w:hAnsi="Arial" w:cs="Arial"/>
+                          <w:b/>
+                          <w:bCs/>
+                          <w:color w:val="000000" w:themeColor="text1"/>
+                          <w:sz w:val="24"/>
+                          <w:szCs w:val="24"/>
+                        </w:rPr>
+                        <w:t>Mar 2019</w:t>
                       </w:r>
                     </w:p>
                     <w:p>
@@ -1911,9 +1946,8 @@
                           <w:sz w:val="20"/>
                           <w:szCs w:val="20"/>
                         </w:rPr>
-                        <w:t xml:space="preserve">Developed forecasting and Analytics for Term Expiration customers, set targets for </w:t>
-                      </w:r>
-                      <w:proofErr w:type="gramStart"/>
+                        <w:t xml:space="preserve">Developed </w:t>
+                      </w:r>
                       <w:r>
                         <w:rPr>
                           <w:rFonts w:ascii="Arial" w:hAnsi="Arial" w:cs="Arial"/>
@@ -1921,9 +1955,8 @@
                           <w:sz w:val="20"/>
                           <w:szCs w:val="20"/>
                         </w:rPr>
-                        <w:t>channels</w:t>
-                      </w:r>
-                      <w:proofErr w:type="gramEnd"/>
+                        <w:t>supply chain analytics</w:t>
+                      </w:r>
                       <w:r>
                         <w:rPr>
                           <w:rFonts w:ascii="Arial" w:hAnsi="Arial" w:cs="Arial"/>
@@ -1931,7 +1964,7 @@
                           <w:sz w:val="20"/>
                           <w:szCs w:val="20"/>
                         </w:rPr>
-                        <w:t xml:space="preserve"> and helped drive Term expiration margins from $27/MWh to $32/MWh</w:t>
+                        <w:t xml:space="preserve"> dashboard in Spotfire</w:t>
                       </w:r>
                       <w:r>
                         <w:rPr>
@@ -1940,7 +1973,7 @@
                           <w:sz w:val="20"/>
                           <w:szCs w:val="20"/>
                         </w:rPr>
-                        <w:t>.</w:t>
+                        <w:t xml:space="preserve"> for all Nassau Vision group orders accounting for pick-up times, ship-methods, SLAs, allowing for more dynamic adjustment of stock levels and helped boost fill rates to 98%. </w:t>
                       </w:r>
                     </w:p>
                     <w:p>
@@ -1961,23 +1994,23 @@
                       <w:r>
                         <w:rPr>
                           <w:rFonts w:ascii="Arial" w:hAnsi="Arial" w:cs="Arial"/>
+                          <w:bCs/>
+                          <w:iCs/>
+                          <w:color w:val="000000"/>
+                          <w:sz w:val="20"/>
+                          <w:szCs w:val="20"/>
+                        </w:rPr>
+                        <w:t>Automated the process of targeting promotions (previously a manual process) to customers increasing the utilization of existing promotions by 5%. Implemented an instance of Tableau server to share reports with the sales teams helping drive key customer conversations.</w:t>
+                      </w:r>
+                      <w:r>
+                        <w:rPr>
+                          <w:rFonts w:ascii="Arial" w:hAnsi="Arial" w:cs="Arial"/>
                           <w:color w:val="000000" w:themeColor="text1"/>
                           <w:sz w:val="20"/>
                           <w:szCs w:val="20"/>
                         </w:rPr>
-                        <w:t xml:space="preserve">Developed Long Range Plan for the TXU Energy Mass Business retention portfolio using a simulation-based approach and developed confidence intervals around plan </w:t>
-                      </w:r>
-                      <w:proofErr w:type="gramStart"/>
-                      <w:r>
-                        <w:rPr>
-                          <w:rFonts w:ascii="Arial" w:hAnsi="Arial" w:cs="Arial"/>
-                          <w:color w:val="000000" w:themeColor="text1"/>
-                          <w:sz w:val="20"/>
-                          <w:szCs w:val="20"/>
-                        </w:rPr>
-                        <w:t>estimates</w:t>
-                      </w:r>
-                      <w:proofErr w:type="gramEnd"/>
+                        <w:t xml:space="preserve"> </w:t>
+                      </w:r>
                     </w:p>
                     <w:p>
                       <w:pPr>
@@ -2001,116 +2034,19 @@
                           <w:sz w:val="20"/>
                           <w:szCs w:val="20"/>
                         </w:rPr>
-                        <w:t>Managed pricing for the Adjustable Month to Month portfolio. Used ML algorithm to segment customers and drove incremental CM from $2M to $7M.</w:t>
-                      </w:r>
-                    </w:p>
-                    <w:p>
-                      <w:pPr>
-                        <w:pStyle w:val="ListParagraph"/>
-                        <w:numPr>
-                          <w:ilvl w:val="0"/>
-                          <w:numId w:val="2"/>
-                        </w:numPr>
-                        <w:spacing w:after="0"/>
+                        <w:t xml:space="preserve">Built the reporting for the All About Vision acquisition in Tableau to better track impressions, clicks and match them to contract </w:t>
+                      </w:r>
+                      <w:proofErr w:type="gramStart"/>
+                      <w:r>
                         <w:rPr>
                           <w:rFonts w:ascii="Arial" w:hAnsi="Arial" w:cs="Arial"/>
                           <w:color w:val="000000" w:themeColor="text1"/>
                           <w:sz w:val="20"/>
                           <w:szCs w:val="20"/>
                         </w:rPr>
-                      </w:pPr>
-                      <w:r>
-                        <w:rPr>
-                          <w:rFonts w:ascii="Arial" w:hAnsi="Arial" w:cs="Arial"/>
-                          <w:color w:val="000000" w:themeColor="text1"/>
-                          <w:sz w:val="20"/>
-                          <w:szCs w:val="20"/>
-                        </w:rPr>
-                        <w:t>Developed a scripted and</w:t>
-                      </w:r>
-                      <w:r>
-                        <w:rPr>
-                          <w:rFonts w:ascii="Arial" w:hAnsi="Arial" w:cs="Arial"/>
-                          <w:color w:val="000000" w:themeColor="text1"/>
-                          <w:sz w:val="20"/>
-                          <w:szCs w:val="20"/>
-                        </w:rPr>
-                        <w:t xml:space="preserve"> automated process for </w:t>
-                      </w:r>
-                      <w:r>
-                        <w:rPr>
-                          <w:rFonts w:ascii="Arial" w:hAnsi="Arial" w:cs="Arial"/>
-                          <w:color w:val="000000" w:themeColor="text1"/>
-                          <w:sz w:val="20"/>
-                          <w:szCs w:val="20"/>
-                        </w:rPr>
-                        <w:t>monthly price changes using python as the backend (</w:t>
-                      </w:r>
-                      <w:proofErr w:type="spellStart"/>
-                      <w:r>
-                        <w:rPr>
-                          <w:rFonts w:ascii="Arial" w:hAnsi="Arial" w:cs="Arial"/>
-                          <w:color w:val="000000" w:themeColor="text1"/>
-                          <w:sz w:val="20"/>
-                          <w:szCs w:val="20"/>
-                        </w:rPr>
-                        <w:t>xlwings</w:t>
-                      </w:r>
-                      <w:proofErr w:type="spellEnd"/>
-                      <w:r>
-                        <w:rPr>
-                          <w:rFonts w:ascii="Arial" w:hAnsi="Arial" w:cs="Arial"/>
-                          <w:color w:val="000000" w:themeColor="text1"/>
-                          <w:sz w:val="20"/>
-                          <w:szCs w:val="20"/>
-                        </w:rPr>
-                        <w:t>) and excel as the front end</w:t>
-                      </w:r>
-                    </w:p>
-                    <w:p>
-                      <w:pPr>
-                        <w:pStyle w:val="ListParagraph"/>
-                        <w:numPr>
-                          <w:ilvl w:val="0"/>
-                          <w:numId w:val="2"/>
-                        </w:numPr>
-                        <w:spacing w:after="0"/>
-                        <w:rPr>
-                          <w:rFonts w:ascii="Arial" w:hAnsi="Arial" w:cs="Arial"/>
-                          <w:color w:val="000000" w:themeColor="text1"/>
-                          <w:sz w:val="20"/>
-                          <w:szCs w:val="20"/>
-                        </w:rPr>
-                      </w:pPr>
-                      <w:r>
-                        <w:rPr>
-                          <w:rFonts w:ascii="Arial" w:hAnsi="Arial" w:cs="Arial"/>
-                          <w:color w:val="000000" w:themeColor="text1"/>
-                          <w:sz w:val="20"/>
-                          <w:szCs w:val="20"/>
-                        </w:rPr>
-                        <w:t xml:space="preserve">Led discussions with senior management and stakeholders on pricing </w:t>
-                      </w:r>
-                      <w:proofErr w:type="gramStart"/>
-                      <w:r>
-                        <w:rPr>
-                          <w:rFonts w:ascii="Arial" w:hAnsi="Arial" w:cs="Arial"/>
-                          <w:color w:val="000000" w:themeColor="text1"/>
-                          <w:sz w:val="20"/>
-                          <w:szCs w:val="20"/>
-                        </w:rPr>
-                        <w:t>decisions</w:t>
+                        <w:t>terms</w:t>
                       </w:r>
                       <w:proofErr w:type="gramEnd"/>
-                      <w:r>
-                        <w:rPr>
-                          <w:rFonts w:ascii="Arial" w:hAnsi="Arial" w:cs="Arial"/>
-                          <w:color w:val="000000" w:themeColor="text1"/>
-                          <w:sz w:val="20"/>
-                          <w:szCs w:val="20"/>
-                        </w:rPr>
-                        <w:t xml:space="preserve"> </w:t>
-                      </w:r>
                     </w:p>
                   </w:txbxContent>
                 </v:textbox>
@@ -2126,7 +2062,670 @@
         <mc:AlternateContent>
           <mc:Choice Requires="wps">
             <w:drawing>
-              <wp:anchor distT="0" distB="0" distL="114300" distR="114300" simplePos="0" relativeHeight="251671552" behindDoc="0" locked="0" layoutInCell="1" allowOverlap="1" wp14:anchorId="666EBCDF" wp14:editId="1A090026">
+              <wp:anchor distT="0" distB="0" distL="114300" distR="114300" simplePos="0" relativeHeight="251672576" behindDoc="0" locked="0" layoutInCell="1" allowOverlap="1" wp14:anchorId="16205DD3" wp14:editId="313FC7BB">
+                <wp:simplePos x="0" y="0"/>
+                <wp:positionH relativeFrom="column">
+                  <wp:posOffset>3844925</wp:posOffset>
+                </wp:positionH>
+                <wp:positionV relativeFrom="paragraph">
+                  <wp:posOffset>1082040</wp:posOffset>
+                </wp:positionV>
+                <wp:extent cx="3360420" cy="3154680"/>
+                <wp:effectExtent l="0" t="0" r="0" b="7620"/>
+                <wp:wrapNone/>
+                <wp:docPr id="13" name="Text Box 13"/>
+                <wp:cNvGraphicFramePr/>
+                <a:graphic xmlns:a="http://schemas.openxmlformats.org/drawingml/2006/main">
+                  <a:graphicData uri="http://schemas.microsoft.com/office/word/2010/wordprocessingShape">
+                    <wps:wsp>
+                      <wps:cNvSpPr txBox="1"/>
+                      <wps:spPr>
+                        <a:xfrm>
+                          <a:off x="0" y="0"/>
+                          <a:ext cx="3360420" cy="3154680"/>
+                        </a:xfrm>
+                        <a:prstGeom prst="rect">
+                          <a:avLst/>
+                        </a:prstGeom>
+                        <a:noFill/>
+                        <a:ln w="6350">
+                          <a:noFill/>
+                          <a:prstDash val="sysDot"/>
+                        </a:ln>
+                      </wps:spPr>
+                      <wps:txbx>
+                        <w:txbxContent>
+                          <w:p>
+                            <w:pPr>
+                              <w:spacing w:after="0"/>
+                              <w:rPr>
+                                <w:rFonts w:ascii="Arial" w:hAnsi="Arial" w:cs="Arial"/>
+                                <w:b/>
+                                <w:bCs/>
+                                <w:color w:val="0070C0"/>
+                                <w:sz w:val="24"/>
+                                <w:szCs w:val="24"/>
+                              </w:rPr>
+                            </w:pPr>
+                            <w:r>
+                              <w:rPr>
+                                <w:rFonts w:ascii="Arial" w:hAnsi="Arial" w:cs="Arial"/>
+                                <w:b/>
+                                <w:bCs/>
+                                <w:color w:val="0070C0"/>
+                                <w:sz w:val="24"/>
+                                <w:szCs w:val="24"/>
+                              </w:rPr>
+                              <w:t>Specialist II (Retention Lead)</w:t>
+                            </w:r>
+                          </w:p>
+                          <w:p>
+                            <w:pPr>
+                              <w:spacing w:after="0"/>
+                              <w:rPr>
+                                <w:rFonts w:ascii="Arial" w:hAnsi="Arial" w:cs="Arial"/>
+                                <w:b/>
+                                <w:bCs/>
+                                <w:color w:val="000000" w:themeColor="text1"/>
+                                <w:sz w:val="24"/>
+                                <w:szCs w:val="24"/>
+                              </w:rPr>
+                            </w:pPr>
+                            <w:proofErr w:type="spellStart"/>
+                            <w:r>
+                              <w:rPr>
+                                <w:rFonts w:ascii="Arial" w:hAnsi="Arial" w:cs="Arial"/>
+                                <w:b/>
+                                <w:bCs/>
+                                <w:color w:val="7F7F7F" w:themeColor="text1" w:themeTint="80"/>
+                                <w:sz w:val="24"/>
+                                <w:szCs w:val="24"/>
+                              </w:rPr>
+                              <w:t>Vistra</w:t>
+                            </w:r>
+                            <w:proofErr w:type="spellEnd"/>
+                            <w:r>
+                              <w:rPr>
+                                <w:rFonts w:ascii="Arial" w:hAnsi="Arial" w:cs="Arial"/>
+                                <w:b/>
+                                <w:bCs/>
+                                <w:color w:val="7F7F7F" w:themeColor="text1" w:themeTint="80"/>
+                                <w:sz w:val="24"/>
+                                <w:szCs w:val="24"/>
+                              </w:rPr>
+                              <w:t xml:space="preserve"> Energy –</w:t>
+                            </w:r>
+                            <w:r>
+                              <w:rPr>
+                                <w:rFonts w:ascii="Arial" w:hAnsi="Arial" w:cs="Arial"/>
+                                <w:b/>
+                                <w:bCs/>
+                                <w:color w:val="000000" w:themeColor="text1"/>
+                                <w:sz w:val="24"/>
+                                <w:szCs w:val="24"/>
+                              </w:rPr>
+                              <w:t xml:space="preserve"> Mar 2019 – Present</w:t>
+                            </w:r>
+                          </w:p>
+                          <w:p>
+                            <w:pPr>
+                              <w:pStyle w:val="ListParagraph"/>
+                              <w:numPr>
+                                <w:ilvl w:val="0"/>
+                                <w:numId w:val="2"/>
+                              </w:numPr>
+                              <w:spacing w:after="0"/>
+                              <w:rPr>
+                                <w:rFonts w:ascii="Arial" w:hAnsi="Arial" w:cs="Arial"/>
+                                <w:color w:val="000000" w:themeColor="text1"/>
+                                <w:sz w:val="20"/>
+                                <w:szCs w:val="20"/>
+                              </w:rPr>
+                            </w:pPr>
+                            <w:r>
+                              <w:rPr>
+                                <w:rFonts w:ascii="Arial" w:hAnsi="Arial" w:cs="Arial"/>
+                                <w:color w:val="000000" w:themeColor="text1"/>
+                                <w:sz w:val="20"/>
+                                <w:szCs w:val="20"/>
+                              </w:rPr>
+                              <w:t xml:space="preserve">Developed forecasting and Analytics for Term Expiration customers, set targets for </w:t>
+                            </w:r>
+                            <w:proofErr w:type="gramStart"/>
+                            <w:r>
+                              <w:rPr>
+                                <w:rFonts w:ascii="Arial" w:hAnsi="Arial" w:cs="Arial"/>
+                                <w:color w:val="000000" w:themeColor="text1"/>
+                                <w:sz w:val="20"/>
+                                <w:szCs w:val="20"/>
+                              </w:rPr>
+                              <w:t>channels</w:t>
+                            </w:r>
+                            <w:proofErr w:type="gramEnd"/>
+                            <w:r>
+                              <w:rPr>
+                                <w:rFonts w:ascii="Arial" w:hAnsi="Arial" w:cs="Arial"/>
+                                <w:color w:val="000000" w:themeColor="text1"/>
+                                <w:sz w:val="20"/>
+                                <w:szCs w:val="20"/>
+                              </w:rPr>
+                              <w:t xml:space="preserve"> and helped drive Term expiration margins from $27/MWh to $32/MWh</w:t>
+                            </w:r>
+                            <w:r>
+                              <w:rPr>
+                                <w:rFonts w:ascii="Arial" w:hAnsi="Arial" w:cs="Arial"/>
+                                <w:color w:val="000000" w:themeColor="text1"/>
+                                <w:sz w:val="20"/>
+                                <w:szCs w:val="20"/>
+                              </w:rPr>
+                              <w:t>.</w:t>
+                            </w:r>
+                          </w:p>
+                          <w:p>
+                            <w:pPr>
+                              <w:pStyle w:val="ListParagraph"/>
+                              <w:numPr>
+                                <w:ilvl w:val="0"/>
+                                <w:numId w:val="2"/>
+                              </w:numPr>
+                              <w:spacing w:after="0"/>
+                              <w:rPr>
+                                <w:rFonts w:ascii="Arial" w:hAnsi="Arial" w:cs="Arial"/>
+                                <w:color w:val="000000" w:themeColor="text1"/>
+                                <w:sz w:val="20"/>
+                                <w:szCs w:val="20"/>
+                              </w:rPr>
+                            </w:pPr>
+                            <w:r>
+                              <w:rPr>
+                                <w:rFonts w:ascii="Arial" w:hAnsi="Arial" w:cs="Arial"/>
+                                <w:color w:val="000000" w:themeColor="text1"/>
+                                <w:sz w:val="20"/>
+                                <w:szCs w:val="20"/>
+                              </w:rPr>
+                              <w:t xml:space="preserve">Developed Long Range Plan for the TXU Energy Mass Business retention portfolio using a simulation-based approach and developed confidence intervals around plan </w:t>
+                            </w:r>
+                            <w:proofErr w:type="gramStart"/>
+                            <w:r>
+                              <w:rPr>
+                                <w:rFonts w:ascii="Arial" w:hAnsi="Arial" w:cs="Arial"/>
+                                <w:color w:val="000000" w:themeColor="text1"/>
+                                <w:sz w:val="20"/>
+                                <w:szCs w:val="20"/>
+                              </w:rPr>
+                              <w:t>estimates</w:t>
+                            </w:r>
+                            <w:proofErr w:type="gramEnd"/>
+                          </w:p>
+                          <w:p>
+                            <w:pPr>
+                              <w:pStyle w:val="ListParagraph"/>
+                              <w:numPr>
+                                <w:ilvl w:val="0"/>
+                                <w:numId w:val="2"/>
+                              </w:numPr>
+                              <w:spacing w:after="0"/>
+                              <w:rPr>
+                                <w:rFonts w:ascii="Arial" w:hAnsi="Arial" w:cs="Arial"/>
+                                <w:color w:val="000000" w:themeColor="text1"/>
+                                <w:sz w:val="20"/>
+                                <w:szCs w:val="20"/>
+                              </w:rPr>
+                            </w:pPr>
+                            <w:r>
+                              <w:rPr>
+                                <w:rFonts w:ascii="Arial" w:hAnsi="Arial" w:cs="Arial"/>
+                                <w:color w:val="000000" w:themeColor="text1"/>
+                                <w:sz w:val="20"/>
+                                <w:szCs w:val="20"/>
+                              </w:rPr>
+                              <w:t>Managed pricing for the Adjustable Month to Month portfolio. Used ML algorithm to segment customers and drove incremental CM from $2M to $7M.</w:t>
+                            </w:r>
+                          </w:p>
+                          <w:p>
+                            <w:pPr>
+                              <w:pStyle w:val="ListParagraph"/>
+                              <w:numPr>
+                                <w:ilvl w:val="0"/>
+                                <w:numId w:val="2"/>
+                              </w:numPr>
+                              <w:spacing w:after="0"/>
+                              <w:rPr>
+                                <w:rFonts w:ascii="Arial" w:hAnsi="Arial" w:cs="Arial"/>
+                                <w:color w:val="000000" w:themeColor="text1"/>
+                                <w:sz w:val="20"/>
+                                <w:szCs w:val="20"/>
+                              </w:rPr>
+                            </w:pPr>
+                            <w:r>
+                              <w:rPr>
+                                <w:rFonts w:ascii="Arial" w:hAnsi="Arial" w:cs="Arial"/>
+                                <w:color w:val="000000" w:themeColor="text1"/>
+                                <w:sz w:val="20"/>
+                                <w:szCs w:val="20"/>
+                              </w:rPr>
+                              <w:t>Developed a scripted and</w:t>
+                            </w:r>
+                            <w:r>
+                              <w:rPr>
+                                <w:rFonts w:ascii="Arial" w:hAnsi="Arial" w:cs="Arial"/>
+                                <w:color w:val="000000" w:themeColor="text1"/>
+                                <w:sz w:val="20"/>
+                                <w:szCs w:val="20"/>
+                              </w:rPr>
+                              <w:t xml:space="preserve"> automated process for </w:t>
+                            </w:r>
+                            <w:r>
+                              <w:rPr>
+                                <w:rFonts w:ascii="Arial" w:hAnsi="Arial" w:cs="Arial"/>
+                                <w:color w:val="000000" w:themeColor="text1"/>
+                                <w:sz w:val="20"/>
+                                <w:szCs w:val="20"/>
+                              </w:rPr>
+                              <w:t>monthly price changes using python as the backend (</w:t>
+                            </w:r>
+                            <w:proofErr w:type="spellStart"/>
+                            <w:r>
+                              <w:rPr>
+                                <w:rFonts w:ascii="Arial" w:hAnsi="Arial" w:cs="Arial"/>
+                                <w:color w:val="000000" w:themeColor="text1"/>
+                                <w:sz w:val="20"/>
+                                <w:szCs w:val="20"/>
+                              </w:rPr>
+                              <w:t>xlwings</w:t>
+                            </w:r>
+                            <w:proofErr w:type="spellEnd"/>
+                            <w:r>
+                              <w:rPr>
+                                <w:rFonts w:ascii="Arial" w:hAnsi="Arial" w:cs="Arial"/>
+                                <w:color w:val="000000" w:themeColor="text1"/>
+                                <w:sz w:val="20"/>
+                                <w:szCs w:val="20"/>
+                              </w:rPr>
+                              <w:t>) and excel as the front end</w:t>
+                            </w:r>
+                          </w:p>
+                          <w:p>
+                            <w:pPr>
+                              <w:pStyle w:val="ListParagraph"/>
+                              <w:numPr>
+                                <w:ilvl w:val="0"/>
+                                <w:numId w:val="2"/>
+                              </w:numPr>
+                              <w:spacing w:after="0"/>
+                              <w:rPr>
+                                <w:rFonts w:ascii="Arial" w:hAnsi="Arial" w:cs="Arial"/>
+                                <w:color w:val="000000" w:themeColor="text1"/>
+                                <w:sz w:val="20"/>
+                                <w:szCs w:val="20"/>
+                              </w:rPr>
+                            </w:pPr>
+                            <w:r>
+                              <w:rPr>
+                                <w:rFonts w:ascii="Arial" w:hAnsi="Arial" w:cs="Arial"/>
+                                <w:color w:val="000000" w:themeColor="text1"/>
+                                <w:sz w:val="20"/>
+                                <w:szCs w:val="20"/>
+                              </w:rPr>
+                              <w:t xml:space="preserve">Led discussions with senior management and stakeholders on pricing </w:t>
+                            </w:r>
+                            <w:proofErr w:type="gramStart"/>
+                            <w:r>
+                              <w:rPr>
+                                <w:rFonts w:ascii="Arial" w:hAnsi="Arial" w:cs="Arial"/>
+                                <w:color w:val="000000" w:themeColor="text1"/>
+                                <w:sz w:val="20"/>
+                                <w:szCs w:val="20"/>
+                              </w:rPr>
+                              <w:t>decisions</w:t>
+                            </w:r>
+                            <w:proofErr w:type="gramEnd"/>
+                            <w:r>
+                              <w:rPr>
+                                <w:rFonts w:ascii="Arial" w:hAnsi="Arial" w:cs="Arial"/>
+                                <w:color w:val="000000" w:themeColor="text1"/>
+                                <w:sz w:val="20"/>
+                                <w:szCs w:val="20"/>
+                              </w:rPr>
+                              <w:t xml:space="preserve"> </w:t>
+                            </w:r>
+                          </w:p>
+                        </w:txbxContent>
+                      </wps:txbx>
+                      <wps:bodyPr rot="0" spcFirstLastPara="0" vertOverflow="overflow" horzOverflow="overflow" vert="horz" wrap="square" lIns="91440" tIns="45720" rIns="91440" bIns="45720" numCol="1" spcCol="0" rtlCol="0" fromWordArt="0" anchor="t" anchorCtr="0" forceAA="0" compatLnSpc="1">
+                        <a:prstTxWarp prst="textNoShape">
+                          <a:avLst/>
+                        </a:prstTxWarp>
+                        <a:noAutofit/>
+                      </wps:bodyPr>
+                    </wps:wsp>
+                  </a:graphicData>
+                </a:graphic>
+                <wp14:sizeRelH relativeFrom="margin">
+                  <wp14:pctWidth>0</wp14:pctWidth>
+                </wp14:sizeRelH>
+                <wp14:sizeRelV relativeFrom="margin">
+                  <wp14:pctHeight>0</wp14:pctHeight>
+                </wp14:sizeRelV>
+              </wp:anchor>
+            </w:drawing>
+          </mc:Choice>
+          <mc:Fallback>
+            <w:pict>
+              <v:shape w14:anchorId="16205DD3" id="Text Box 13" o:spid="_x0000_s1032" type="#_x0000_t202" style="position:absolute;margin-left:302.75pt;margin-top:85.2pt;width:264.6pt;height:248.4pt;z-index:251672576;visibility:visible;mso-wrap-style:square;mso-width-percent:0;mso-height-percent:0;mso-wrap-distance-left:9pt;mso-wrap-distance-top:0;mso-wrap-distance-right:9pt;mso-wrap-distance-bottom:0;mso-position-horizontal:absolute;mso-position-horizontal-relative:text;mso-position-vertical:absolute;mso-position-vertical-relative:text;mso-width-percent:0;mso-height-percent:0;mso-width-relative:margin;mso-height-relative:margin;v-text-anchor:top" o:gfxdata="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" filled="f" stroked="f" strokeweight=".5pt">
+                <v:stroke dashstyle="1 1"/>
+                <v:textbox>
+                  <w:txbxContent>
+                    <w:p>
+                      <w:pPr>
+                        <w:spacing w:after="0"/>
+                        <w:rPr>
+                          <w:rFonts w:ascii="Arial" w:hAnsi="Arial" w:cs="Arial"/>
+                          <w:b/>
+                          <w:bCs/>
+                          <w:color w:val="0070C0"/>
+                          <w:sz w:val="24"/>
+                          <w:szCs w:val="24"/>
+                        </w:rPr>
+                      </w:pPr>
+                      <w:r>
+                        <w:rPr>
+                          <w:rFonts w:ascii="Arial" w:hAnsi="Arial" w:cs="Arial"/>
+                          <w:b/>
+                          <w:bCs/>
+                          <w:color w:val="0070C0"/>
+                          <w:sz w:val="24"/>
+                          <w:szCs w:val="24"/>
+                        </w:rPr>
+                        <w:t>Specialist II (Retention Lead)</w:t>
+                      </w:r>
+                    </w:p>
+                    <w:p>
+                      <w:pPr>
+                        <w:spacing w:after="0"/>
+                        <w:rPr>
+                          <w:rFonts w:ascii="Arial" w:hAnsi="Arial" w:cs="Arial"/>
+                          <w:b/>
+                          <w:bCs/>
+                          <w:color w:val="000000" w:themeColor="text1"/>
+                          <w:sz w:val="24"/>
+                          <w:szCs w:val="24"/>
+                        </w:rPr>
+                      </w:pPr>
+                      <w:proofErr w:type="spellStart"/>
+                      <w:r>
+                        <w:rPr>
+                          <w:rFonts w:ascii="Arial" w:hAnsi="Arial" w:cs="Arial"/>
+                          <w:b/>
+                          <w:bCs/>
+                          <w:color w:val="7F7F7F" w:themeColor="text1" w:themeTint="80"/>
+                          <w:sz w:val="24"/>
+                          <w:szCs w:val="24"/>
+                        </w:rPr>
+                        <w:t>Vistra</w:t>
+                      </w:r>
+                      <w:proofErr w:type="spellEnd"/>
+                      <w:r>
+                        <w:rPr>
+                          <w:rFonts w:ascii="Arial" w:hAnsi="Arial" w:cs="Arial"/>
+                          <w:b/>
+                          <w:bCs/>
+                          <w:color w:val="7F7F7F" w:themeColor="text1" w:themeTint="80"/>
+                          <w:sz w:val="24"/>
+                          <w:szCs w:val="24"/>
+                        </w:rPr>
+                        <w:t xml:space="preserve"> Energy –</w:t>
+                      </w:r>
+                      <w:r>
+                        <w:rPr>
+                          <w:rFonts w:ascii="Arial" w:hAnsi="Arial" w:cs="Arial"/>
+                          <w:b/>
+                          <w:bCs/>
+                          <w:color w:val="000000" w:themeColor="text1"/>
+                          <w:sz w:val="24"/>
+                          <w:szCs w:val="24"/>
+                        </w:rPr>
+                        <w:t xml:space="preserve"> Mar 2019 – Present</w:t>
+                      </w:r>
+                    </w:p>
+                    <w:p>
+                      <w:pPr>
+                        <w:pStyle w:val="ListParagraph"/>
+                        <w:numPr>
+                          <w:ilvl w:val="0"/>
+                          <w:numId w:val="2"/>
+                        </w:numPr>
+                        <w:spacing w:after="0"/>
+                        <w:rPr>
+                          <w:rFonts w:ascii="Arial" w:hAnsi="Arial" w:cs="Arial"/>
+                          <w:color w:val="000000" w:themeColor="text1"/>
+                          <w:sz w:val="20"/>
+                          <w:szCs w:val="20"/>
+                        </w:rPr>
+                      </w:pPr>
+                      <w:r>
+                        <w:rPr>
+                          <w:rFonts w:ascii="Arial" w:hAnsi="Arial" w:cs="Arial"/>
+                          <w:color w:val="000000" w:themeColor="text1"/>
+                          <w:sz w:val="20"/>
+                          <w:szCs w:val="20"/>
+                        </w:rPr>
+                        <w:t xml:space="preserve">Developed forecasting and Analytics for Term Expiration customers, set targets for </w:t>
+                      </w:r>
+                      <w:proofErr w:type="gramStart"/>
+                      <w:r>
+                        <w:rPr>
+                          <w:rFonts w:ascii="Arial" w:hAnsi="Arial" w:cs="Arial"/>
+                          <w:color w:val="000000" w:themeColor="text1"/>
+                          <w:sz w:val="20"/>
+                          <w:szCs w:val="20"/>
+                        </w:rPr>
+                        <w:t>channels</w:t>
+                      </w:r>
+                      <w:proofErr w:type="gramEnd"/>
+                      <w:r>
+                        <w:rPr>
+                          <w:rFonts w:ascii="Arial" w:hAnsi="Arial" w:cs="Arial"/>
+                          <w:color w:val="000000" w:themeColor="text1"/>
+                          <w:sz w:val="20"/>
+                          <w:szCs w:val="20"/>
+                        </w:rPr>
+                        <w:t xml:space="preserve"> and helped drive Term expiration margins from $27/MWh to $32/MWh</w:t>
+                      </w:r>
+                      <w:r>
+                        <w:rPr>
+                          <w:rFonts w:ascii="Arial" w:hAnsi="Arial" w:cs="Arial"/>
+                          <w:color w:val="000000" w:themeColor="text1"/>
+                          <w:sz w:val="20"/>
+                          <w:szCs w:val="20"/>
+                        </w:rPr>
+                        <w:t>.</w:t>
+                      </w:r>
+                    </w:p>
+                    <w:p>
+                      <w:pPr>
+                        <w:pStyle w:val="ListParagraph"/>
+                        <w:numPr>
+                          <w:ilvl w:val="0"/>
+                          <w:numId w:val="2"/>
+                        </w:numPr>
+                        <w:spacing w:after="0"/>
+                        <w:rPr>
+                          <w:rFonts w:ascii="Arial" w:hAnsi="Arial" w:cs="Arial"/>
+                          <w:color w:val="000000" w:themeColor="text1"/>
+                          <w:sz w:val="20"/>
+                          <w:szCs w:val="20"/>
+                        </w:rPr>
+                      </w:pPr>
+                      <w:r>
+                        <w:rPr>
+                          <w:rFonts w:ascii="Arial" w:hAnsi="Arial" w:cs="Arial"/>
+                          <w:color w:val="000000" w:themeColor="text1"/>
+                          <w:sz w:val="20"/>
+                          <w:szCs w:val="20"/>
+                        </w:rPr>
+                        <w:t xml:space="preserve">Developed Long Range Plan for the TXU Energy Mass Business retention portfolio using a simulation-based approach and developed confidence intervals around plan </w:t>
+                      </w:r>
+                      <w:proofErr w:type="gramStart"/>
+                      <w:r>
+                        <w:rPr>
+                          <w:rFonts w:ascii="Arial" w:hAnsi="Arial" w:cs="Arial"/>
+                          <w:color w:val="000000" w:themeColor="text1"/>
+                          <w:sz w:val="20"/>
+                          <w:szCs w:val="20"/>
+                        </w:rPr>
+                        <w:t>estimates</w:t>
+                      </w:r>
+                      <w:proofErr w:type="gramEnd"/>
+                    </w:p>
+                    <w:p>
+                      <w:pPr>
+                        <w:pStyle w:val="ListParagraph"/>
+                        <w:numPr>
+                          <w:ilvl w:val="0"/>
+                          <w:numId w:val="2"/>
+                        </w:numPr>
+                        <w:spacing w:after="0"/>
+                        <w:rPr>
+                          <w:rFonts w:ascii="Arial" w:hAnsi="Arial" w:cs="Arial"/>
+                          <w:color w:val="000000" w:themeColor="text1"/>
+                          <w:sz w:val="20"/>
+                          <w:szCs w:val="20"/>
+                        </w:rPr>
+                      </w:pPr>
+                      <w:r>
+                        <w:rPr>
+                          <w:rFonts w:ascii="Arial" w:hAnsi="Arial" w:cs="Arial"/>
+                          <w:color w:val="000000" w:themeColor="text1"/>
+                          <w:sz w:val="20"/>
+                          <w:szCs w:val="20"/>
+                        </w:rPr>
+                        <w:t>Managed pricing for the Adjustable Month to Month portfolio. Used ML algorithm to segment customers and drove incremental CM from $2M to $7M.</w:t>
+                      </w:r>
+                    </w:p>
+                    <w:p>
+                      <w:pPr>
+                        <w:pStyle w:val="ListParagraph"/>
+                        <w:numPr>
+                          <w:ilvl w:val="0"/>
+                          <w:numId w:val="2"/>
+                        </w:numPr>
+                        <w:spacing w:after="0"/>
+                        <w:rPr>
+                          <w:rFonts w:ascii="Arial" w:hAnsi="Arial" w:cs="Arial"/>
+                          <w:color w:val="000000" w:themeColor="text1"/>
+                          <w:sz w:val="20"/>
+                          <w:szCs w:val="20"/>
+                        </w:rPr>
+                      </w:pPr>
+                      <w:r>
+                        <w:rPr>
+                          <w:rFonts w:ascii="Arial" w:hAnsi="Arial" w:cs="Arial"/>
+                          <w:color w:val="000000" w:themeColor="text1"/>
+                          <w:sz w:val="20"/>
+                          <w:szCs w:val="20"/>
+                        </w:rPr>
+                        <w:t>Developed a scripted and</w:t>
+                      </w:r>
+                      <w:r>
+                        <w:rPr>
+                          <w:rFonts w:ascii="Arial" w:hAnsi="Arial" w:cs="Arial"/>
+                          <w:color w:val="000000" w:themeColor="text1"/>
+                          <w:sz w:val="20"/>
+                          <w:szCs w:val="20"/>
+                        </w:rPr>
+                        <w:t xml:space="preserve"> automated process for </w:t>
+                      </w:r>
+                      <w:r>
+                        <w:rPr>
+                          <w:rFonts w:ascii="Arial" w:hAnsi="Arial" w:cs="Arial"/>
+                          <w:color w:val="000000" w:themeColor="text1"/>
+                          <w:sz w:val="20"/>
+                          <w:szCs w:val="20"/>
+                        </w:rPr>
+                        <w:t>monthly price changes using python as the backend (</w:t>
+                      </w:r>
+                      <w:proofErr w:type="spellStart"/>
+                      <w:r>
+                        <w:rPr>
+                          <w:rFonts w:ascii="Arial" w:hAnsi="Arial" w:cs="Arial"/>
+                          <w:color w:val="000000" w:themeColor="text1"/>
+                          <w:sz w:val="20"/>
+                          <w:szCs w:val="20"/>
+                        </w:rPr>
+                        <w:t>xlwings</w:t>
+                      </w:r>
+                      <w:proofErr w:type="spellEnd"/>
+                      <w:r>
+                        <w:rPr>
+                          <w:rFonts w:ascii="Arial" w:hAnsi="Arial" w:cs="Arial"/>
+                          <w:color w:val="000000" w:themeColor="text1"/>
+                          <w:sz w:val="20"/>
+                          <w:szCs w:val="20"/>
+                        </w:rPr>
+                        <w:t>) and excel as the front end</w:t>
+                      </w:r>
+                    </w:p>
+                    <w:p>
+                      <w:pPr>
+                        <w:pStyle w:val="ListParagraph"/>
+                        <w:numPr>
+                          <w:ilvl w:val="0"/>
+                          <w:numId w:val="2"/>
+                        </w:numPr>
+                        <w:spacing w:after="0"/>
+                        <w:rPr>
+                          <w:rFonts w:ascii="Arial" w:hAnsi="Arial" w:cs="Arial"/>
+                          <w:color w:val="000000" w:themeColor="text1"/>
+                          <w:sz w:val="20"/>
+                          <w:szCs w:val="20"/>
+                        </w:rPr>
+                      </w:pPr>
+                      <w:r>
+                        <w:rPr>
+                          <w:rFonts w:ascii="Arial" w:hAnsi="Arial" w:cs="Arial"/>
+                          <w:color w:val="000000" w:themeColor="text1"/>
+                          <w:sz w:val="20"/>
+                          <w:szCs w:val="20"/>
+                        </w:rPr>
+                        <w:t xml:space="preserve">Led discussions with senior management and stakeholders on pricing </w:t>
+                      </w:r>
+                      <w:proofErr w:type="gramStart"/>
+                      <w:r>
+                        <w:rPr>
+                          <w:rFonts w:ascii="Arial" w:hAnsi="Arial" w:cs="Arial"/>
+                          <w:color w:val="000000" w:themeColor="text1"/>
+                          <w:sz w:val="20"/>
+                          <w:szCs w:val="20"/>
+                        </w:rPr>
+                        <w:t>decisions</w:t>
+                      </w:r>
+                      <w:proofErr w:type="gramEnd"/>
+                      <w:r>
+                        <w:rPr>
+                          <w:rFonts w:ascii="Arial" w:hAnsi="Arial" w:cs="Arial"/>
+                          <w:color w:val="000000" w:themeColor="text1"/>
+                          <w:sz w:val="20"/>
+                          <w:szCs w:val="20"/>
+                        </w:rPr>
+                        <w:t xml:space="preserve"> </w:t>
+                      </w:r>
+                    </w:p>
+                  </w:txbxContent>
+                </v:textbox>
+              </v:shape>
+            </w:pict>
+          </mc:Fallback>
+        </mc:AlternateContent>
+      </w:r>
+      <w:r>
+        <w:rPr>
+          <w:noProof/>
+        </w:rPr>
+        <mc:AlternateContent>
+          <mc:Choice Requires="wps">
+            <w:drawing>
+              <wp:anchor distT="0" distB="0" distL="114300" distR="114300" simplePos="0" relativeHeight="251671552" behindDoc="0" locked="0" layoutInCell="1" allowOverlap="1" wp14:anchorId="666EBCDF" wp14:editId="76DE2633">
                 <wp:simplePos x="0" y="0"/>
                 <wp:positionH relativeFrom="column">
                   <wp:posOffset>3248660</wp:posOffset>
@@ -2217,7 +2816,7 @@
           </mc:Choice>
           <mc:Fallback>
             <w:pict>
-              <v:rect w14:anchorId="666EBCDF" id="Rectangle 12" o:spid="_x0000_s1031" style="position:absolute;margin-left:255.8pt;margin-top:44.4pt;width:164.4pt;height:25.5pt;z-index:251671552;visibility:visible;mso-wrap-style:square;mso-width-percent:0;mso-height-percent:0;mso-wrap-distance-left:9pt;mso-wrap-distance-top:0;mso-wrap-distance-right:9pt;mso-wrap-distance-bottom:0;mso-position-horizontal:absolute;mso-position-horizontal-relative:text;mso-position-vertical:absolute;mso-position-vertical-relative:text;mso-width-percent:0;mso-height-percent:0;mso-width-relative:margin;mso-height-relative:margin;v-text-anchor:middle" o:gfxdata="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" fillcolor="#002060" strokecolor="#1f3763 [1604]" strokeweight="1pt">
+              <v:rect w14:anchorId="666EBCDF" id="Rectangle 12" o:spid="_x0000_s1033" style="position:absolute;margin-left:255.8pt;margin-top:44.4pt;width:164.4pt;height:25.5pt;z-index:251671552;visibility:visible;mso-wrap-style:square;mso-width-percent:0;mso-height-percent:0;mso-wrap-distance-left:9pt;mso-wrap-distance-top:0;mso-wrap-distance-right:9pt;mso-wrap-distance-bottom:0;mso-position-horizontal:absolute;mso-position-horizontal-relative:text;mso-position-vertical:absolute;mso-position-vertical-relative:text;mso-width-percent:0;mso-height-percent:0;mso-width-relative:margin;mso-height-relative:margin;v-text-anchor:middle" o:gfxdata="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" fillcolor="#002060" strokecolor="#1f3763 [1604]" strokeweight="1pt">
                 <v:textbox>
                   <w:txbxContent>
                     <w:p>
@@ -2256,424 +2855,7 @@
         <mc:AlternateContent>
           <mc:Choice Requires="wps">
             <w:drawing>
-              <wp:anchor distT="0" distB="0" distL="114300" distR="114300" simplePos="0" relativeHeight="251669504" behindDoc="0" locked="0" layoutInCell="1" allowOverlap="1" wp14:anchorId="5F64B766" wp14:editId="7F12A4DA">
-                <wp:simplePos x="0" y="0"/>
-                <wp:positionH relativeFrom="column">
-                  <wp:posOffset>307340</wp:posOffset>
-                </wp:positionH>
-                <wp:positionV relativeFrom="paragraph">
-                  <wp:posOffset>7627620</wp:posOffset>
-                </wp:positionV>
-                <wp:extent cx="2164080" cy="975360"/>
-                <wp:effectExtent l="0" t="0" r="0" b="0"/>
-                <wp:wrapNone/>
-                <wp:docPr id="11" name="Text Box 11"/>
-                <wp:cNvGraphicFramePr/>
-                <a:graphic xmlns:a="http://schemas.openxmlformats.org/drawingml/2006/main">
-                  <a:graphicData uri="http://schemas.microsoft.com/office/word/2010/wordprocessingShape">
-                    <wps:wsp>
-                      <wps:cNvSpPr txBox="1"/>
-                      <wps:spPr>
-                        <a:xfrm>
-                          <a:off x="0" y="0"/>
-                          <a:ext cx="2164080" cy="975360"/>
-                        </a:xfrm>
-                        <a:prstGeom prst="rect">
-                          <a:avLst/>
-                        </a:prstGeom>
-                        <a:noFill/>
-                        <a:ln w="6350">
-                          <a:noFill/>
-                        </a:ln>
-                      </wps:spPr>
-                      <wps:txbx>
-                        <w:txbxContent>
-                          <w:p>
-                            <w:pPr>
-                              <w:spacing w:after="0" w:line="240" w:lineRule="auto"/>
-                              <w:rPr>
-                                <w:rFonts w:ascii="Arial" w:hAnsi="Arial" w:cs="Arial"/>
-                                <w:sz w:val="24"/>
-                                <w:szCs w:val="24"/>
-                              </w:rPr>
-                            </w:pPr>
-                            <w:r>
-                              <w:rPr>
-                                <w:rFonts w:ascii="Arial" w:hAnsi="Arial" w:cs="Arial"/>
-                                <w:sz w:val="24"/>
-                                <w:szCs w:val="24"/>
-                              </w:rPr>
-                              <w:t>Project Management</w:t>
-                            </w:r>
-                          </w:p>
-                          <w:p>
-                            <w:pPr>
-                              <w:spacing w:after="0" w:line="240" w:lineRule="auto"/>
-                              <w:rPr>
-                                <w:rFonts w:ascii="Arial" w:hAnsi="Arial" w:cs="Arial"/>
-                                <w:sz w:val="24"/>
-                                <w:szCs w:val="24"/>
-                              </w:rPr>
-                            </w:pPr>
-                            <w:r>
-                              <w:rPr>
-                                <w:rFonts w:ascii="Arial" w:hAnsi="Arial" w:cs="Arial"/>
-                                <w:sz w:val="24"/>
-                                <w:szCs w:val="24"/>
-                              </w:rPr>
-                              <w:t>P</w:t>
-                            </w:r>
-                            <w:r>
-                              <w:rPr>
-                                <w:rFonts w:ascii="Arial" w:hAnsi="Arial" w:cs="Arial"/>
-                                <w:sz w:val="24"/>
-                                <w:szCs w:val="24"/>
-                              </w:rPr>
-                              <w:t>erformance Management</w:t>
-                            </w:r>
-                          </w:p>
-                          <w:p>
-                            <w:pPr>
-                              <w:spacing w:after="0" w:line="240" w:lineRule="auto"/>
-                              <w:rPr>
-                                <w:rFonts w:ascii="Arial" w:hAnsi="Arial" w:cs="Arial"/>
-                                <w:sz w:val="24"/>
-                                <w:szCs w:val="24"/>
-                              </w:rPr>
-                            </w:pPr>
-                            <w:r>
-                              <w:rPr>
-                                <w:rFonts w:ascii="Arial" w:hAnsi="Arial" w:cs="Arial"/>
-                                <w:sz w:val="24"/>
-                                <w:szCs w:val="24"/>
-                              </w:rPr>
-                              <w:t>Variance Analysis</w:t>
-                            </w:r>
-                          </w:p>
-                          <w:p>
-                            <w:pPr>
-                              <w:spacing w:after="0" w:line="240" w:lineRule="auto"/>
-                              <w:rPr>
-                                <w:rFonts w:ascii="Arial" w:hAnsi="Arial" w:cs="Arial"/>
-                                <w:sz w:val="24"/>
-                                <w:szCs w:val="24"/>
-                              </w:rPr>
-                            </w:pPr>
-                            <w:r>
-                              <w:rPr>
-                                <w:rFonts w:ascii="Arial" w:hAnsi="Arial" w:cs="Arial"/>
-                                <w:sz w:val="24"/>
-                                <w:szCs w:val="24"/>
-                              </w:rPr>
-                              <w:t>Communication</w:t>
-                            </w:r>
-                          </w:p>
-                          <w:p>
-                            <w:pPr>
-                              <w:spacing w:after="0" w:line="240" w:lineRule="auto"/>
-                              <w:rPr>
-                                <w:rFonts w:ascii="Arial" w:hAnsi="Arial" w:cs="Arial"/>
-                                <w:sz w:val="24"/>
-                                <w:szCs w:val="24"/>
-                              </w:rPr>
-                            </w:pPr>
-                            <w:r>
-                              <w:rPr>
-                                <w:rFonts w:ascii="Arial" w:hAnsi="Arial" w:cs="Arial"/>
-                                <w:sz w:val="24"/>
-                                <w:szCs w:val="24"/>
-                              </w:rPr>
-                              <w:t>Process Automation</w:t>
-                            </w:r>
-                          </w:p>
-                          <w:p>
-                            <w:pPr>
-                              <w:spacing w:after="0" w:line="240" w:lineRule="auto"/>
-                              <w:rPr>
-                                <w:rFonts w:ascii="Arial" w:hAnsi="Arial" w:cs="Arial"/>
-                                <w:sz w:val="24"/>
-                                <w:szCs w:val="24"/>
-                              </w:rPr>
-                            </w:pPr>
-                          </w:p>
-                        </w:txbxContent>
-                      </wps:txbx>
-                      <wps:bodyPr rot="0" spcFirstLastPara="0" vertOverflow="overflow" horzOverflow="overflow" vert="horz" wrap="square" lIns="91440" tIns="45720" rIns="91440" bIns="45720" numCol="1" spcCol="0" rtlCol="0" fromWordArt="0" anchor="t" anchorCtr="0" forceAA="0" compatLnSpc="1">
-                        <a:prstTxWarp prst="textNoShape">
-                          <a:avLst/>
-                        </a:prstTxWarp>
-                        <a:noAutofit/>
-                      </wps:bodyPr>
-                    </wps:wsp>
-                  </a:graphicData>
-                </a:graphic>
-                <wp14:sizeRelH relativeFrom="margin">
-                  <wp14:pctWidth>0</wp14:pctWidth>
-                </wp14:sizeRelH>
-                <wp14:sizeRelV relativeFrom="margin">
-                  <wp14:pctHeight>0</wp14:pctHeight>
-                </wp14:sizeRelV>
-              </wp:anchor>
-            </w:drawing>
-          </mc:Choice>
-          <mc:Fallback>
-            <w:pict>
-              <v:shape w14:anchorId="5F64B766" id="Text Box 11" o:spid="_x0000_s1032" type="#_x0000_t202" style="position:absolute;margin-left:24.2pt;margin-top:600.6pt;width:170.4pt;height:76.8pt;z-index:251669504;visibility:visible;mso-wrap-style:square;mso-width-percent:0;mso-height-percent:0;mso-wrap-distance-left:9pt;mso-wrap-distance-top:0;mso-wrap-distance-right:9pt;mso-wrap-distance-bottom:0;mso-position-horizontal:absolute;mso-position-horizontal-relative:text;mso-position-vertical:absolute;mso-position-vertical-relative:text;mso-width-percent:0;mso-height-percent:0;mso-width-relative:margin;mso-height-relative:margin;v-text-anchor:top" o:gfxdata="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" filled="f" stroked="f" strokeweight=".5pt">
-                <v:textbox>
-                  <w:txbxContent>
-                    <w:p>
-                      <w:pPr>
-                        <w:spacing w:after="0" w:line="240" w:lineRule="auto"/>
-                        <w:rPr>
-                          <w:rFonts w:ascii="Arial" w:hAnsi="Arial" w:cs="Arial"/>
-                          <w:sz w:val="24"/>
-                          <w:szCs w:val="24"/>
-                        </w:rPr>
-                      </w:pPr>
-                      <w:r>
-                        <w:rPr>
-                          <w:rFonts w:ascii="Arial" w:hAnsi="Arial" w:cs="Arial"/>
-                          <w:sz w:val="24"/>
-                          <w:szCs w:val="24"/>
-                        </w:rPr>
-                        <w:t>Project Management</w:t>
-                      </w:r>
-                    </w:p>
-                    <w:p>
-                      <w:pPr>
-                        <w:spacing w:after="0" w:line="240" w:lineRule="auto"/>
-                        <w:rPr>
-                          <w:rFonts w:ascii="Arial" w:hAnsi="Arial" w:cs="Arial"/>
-                          <w:sz w:val="24"/>
-                          <w:szCs w:val="24"/>
-                        </w:rPr>
-                      </w:pPr>
-                      <w:r>
-                        <w:rPr>
-                          <w:rFonts w:ascii="Arial" w:hAnsi="Arial" w:cs="Arial"/>
-                          <w:sz w:val="24"/>
-                          <w:szCs w:val="24"/>
-                        </w:rPr>
-                        <w:t>P</w:t>
-                      </w:r>
-                      <w:r>
-                        <w:rPr>
-                          <w:rFonts w:ascii="Arial" w:hAnsi="Arial" w:cs="Arial"/>
-                          <w:sz w:val="24"/>
-                          <w:szCs w:val="24"/>
-                        </w:rPr>
-                        <w:t>erformance Management</w:t>
-                      </w:r>
-                    </w:p>
-                    <w:p>
-                      <w:pPr>
-                        <w:spacing w:after="0" w:line="240" w:lineRule="auto"/>
-                        <w:rPr>
-                          <w:rFonts w:ascii="Arial" w:hAnsi="Arial" w:cs="Arial"/>
-                          <w:sz w:val="24"/>
-                          <w:szCs w:val="24"/>
-                        </w:rPr>
-                      </w:pPr>
-                      <w:r>
-                        <w:rPr>
-                          <w:rFonts w:ascii="Arial" w:hAnsi="Arial" w:cs="Arial"/>
-                          <w:sz w:val="24"/>
-                          <w:szCs w:val="24"/>
-                        </w:rPr>
-                        <w:t>Variance Analysis</w:t>
-                      </w:r>
-                    </w:p>
-                    <w:p>
-                      <w:pPr>
-                        <w:spacing w:after="0" w:line="240" w:lineRule="auto"/>
-                        <w:rPr>
-                          <w:rFonts w:ascii="Arial" w:hAnsi="Arial" w:cs="Arial"/>
-                          <w:sz w:val="24"/>
-                          <w:szCs w:val="24"/>
-                        </w:rPr>
-                      </w:pPr>
-                      <w:r>
-                        <w:rPr>
-                          <w:rFonts w:ascii="Arial" w:hAnsi="Arial" w:cs="Arial"/>
-                          <w:sz w:val="24"/>
-                          <w:szCs w:val="24"/>
-                        </w:rPr>
-                        <w:t>Communication</w:t>
-                      </w:r>
-                    </w:p>
-                    <w:p>
-                      <w:pPr>
-                        <w:spacing w:after="0" w:line="240" w:lineRule="auto"/>
-                        <w:rPr>
-                          <w:rFonts w:ascii="Arial" w:hAnsi="Arial" w:cs="Arial"/>
-                          <w:sz w:val="24"/>
-                          <w:szCs w:val="24"/>
-                        </w:rPr>
-                      </w:pPr>
-                      <w:r>
-                        <w:rPr>
-                          <w:rFonts w:ascii="Arial" w:hAnsi="Arial" w:cs="Arial"/>
-                          <w:sz w:val="24"/>
-                          <w:szCs w:val="24"/>
-                        </w:rPr>
-                        <w:t>Process Automation</w:t>
-                      </w:r>
-                    </w:p>
-                    <w:p>
-                      <w:pPr>
-                        <w:spacing w:after="0" w:line="240" w:lineRule="auto"/>
-                        <w:rPr>
-                          <w:rFonts w:ascii="Arial" w:hAnsi="Arial" w:cs="Arial"/>
-                          <w:sz w:val="24"/>
-                          <w:szCs w:val="24"/>
-                        </w:rPr>
-                      </w:pPr>
-                    </w:p>
-                  </w:txbxContent>
-                </v:textbox>
-              </v:shape>
-            </w:pict>
-          </mc:Fallback>
-        </mc:AlternateContent>
-      </w:r>
-      <w:r>
-        <w:rPr>
-          <w:noProof/>
-        </w:rPr>
-        <mc:AlternateContent>
-          <mc:Choice Requires="wps">
-            <w:drawing>
-              <wp:anchor distT="0" distB="0" distL="114300" distR="114300" simplePos="0" relativeHeight="251667456" behindDoc="0" locked="0" layoutInCell="1" allowOverlap="1" wp14:anchorId="24EA72D5" wp14:editId="094B2B78">
-                <wp:simplePos x="0" y="0"/>
-                <wp:positionH relativeFrom="column">
-                  <wp:posOffset>345440</wp:posOffset>
-                </wp:positionH>
-                <wp:positionV relativeFrom="paragraph">
-                  <wp:posOffset>7127240</wp:posOffset>
-                </wp:positionV>
-                <wp:extent cx="2088000" cy="324000"/>
-                <wp:effectExtent l="0" t="0" r="26670" b="19050"/>
-                <wp:wrapNone/>
-                <wp:docPr id="10" name="Rectangle 10"/>
-                <wp:cNvGraphicFramePr/>
-                <a:graphic xmlns:a="http://schemas.openxmlformats.org/drawingml/2006/main">
-                  <a:graphicData uri="http://schemas.microsoft.com/office/word/2010/wordprocessingShape">
-                    <wps:wsp>
-                      <wps:cNvSpPr/>
-                      <wps:spPr>
-                        <a:xfrm>
-                          <a:off x="0" y="0"/>
-                          <a:ext cx="2088000" cy="324000"/>
-                        </a:xfrm>
-                        <a:prstGeom prst="rect">
-                          <a:avLst/>
-                        </a:prstGeom>
-                        <a:solidFill>
-                          <a:srgbClr val="002060"/>
-                        </a:solidFill>
-                      </wps:spPr>
-                      <wps:style>
-                        <a:lnRef idx="2">
-                          <a:schemeClr val="accent1">
-                            <a:shade val="50000"/>
-                          </a:schemeClr>
-                        </a:lnRef>
-                        <a:fillRef idx="1">
-                          <a:schemeClr val="accent1"/>
-                        </a:fillRef>
-                        <a:effectRef idx="0">
-                          <a:schemeClr val="accent1"/>
-                        </a:effectRef>
-                        <a:fontRef idx="minor">
-                          <a:schemeClr val="lt1"/>
-                        </a:fontRef>
-                      </wps:style>
-                      <wps:txbx>
-                        <w:txbxContent>
-                          <w:p>
-                            <w:pPr>
-                              <w:jc w:val="center"/>
-                              <w:rPr>
-                                <w:rFonts w:ascii="Arial" w:hAnsi="Arial" w:cs="Arial"/>
-                                <w:b/>
-                                <w:bCs/>
-                                <w:sz w:val="28"/>
-                                <w:szCs w:val="28"/>
-                              </w:rPr>
-                            </w:pPr>
-                            <w:r>
-                              <w:rPr>
-                                <w:rFonts w:ascii="Arial" w:hAnsi="Arial" w:cs="Arial"/>
-                                <w:b/>
-                                <w:bCs/>
-                                <w:sz w:val="28"/>
-                                <w:szCs w:val="28"/>
-                              </w:rPr>
-                              <w:t>General Skills</w:t>
-                            </w:r>
-                          </w:p>
-                        </w:txbxContent>
-                      </wps:txbx>
-                      <wps:bodyPr rot="0" spcFirstLastPara="0" vertOverflow="overflow" horzOverflow="overflow" vert="horz" wrap="square" lIns="91440" tIns="45720" rIns="91440" bIns="45720" numCol="1" spcCol="0" rtlCol="0" fromWordArt="0" anchor="ctr" anchorCtr="0" forceAA="0" compatLnSpc="1">
-                        <a:prstTxWarp prst="textNoShape">
-                          <a:avLst/>
-                        </a:prstTxWarp>
-                        <a:noAutofit/>
-                      </wps:bodyPr>
-                    </wps:wsp>
-                  </a:graphicData>
-                </a:graphic>
-                <wp14:sizeRelH relativeFrom="margin">
-                  <wp14:pctWidth>0</wp14:pctWidth>
-                </wp14:sizeRelH>
-                <wp14:sizeRelV relativeFrom="margin">
-                  <wp14:pctHeight>0</wp14:pctHeight>
-                </wp14:sizeRelV>
-              </wp:anchor>
-            </w:drawing>
-          </mc:Choice>
-          <mc:Fallback>
-            <w:pict>
-              <v:rect w14:anchorId="24EA72D5" id="Rectangle 10" o:spid="_x0000_s1033" style="position:absolute;margin-left:27.2pt;margin-top:561.2pt;width:164.4pt;height:25.5pt;z-index:251667456;visibility:visible;mso-wrap-style:square;mso-width-percent:0;mso-height-percent:0;mso-wrap-distance-left:9pt;mso-wrap-distance-top:0;mso-wrap-distance-right:9pt;mso-wrap-distance-bottom:0;mso-position-horizontal:absolute;mso-position-horizontal-relative:text;mso-position-vertical:absolute;mso-position-vertical-relative:text;mso-width-percent:0;mso-height-percent:0;mso-width-relative:margin;mso-height-relative:margin;v-text-anchor:middle" o:gfxdata="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" fillcolor="#002060" strokecolor="#1f3763 [1604]" strokeweight="1pt">
-                <v:textbox>
-                  <w:txbxContent>
-                    <w:p>
-                      <w:pPr>
-                        <w:jc w:val="center"/>
-                        <w:rPr>
-                          <w:rFonts w:ascii="Arial" w:hAnsi="Arial" w:cs="Arial"/>
-                          <w:b/>
-                          <w:bCs/>
-                          <w:sz w:val="28"/>
-                          <w:szCs w:val="28"/>
-                        </w:rPr>
-                      </w:pPr>
-                      <w:r>
-                        <w:rPr>
-                          <w:rFonts w:ascii="Arial" w:hAnsi="Arial" w:cs="Arial"/>
-                          <w:b/>
-                          <w:bCs/>
-                          <w:sz w:val="28"/>
-                          <w:szCs w:val="28"/>
-                        </w:rPr>
-                        <w:t>General Skills</w:t>
-                      </w:r>
-                    </w:p>
-                  </w:txbxContent>
-                </v:textbox>
-              </v:rect>
-            </w:pict>
-          </mc:Fallback>
-        </mc:AlternateContent>
-      </w:r>
-      <w:r>
-        <w:rPr>
-          <w:noProof/>
-        </w:rPr>
-        <mc:AlternateContent>
-          <mc:Choice Requires="wps">
-            <w:drawing>
-              <wp:anchor distT="0" distB="0" distL="114300" distR="114300" simplePos="0" relativeHeight="251665408" behindDoc="0" locked="0" layoutInCell="1" allowOverlap="1" wp14:anchorId="567F4C09" wp14:editId="23CF6034">
+              <wp:anchor distT="0" distB="0" distL="114300" distR="114300" simplePos="0" relativeHeight="251665408" behindDoc="0" locked="0" layoutInCell="1" allowOverlap="1" wp14:anchorId="567F4C09" wp14:editId="436C677E">
                 <wp:simplePos x="0" y="0"/>
                 <wp:positionH relativeFrom="column">
                   <wp:posOffset>345440</wp:posOffset>
@@ -3418,7 +3600,7 @@
         <mc:AlternateContent>
           <mc:Choice Requires="wps">
             <w:drawing>
-              <wp:anchor distT="0" distB="0" distL="114300" distR="114300" simplePos="0" relativeHeight="251663360" behindDoc="0" locked="0" layoutInCell="1" allowOverlap="1" wp14:anchorId="1F6DE14D" wp14:editId="65AA7AE9">
+              <wp:anchor distT="0" distB="0" distL="114300" distR="114300" simplePos="0" relativeHeight="251663360" behindDoc="0" locked="0" layoutInCell="1" allowOverlap="1" wp14:anchorId="1F6DE14D" wp14:editId="30CB1515">
                 <wp:simplePos x="0" y="0"/>
                 <wp:positionH relativeFrom="column">
                   <wp:posOffset>345440</wp:posOffset>
@@ -3548,7 +3730,7 @@
         <mc:AlternateContent>
           <mc:Choice Requires="wps">
             <w:drawing>
-              <wp:anchor distT="0" distB="0" distL="114300" distR="114300" simplePos="0" relativeHeight="251661312" behindDoc="0" locked="0" layoutInCell="1" allowOverlap="1" wp14:anchorId="28A33D0D" wp14:editId="583A3C8C">
+              <wp:anchor distT="0" distB="0" distL="114300" distR="114300" simplePos="0" relativeHeight="251661312" behindDoc="0" locked="0" layoutInCell="1" allowOverlap="1" wp14:anchorId="28A33D0D" wp14:editId="79F484F7">
                 <wp:simplePos x="0" y="0"/>
                 <wp:positionH relativeFrom="column">
                   <wp:posOffset>346075</wp:posOffset>
@@ -4013,7 +4195,7 @@
         <mc:AlternateContent>
           <mc:Choice Requires="wps">
             <w:drawing>
-              <wp:anchor distT="0" distB="0" distL="114300" distR="114300" simplePos="0" relativeHeight="251660288" behindDoc="0" locked="0" layoutInCell="1" allowOverlap="1" wp14:anchorId="38BFE2A5" wp14:editId="5B77ED61">
+              <wp:anchor distT="0" distB="0" distL="114300" distR="114300" simplePos="0" relativeHeight="251660288" behindDoc="0" locked="0" layoutInCell="1" allowOverlap="1" wp14:anchorId="38BFE2A5" wp14:editId="349DFCBB">
                 <wp:simplePos x="0" y="0"/>
                 <wp:positionH relativeFrom="column">
                   <wp:posOffset>347980</wp:posOffset>
@@ -4143,7 +4325,7 @@
         <mc:AlternateContent>
           <mc:Choice Requires="wps">
             <w:drawing>
-              <wp:anchor distT="0" distB="0" distL="114300" distR="114300" simplePos="0" relativeHeight="251659264" behindDoc="0" locked="0" layoutInCell="1" allowOverlap="1" wp14:anchorId="65DE259D" wp14:editId="40A06D8E">
+              <wp:anchor distT="0" distB="0" distL="114300" distR="114300" simplePos="0" relativeHeight="251659264" behindDoc="0" locked="0" layoutInCell="1" allowOverlap="1" wp14:anchorId="65DE259D" wp14:editId="164D4224">
                 <wp:simplePos x="0" y="0"/>
                 <wp:positionH relativeFrom="column">
                   <wp:posOffset>-2540</wp:posOffset>
@@ -4214,7 +4396,7 @@
           </mc:Choice>
           <mc:Fallback>
             <w:pict>
-              <v:rect w14:anchorId="5708C7E4" id="Rectangle 1" o:spid="_x0000_s1026" style="position:absolute;margin-left:-.2pt;margin-top:9.8pt;width:219.7pt;height:793.7pt;z-index:251659264;visibility:visible;mso-wrap-style:square;mso-width-percent:0;mso-height-percent:0;mso-wrap-distance-left:9pt;mso-wrap-distance-top:0;mso-wrap-distance-right:9pt;mso-wrap-distance-bottom:0;mso-position-horizontal:absolute;mso-position-horizontal-relative:text;mso-position-vertical:absolute;mso-position-vertical-relative:margin;mso-width-percent:0;mso-height-percent:0;mso-width-relative:margin;mso-height-relative:margin;v-text-anchor:middle" o:gfxdata="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" fillcolor="#deeaf6 [664]" stroked="f" strokeweight="1pt">
+              <v:rect w14:anchorId="514864D0" id="Rectangle 1" o:spid="_x0000_s1026" style="position:absolute;margin-left:-.2pt;margin-top:9.8pt;width:219.7pt;height:793.7pt;z-index:251659264;visibility:visible;mso-wrap-style:square;mso-width-percent:0;mso-height-percent:0;mso-wrap-distance-left:9pt;mso-wrap-distance-top:0;mso-wrap-distance-right:9pt;mso-wrap-distance-bottom:0;mso-position-horizontal:absolute;mso-position-horizontal-relative:text;mso-position-vertical:absolute;mso-position-vertical-relative:margin;mso-width-percent:0;mso-height-percent:0;mso-width-relative:margin;mso-height-relative:margin;v-text-anchor:middle" o:gfxdata="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" fillcolor="#deeaf6 [664]" stroked="f" strokeweight="1pt">
                 <w10:wrap anchory="margin"/>
               </v:rect>
             </w:pict>
@@ -4460,11 +4642,127 @@
       </w:rPr>
     </w:lvl>
   </w:abstractNum>
+  <w:abstractNum w:abstractNumId="2" w15:restartNumberingAfterBreak="0">
+    <w:nsid w:val="4C8D0E44"/>
+    <w:multiLevelType w:val="hybridMultilevel"/>
+    <w:tmpl w:val="FFF85366"/>
+    <w:lvl w:ilvl="0" w:tplc="04090001">
+      <w:start w:val="1"/>
+      <w:numFmt w:val="bullet"/>
+      <w:lvlText w:val=""/>
+      <w:lvlJc w:val="left"/>
+      <w:pPr>
+        <w:ind w:left="720" w:hanging="360"/>
+      </w:pPr>
+      <w:rPr>
+        <w:rFonts w:ascii="Symbol" w:hAnsi="Symbol" w:hint="default"/>
+      </w:rPr>
+    </w:lvl>
+    <w:lvl w:ilvl="1" w:tplc="04090003" w:tentative="1">
+      <w:start w:val="1"/>
+      <w:numFmt w:val="bullet"/>
+      <w:lvlText w:val="o"/>
+      <w:lvlJc w:val="left"/>
+      <w:pPr>
+        <w:ind w:left="1440" w:hanging="360"/>
+      </w:pPr>
+      <w:rPr>
+        <w:rFonts w:ascii="Courier New" w:hAnsi="Courier New" w:cs="Courier New" w:hint="default"/>
+      </w:rPr>
+    </w:lvl>
+    <w:lvl w:ilvl="2" w:tplc="04090005" w:tentative="1">
+      <w:start w:val="1"/>
+      <w:numFmt w:val="bullet"/>
+      <w:lvlText w:val=""/>
+      <w:lvlJc w:val="left"/>
+      <w:pPr>
+        <w:ind w:left="2160" w:hanging="360"/>
+      </w:pPr>
+      <w:rPr>
+        <w:rFonts w:ascii="Wingdings" w:hAnsi="Wingdings" w:hint="default"/>
+      </w:rPr>
+    </w:lvl>
+    <w:lvl w:ilvl="3" w:tplc="04090001" w:tentative="1">
+      <w:start w:val="1"/>
+      <w:numFmt w:val="bullet"/>
+      <w:lvlText w:val=""/>
+      <w:lvlJc w:val="left"/>
+      <w:pPr>
+        <w:ind w:left="2880" w:hanging="360"/>
+      </w:pPr>
+      <w:rPr>
+        <w:rFonts w:ascii="Symbol" w:hAnsi="Symbol" w:hint="default"/>
+      </w:rPr>
+    </w:lvl>
+    <w:lvl w:ilvl="4" w:tplc="04090003" w:tentative="1">
+      <w:start w:val="1"/>
+      <w:numFmt w:val="bullet"/>
+      <w:lvlText w:val="o"/>
+      <w:lvlJc w:val="left"/>
+      <w:pPr>
+        <w:ind w:left="3600" w:hanging="360"/>
+      </w:pPr>
+      <w:rPr>
+        <w:rFonts w:ascii="Courier New" w:hAnsi="Courier New" w:cs="Courier New" w:hint="default"/>
+      </w:rPr>
+    </w:lvl>
+    <w:lvl w:ilvl="5" w:tplc="04090005" w:tentative="1">
+      <w:start w:val="1"/>
+      <w:numFmt w:val="bullet"/>
+      <w:lvlText w:val=""/>
+      <w:lvlJc w:val="left"/>
+      <w:pPr>
+        <w:ind w:left="4320" w:hanging="360"/>
+      </w:pPr>
+      <w:rPr>
+        <w:rFonts w:ascii="Wingdings" w:hAnsi="Wingdings" w:hint="default"/>
+      </w:rPr>
+    </w:lvl>
+    <w:lvl w:ilvl="6" w:tplc="04090001" w:tentative="1">
+      <w:start w:val="1"/>
+      <w:numFmt w:val="bullet"/>
+      <w:lvlText w:val=""/>
+      <w:lvlJc w:val="left"/>
+      <w:pPr>
+        <w:ind w:left="5040" w:hanging="360"/>
+      </w:pPr>
+      <w:rPr>
+        <w:rFonts w:ascii="Symbol" w:hAnsi="Symbol" w:hint="default"/>
+      </w:rPr>
+    </w:lvl>
+    <w:lvl w:ilvl="7" w:tplc="04090003" w:tentative="1">
+      <w:start w:val="1"/>
+      <w:numFmt w:val="bullet"/>
+      <w:lvlText w:val="o"/>
+      <w:lvlJc w:val="left"/>
+      <w:pPr>
+        <w:ind w:left="5760" w:hanging="360"/>
+      </w:pPr>
+      <w:rPr>
+        <w:rFonts w:ascii="Courier New" w:hAnsi="Courier New" w:cs="Courier New" w:hint="default"/>
+      </w:rPr>
+    </w:lvl>
+    <w:lvl w:ilvl="8" w:tplc="04090005" w:tentative="1">
+      <w:start w:val="1"/>
+      <w:numFmt w:val="bullet"/>
+      <w:lvlText w:val=""/>
+      <w:lvlJc w:val="left"/>
+      <w:pPr>
+        <w:ind w:left="6480" w:hanging="360"/>
+      </w:pPr>
+      <w:rPr>
+        <w:rFonts w:ascii="Wingdings" w:hAnsi="Wingdings" w:hint="default"/>
+      </w:rPr>
+    </w:lvl>
+  </w:abstractNum>
   <w:num w:numId="1" w16cid:durableId="2062241553">
     <w:abstractNumId w:val="0"/>
   </w:num>
   <w:num w:numId="2" w16cid:durableId="930967743">
     <w:abstractNumId w:val="1"/>
+  </w:num>
+  <w:num w:numId="3" w16cid:durableId="305016300">
+    <w:abstractNumId w:val="2"/>
   </w:num>
 </w:numbering>
 </file>
@@ -4867,7 +5165,7 @@
   <w:style w:type="paragraph" w:default="1" w:styleId="Normal">
     <w:name w:val="Normal"/>
     <w:qFormat/>
-    <w:rsid w:val="00E86ACA"/>
+    <w:rsid w:val="00314DFE"/>
   </w:style>
   <w:style w:type="character" w:default="1" w:styleId="DefaultParagraphFont">
     <w:name w:val="Default Paragraph Font"/>

</xml_diff>

<commit_message>
Completed resume version 1
</commit_message>
<xml_diff>
--- a/GM_resume_machine_readable.docx
+++ b/GM_resume_machine_readable.docx
@@ -10,7 +10,1367 @@
         <mc:AlternateContent>
           <mc:Choice Requires="wps">
             <w:drawing>
-              <wp:anchor distT="0" distB="0" distL="114300" distR="114300" simplePos="0" relativeHeight="251680768" behindDoc="0" locked="0" layoutInCell="1" allowOverlap="1" wp14:anchorId="4F6CD718" wp14:editId="62BEBA6D">
+              <wp:anchor distT="0" distB="0" distL="114300" distR="114300" simplePos="0" relativeHeight="251695104" behindDoc="0" locked="0" layoutInCell="1" allowOverlap="1" wp14:anchorId="4846CE41" wp14:editId="54D20BA1">
+                <wp:simplePos x="0" y="0"/>
+                <wp:positionH relativeFrom="column">
+                  <wp:posOffset>236220</wp:posOffset>
+                </wp:positionH>
+                <wp:positionV relativeFrom="paragraph">
+                  <wp:posOffset>9385300</wp:posOffset>
+                </wp:positionV>
+                <wp:extent cx="2304288" cy="707571"/>
+                <wp:effectExtent l="0" t="0" r="0" b="0"/>
+                <wp:wrapNone/>
+                <wp:docPr id="19" name="Text Box 19"/>
+                <wp:cNvGraphicFramePr/>
+                <a:graphic xmlns:a="http://schemas.openxmlformats.org/drawingml/2006/main">
+                  <a:graphicData uri="http://schemas.microsoft.com/office/word/2010/wordprocessingShape">
+                    <wps:wsp>
+                      <wps:cNvSpPr txBox="1"/>
+                      <wps:spPr>
+                        <a:xfrm>
+                          <a:off x="0" y="0"/>
+                          <a:ext cx="2304288" cy="707571"/>
+                        </a:xfrm>
+                        <a:prstGeom prst="rect">
+                          <a:avLst/>
+                        </a:prstGeom>
+                        <a:noFill/>
+                        <a:ln w="6350">
+                          <a:noFill/>
+                        </a:ln>
+                      </wps:spPr>
+                      <wps:txbx>
+                        <w:txbxContent>
+                          <w:p>
+                            <w:pPr>
+                              <w:outlineLvl w:val="0"/>
+                              <w:rPr>
+                                <w:rStyle w:val="Strong"/>
+                                <w:rFonts w:ascii="Arial" w:hAnsi="Arial" w:cs="Arial"/>
+                                <w:b w:val="0"/>
+                                <w:bCs w:val="0"/>
+                                <w:color w:val="0A66C2"/>
+                                <w:sz w:val="24"/>
+                                <w:szCs w:val="24"/>
+                                <w:shd w:val="clear" w:color="auto" w:fill="FFFFFF"/>
+                              </w:rPr>
+                            </w:pPr>
+                            <w:r>
+                              <w:rPr>
+                                <w:rFonts w:ascii="Arial" w:hAnsi="Arial" w:cs="Arial"/>
+                                <w:b/>
+                                <w:bCs/>
+                                <w:sz w:val="24"/>
+                                <w:szCs w:val="24"/>
+                              </w:rPr>
+                              <w:fldChar w:fldCharType="begin"/>
+                            </w:r>
+                            <w:r>
+                              <w:rPr>
+                                <w:rFonts w:ascii="Arial" w:hAnsi="Arial" w:cs="Arial"/>
+                                <w:b/>
+                                <w:bCs/>
+                                <w:sz w:val="24"/>
+                                <w:szCs w:val="24"/>
+                              </w:rPr>
+                              <w:instrText>HYPERLINK "https://gmehra123.github.io/data_science_projs/"</w:instrText>
+                            </w:r>
+                            <w:r>
+                              <w:rPr>
+                                <w:rFonts w:ascii="Arial" w:hAnsi="Arial" w:cs="Arial"/>
+                                <w:b/>
+                                <w:bCs/>
+                                <w:sz w:val="24"/>
+                                <w:szCs w:val="24"/>
+                              </w:rPr>
+                            </w:r>
+                            <w:r>
+                              <w:rPr>
+                                <w:rFonts w:ascii="Arial" w:hAnsi="Arial" w:cs="Arial"/>
+                                <w:b/>
+                                <w:bCs/>
+                                <w:sz w:val="24"/>
+                                <w:szCs w:val="24"/>
+                              </w:rPr>
+                              <w:fldChar w:fldCharType="separate"/>
+                            </w:r>
+                            <w:r>
+                              <w:rPr>
+                                <w:rStyle w:val="Hyperlink"/>
+                                <w:rFonts w:ascii="Arial" w:hAnsi="Arial" w:cs="Arial"/>
+                                <w:b/>
+                                <w:bCs/>
+                                <w:sz w:val="24"/>
+                                <w:szCs w:val="24"/>
+                              </w:rPr>
+                              <w:t>Portfolio Website</w:t>
+                            </w:r>
+                            <w:r>
+                              <w:rPr>
+                                <w:rStyle w:val="Hyperlink"/>
+                                <w:rFonts w:ascii="Arial" w:hAnsi="Arial" w:cs="Arial"/>
+                                <w:b/>
+                                <w:bCs/>
+                                <w:sz w:val="24"/>
+                                <w:szCs w:val="24"/>
+                              </w:rPr>
+                              <w:fldChar w:fldCharType="end"/>
+                            </w:r>
+                            <w:r>
+                              <w:rPr>
+                                <w:rFonts w:ascii="Arial" w:hAnsi="Arial" w:cs="Arial"/>
+                                <w:b/>
+                                <w:bCs/>
+                                <w:sz w:val="24"/>
+                                <w:szCs w:val="24"/>
+                              </w:rPr>
+                              <w:t xml:space="preserve">` </w:t>
+                            </w:r>
+                          </w:p>
+                          <w:p>
+                            <w:pPr>
+                              <w:spacing w:after="0" w:line="240" w:lineRule="auto"/>
+                              <w:rPr>
+                                <w:rFonts w:ascii="Arial" w:hAnsi="Arial" w:cs="Arial"/>
+                                <w:b/>
+                                <w:bCs/>
+                                <w:sz w:val="24"/>
+                                <w:szCs w:val="24"/>
+                              </w:rPr>
+                            </w:pPr>
+                          </w:p>
+                          <w:p>
+                            <w:pPr>
+                              <w:spacing w:after="0" w:line="240" w:lineRule="auto"/>
+                              <w:rPr>
+                                <w:rFonts w:ascii="Arial" w:hAnsi="Arial" w:cs="Arial"/>
+                                <w:sz w:val="24"/>
+                                <w:szCs w:val="24"/>
+                              </w:rPr>
+                            </w:pPr>
+                          </w:p>
+                        </w:txbxContent>
+                      </wps:txbx>
+                      <wps:bodyPr rot="0" spcFirstLastPara="0" vertOverflow="overflow" horzOverflow="overflow" vert="horz" wrap="square" lIns="91440" tIns="45720" rIns="91440" bIns="45720" numCol="1" spcCol="0" rtlCol="0" fromWordArt="0" anchor="t" anchorCtr="0" forceAA="0" compatLnSpc="1">
+                        <a:prstTxWarp prst="textNoShape">
+                          <a:avLst/>
+                        </a:prstTxWarp>
+                        <a:noAutofit/>
+                      </wps:bodyPr>
+                    </wps:wsp>
+                  </a:graphicData>
+                </a:graphic>
+                <wp14:sizeRelH relativeFrom="margin">
+                  <wp14:pctWidth>0</wp14:pctWidth>
+                </wp14:sizeRelH>
+                <wp14:sizeRelV relativeFrom="margin">
+                  <wp14:pctHeight>0</wp14:pctHeight>
+                </wp14:sizeRelV>
+              </wp:anchor>
+            </w:drawing>
+          </mc:Choice>
+          <mc:Fallback>
+            <w:pict>
+              <v:shapetype w14:anchorId="4846CE41" id="_x0000_t202" coordsize="21600,21600" o:spt="202" path="m,l,21600r21600,l21600,xe">
+                <v:stroke joinstyle="miter"/>
+                <v:path gradientshapeok="t" o:connecttype="rect"/>
+              </v:shapetype>
+              <v:shape id="Text Box 19" o:spid="_x0000_s1026" type="#_x0000_t202" style="position:absolute;margin-left:18.6pt;margin-top:739pt;width:181.45pt;height:55.7pt;z-index:251695104;visibility:visible;mso-wrap-style:square;mso-width-percent:0;mso-height-percent:0;mso-wrap-distance-left:9pt;mso-wrap-distance-top:0;mso-wrap-distance-right:9pt;mso-wrap-distance-bottom:0;mso-position-horizontal:absolute;mso-position-horizontal-relative:text;mso-position-vertical:absolute;mso-position-vertical-relative:text;mso-width-percent:0;mso-height-percent:0;mso-width-relative:margin;mso-height-relative:margin;v-text-anchor:top" o:gfxdata="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" filled="f" stroked="f" strokeweight=".5pt">
+                <v:textbox>
+                  <w:txbxContent>
+                    <w:p>
+                      <w:pPr>
+                        <w:outlineLvl w:val="0"/>
+                        <w:rPr>
+                          <w:rStyle w:val="Strong"/>
+                          <w:rFonts w:ascii="Arial" w:hAnsi="Arial" w:cs="Arial"/>
+                          <w:b w:val="0"/>
+                          <w:bCs w:val="0"/>
+                          <w:color w:val="0A66C2"/>
+                          <w:sz w:val="24"/>
+                          <w:szCs w:val="24"/>
+                          <w:shd w:val="clear" w:color="auto" w:fill="FFFFFF"/>
+                        </w:rPr>
+                      </w:pPr>
+                      <w:r>
+                        <w:rPr>
+                          <w:rFonts w:ascii="Arial" w:hAnsi="Arial" w:cs="Arial"/>
+                          <w:b/>
+                          <w:bCs/>
+                          <w:sz w:val="24"/>
+                          <w:szCs w:val="24"/>
+                        </w:rPr>
+                        <w:fldChar w:fldCharType="begin"/>
+                      </w:r>
+                      <w:r>
+                        <w:rPr>
+                          <w:rFonts w:ascii="Arial" w:hAnsi="Arial" w:cs="Arial"/>
+                          <w:b/>
+                          <w:bCs/>
+                          <w:sz w:val="24"/>
+                          <w:szCs w:val="24"/>
+                        </w:rPr>
+                        <w:instrText>HYPERLINK "https://gmehra123.github.io/data_science_projs/"</w:instrText>
+                      </w:r>
+                      <w:r>
+                        <w:rPr>
+                          <w:rFonts w:ascii="Arial" w:hAnsi="Arial" w:cs="Arial"/>
+                          <w:b/>
+                          <w:bCs/>
+                          <w:sz w:val="24"/>
+                          <w:szCs w:val="24"/>
+                        </w:rPr>
+                      </w:r>
+                      <w:r>
+                        <w:rPr>
+                          <w:rFonts w:ascii="Arial" w:hAnsi="Arial" w:cs="Arial"/>
+                          <w:b/>
+                          <w:bCs/>
+                          <w:sz w:val="24"/>
+                          <w:szCs w:val="24"/>
+                        </w:rPr>
+                        <w:fldChar w:fldCharType="separate"/>
+                      </w:r>
+                      <w:r>
+                        <w:rPr>
+                          <w:rStyle w:val="Hyperlink"/>
+                          <w:rFonts w:ascii="Arial" w:hAnsi="Arial" w:cs="Arial"/>
+                          <w:b/>
+                          <w:bCs/>
+                          <w:sz w:val="24"/>
+                          <w:szCs w:val="24"/>
+                        </w:rPr>
+                        <w:t>Portfolio Website</w:t>
+                      </w:r>
+                      <w:r>
+                        <w:rPr>
+                          <w:rStyle w:val="Hyperlink"/>
+                          <w:rFonts w:ascii="Arial" w:hAnsi="Arial" w:cs="Arial"/>
+                          <w:b/>
+                          <w:bCs/>
+                          <w:sz w:val="24"/>
+                          <w:szCs w:val="24"/>
+                        </w:rPr>
+                        <w:fldChar w:fldCharType="end"/>
+                      </w:r>
+                      <w:r>
+                        <w:rPr>
+                          <w:rFonts w:ascii="Arial" w:hAnsi="Arial" w:cs="Arial"/>
+                          <w:b/>
+                          <w:bCs/>
+                          <w:sz w:val="24"/>
+                          <w:szCs w:val="24"/>
+                        </w:rPr>
+                        <w:t xml:space="preserve">` </w:t>
+                      </w:r>
+                    </w:p>
+                    <w:p>
+                      <w:pPr>
+                        <w:spacing w:after="0" w:line="240" w:lineRule="auto"/>
+                        <w:rPr>
+                          <w:rFonts w:ascii="Arial" w:hAnsi="Arial" w:cs="Arial"/>
+                          <w:b/>
+                          <w:bCs/>
+                          <w:sz w:val="24"/>
+                          <w:szCs w:val="24"/>
+                        </w:rPr>
+                      </w:pPr>
+                    </w:p>
+                    <w:p>
+                      <w:pPr>
+                        <w:spacing w:after="0" w:line="240" w:lineRule="auto"/>
+                        <w:rPr>
+                          <w:rFonts w:ascii="Arial" w:hAnsi="Arial" w:cs="Arial"/>
+                          <w:sz w:val="24"/>
+                          <w:szCs w:val="24"/>
+                        </w:rPr>
+                      </w:pPr>
+                    </w:p>
+                  </w:txbxContent>
+                </v:textbox>
+              </v:shape>
+            </w:pict>
+          </mc:Fallback>
+        </mc:AlternateContent>
+      </w:r>
+      <w:r>
+        <w:rPr>
+          <w:noProof/>
+        </w:rPr>
+        <mc:AlternateContent>
+          <mc:Choice Requires="wps">
+            <w:drawing>
+              <wp:anchor distT="0" distB="0" distL="114300" distR="114300" simplePos="0" relativeHeight="251672576" behindDoc="0" locked="0" layoutInCell="1" allowOverlap="1" wp14:anchorId="16205DD3" wp14:editId="0D50D923">
+                <wp:simplePos x="0" y="0"/>
+                <wp:positionH relativeFrom="column">
+                  <wp:posOffset>3843020</wp:posOffset>
+                </wp:positionH>
+                <wp:positionV relativeFrom="paragraph">
+                  <wp:posOffset>1082040</wp:posOffset>
+                </wp:positionV>
+                <wp:extent cx="3403600" cy="3210560"/>
+                <wp:effectExtent l="0" t="0" r="0" b="0"/>
+                <wp:wrapNone/>
+                <wp:docPr id="13" name="Text Box 13"/>
+                <wp:cNvGraphicFramePr/>
+                <a:graphic xmlns:a="http://schemas.openxmlformats.org/drawingml/2006/main">
+                  <a:graphicData uri="http://schemas.microsoft.com/office/word/2010/wordprocessingShape">
+                    <wps:wsp>
+                      <wps:cNvSpPr txBox="1"/>
+                      <wps:spPr>
+                        <a:xfrm>
+                          <a:off x="0" y="0"/>
+                          <a:ext cx="3403600" cy="3210560"/>
+                        </a:xfrm>
+                        <a:prstGeom prst="rect">
+                          <a:avLst/>
+                        </a:prstGeom>
+                        <a:noFill/>
+                        <a:ln w="6350">
+                          <a:noFill/>
+                          <a:prstDash val="sysDot"/>
+                        </a:ln>
+                      </wps:spPr>
+                      <wps:txbx>
+                        <w:txbxContent>
+                          <w:p>
+                            <w:pPr>
+                              <w:spacing w:after="0"/>
+                              <w:rPr>
+                                <w:rFonts w:ascii="Arial" w:hAnsi="Arial" w:cs="Arial"/>
+                                <w:b/>
+                                <w:bCs/>
+                                <w:color w:val="0070C0"/>
+                                <w:sz w:val="24"/>
+                                <w:szCs w:val="24"/>
+                              </w:rPr>
+                            </w:pPr>
+                            <w:r>
+                              <w:rPr>
+                                <w:rFonts w:ascii="Arial" w:hAnsi="Arial" w:cs="Arial"/>
+                                <w:b/>
+                                <w:bCs/>
+                                <w:color w:val="0070C0"/>
+                                <w:sz w:val="24"/>
+                                <w:szCs w:val="24"/>
+                              </w:rPr>
+                              <w:t>Specialist II (Retention Lead)</w:t>
+                            </w:r>
+                          </w:p>
+                          <w:p>
+                            <w:pPr>
+                              <w:spacing w:after="0"/>
+                              <w:rPr>
+                                <w:rFonts w:ascii="Arial" w:hAnsi="Arial" w:cs="Arial"/>
+                                <w:b/>
+                                <w:bCs/>
+                                <w:color w:val="000000" w:themeColor="text1"/>
+                                <w:sz w:val="24"/>
+                                <w:szCs w:val="24"/>
+                              </w:rPr>
+                            </w:pPr>
+                            <w:proofErr w:type="spellStart"/>
+                            <w:r>
+                              <w:rPr>
+                                <w:rFonts w:ascii="Arial" w:hAnsi="Arial" w:cs="Arial"/>
+                                <w:b/>
+                                <w:bCs/>
+                                <w:color w:val="7F7F7F" w:themeColor="text1" w:themeTint="80"/>
+                                <w:sz w:val="24"/>
+                                <w:szCs w:val="24"/>
+                              </w:rPr>
+                              <w:t>Vistra</w:t>
+                            </w:r>
+                            <w:proofErr w:type="spellEnd"/>
+                            <w:r>
+                              <w:rPr>
+                                <w:rFonts w:ascii="Arial" w:hAnsi="Arial" w:cs="Arial"/>
+                                <w:b/>
+                                <w:bCs/>
+                                <w:color w:val="7F7F7F" w:themeColor="text1" w:themeTint="80"/>
+                                <w:sz w:val="24"/>
+                                <w:szCs w:val="24"/>
+                              </w:rPr>
+                              <w:t xml:space="preserve"> Energy –</w:t>
+                            </w:r>
+                            <w:r>
+                              <w:rPr>
+                                <w:rFonts w:ascii="Arial" w:hAnsi="Arial" w:cs="Arial"/>
+                                <w:b/>
+                                <w:bCs/>
+                                <w:color w:val="000000" w:themeColor="text1"/>
+                                <w:sz w:val="24"/>
+                                <w:szCs w:val="24"/>
+                              </w:rPr>
+                              <w:t xml:space="preserve"> Mar 2019 – Present</w:t>
+                            </w:r>
+                          </w:p>
+                          <w:p>
+                            <w:pPr>
+                              <w:pStyle w:val="ListParagraph"/>
+                              <w:numPr>
+                                <w:ilvl w:val="0"/>
+                                <w:numId w:val="2"/>
+                              </w:numPr>
+                              <w:spacing w:after="0"/>
+                              <w:rPr>
+                                <w:rFonts w:ascii="Arial" w:hAnsi="Arial" w:cs="Arial"/>
+                                <w:color w:val="000000" w:themeColor="text1"/>
+                                <w:sz w:val="20"/>
+                                <w:szCs w:val="20"/>
+                              </w:rPr>
+                            </w:pPr>
+                            <w:r>
+                              <w:rPr>
+                                <w:rFonts w:ascii="Arial" w:hAnsi="Arial" w:cs="Arial"/>
+                                <w:color w:val="000000" w:themeColor="text1"/>
+                                <w:sz w:val="20"/>
+                                <w:szCs w:val="20"/>
+                              </w:rPr>
+                              <w:t xml:space="preserve">Developed forecasting and Analytics for Term Expiration customers, set targets for </w:t>
+                            </w:r>
+                            <w:proofErr w:type="gramStart"/>
+                            <w:r>
+                              <w:rPr>
+                                <w:rFonts w:ascii="Arial" w:hAnsi="Arial" w:cs="Arial"/>
+                                <w:color w:val="000000" w:themeColor="text1"/>
+                                <w:sz w:val="20"/>
+                                <w:szCs w:val="20"/>
+                              </w:rPr>
+                              <w:t>channels</w:t>
+                            </w:r>
+                            <w:proofErr w:type="gramEnd"/>
+                            <w:r>
+                              <w:rPr>
+                                <w:rFonts w:ascii="Arial" w:hAnsi="Arial" w:cs="Arial"/>
+                                <w:color w:val="000000" w:themeColor="text1"/>
+                                <w:sz w:val="20"/>
+                                <w:szCs w:val="20"/>
+                              </w:rPr>
+                              <w:t xml:space="preserve"> and helped drive Term expiration margins from $27/MWh to $32/MWh</w:t>
+                            </w:r>
+                            <w:r>
+                              <w:rPr>
+                                <w:rFonts w:ascii="Arial" w:hAnsi="Arial" w:cs="Arial"/>
+                                <w:color w:val="000000" w:themeColor="text1"/>
+                                <w:sz w:val="20"/>
+                                <w:szCs w:val="20"/>
+                              </w:rPr>
+                              <w:t>.</w:t>
+                            </w:r>
+                          </w:p>
+                          <w:p>
+                            <w:pPr>
+                              <w:pStyle w:val="ListParagraph"/>
+                              <w:numPr>
+                                <w:ilvl w:val="0"/>
+                                <w:numId w:val="2"/>
+                              </w:numPr>
+                              <w:spacing w:after="0"/>
+                              <w:rPr>
+                                <w:rFonts w:ascii="Arial" w:hAnsi="Arial" w:cs="Arial"/>
+                                <w:color w:val="000000" w:themeColor="text1"/>
+                                <w:sz w:val="20"/>
+                                <w:szCs w:val="20"/>
+                              </w:rPr>
+                            </w:pPr>
+                            <w:r>
+                              <w:rPr>
+                                <w:rFonts w:ascii="Arial" w:hAnsi="Arial" w:cs="Arial"/>
+                                <w:color w:val="000000" w:themeColor="text1"/>
+                                <w:sz w:val="20"/>
+                                <w:szCs w:val="20"/>
+                              </w:rPr>
+                              <w:t xml:space="preserve">Developed Long Range Plan for the TXU Energy Mass Business retention portfolio using a simulation-based approach and developed confidence intervals around plan </w:t>
+                            </w:r>
+                            <w:r>
+                              <w:rPr>
+                                <w:rFonts w:ascii="Arial" w:hAnsi="Arial" w:cs="Arial"/>
+                                <w:color w:val="000000" w:themeColor="text1"/>
+                                <w:sz w:val="20"/>
+                                <w:szCs w:val="20"/>
+                              </w:rPr>
+                              <w:t>estimates.</w:t>
+                            </w:r>
+                          </w:p>
+                          <w:p>
+                            <w:pPr>
+                              <w:pStyle w:val="ListParagraph"/>
+                              <w:numPr>
+                                <w:ilvl w:val="0"/>
+                                <w:numId w:val="2"/>
+                              </w:numPr>
+                              <w:spacing w:after="0"/>
+                              <w:rPr>
+                                <w:rFonts w:ascii="Arial" w:hAnsi="Arial" w:cs="Arial"/>
+                                <w:color w:val="000000" w:themeColor="text1"/>
+                                <w:sz w:val="20"/>
+                                <w:szCs w:val="20"/>
+                              </w:rPr>
+                            </w:pPr>
+                            <w:r>
+                              <w:rPr>
+                                <w:rFonts w:ascii="Arial" w:hAnsi="Arial" w:cs="Arial"/>
+                                <w:color w:val="000000" w:themeColor="text1"/>
+                                <w:sz w:val="20"/>
+                                <w:szCs w:val="20"/>
+                              </w:rPr>
+                              <w:t>Managed pricing for the Adjustable Month to Month portfolio. Used ML algorithm</w:t>
+                            </w:r>
+                            <w:r>
+                              <w:rPr>
+                                <w:rFonts w:ascii="Arial" w:hAnsi="Arial" w:cs="Arial"/>
+                                <w:color w:val="000000" w:themeColor="text1"/>
+                                <w:sz w:val="20"/>
+                                <w:szCs w:val="20"/>
+                              </w:rPr>
+                              <w:t xml:space="preserve"> (KNN) </w:t>
+                            </w:r>
+                            <w:r>
+                              <w:rPr>
+                                <w:rFonts w:ascii="Arial" w:hAnsi="Arial" w:cs="Arial"/>
+                                <w:color w:val="000000" w:themeColor="text1"/>
+                                <w:sz w:val="20"/>
+                                <w:szCs w:val="20"/>
+                              </w:rPr>
+                              <w:t>to</w:t>
+                            </w:r>
+                            <w:r>
+                              <w:rPr>
+                                <w:rFonts w:ascii="Arial" w:hAnsi="Arial" w:cs="Arial"/>
+                                <w:color w:val="000000" w:themeColor="text1"/>
+                                <w:sz w:val="20"/>
+                                <w:szCs w:val="20"/>
+                              </w:rPr>
+                              <w:t xml:space="preserve"> segment customers and drove incremental CM from $2M to $7M.</w:t>
+                            </w:r>
+                          </w:p>
+                          <w:p>
+                            <w:pPr>
+                              <w:pStyle w:val="ListParagraph"/>
+                              <w:numPr>
+                                <w:ilvl w:val="0"/>
+                                <w:numId w:val="2"/>
+                              </w:numPr>
+                              <w:spacing w:after="0"/>
+                              <w:rPr>
+                                <w:rFonts w:ascii="Arial" w:hAnsi="Arial" w:cs="Arial"/>
+                                <w:color w:val="000000" w:themeColor="text1"/>
+                                <w:sz w:val="20"/>
+                                <w:szCs w:val="20"/>
+                              </w:rPr>
+                            </w:pPr>
+                            <w:r>
+                              <w:rPr>
+                                <w:rFonts w:ascii="Arial" w:hAnsi="Arial" w:cs="Arial"/>
+                                <w:color w:val="000000" w:themeColor="text1"/>
+                                <w:sz w:val="20"/>
+                                <w:szCs w:val="20"/>
+                              </w:rPr>
+                              <w:t>Developed a scripted and</w:t>
+                            </w:r>
+                            <w:r>
+                              <w:rPr>
+                                <w:rFonts w:ascii="Arial" w:hAnsi="Arial" w:cs="Arial"/>
+                                <w:color w:val="000000" w:themeColor="text1"/>
+                                <w:sz w:val="20"/>
+                                <w:szCs w:val="20"/>
+                              </w:rPr>
+                              <w:t xml:space="preserve"> automated process for </w:t>
+                            </w:r>
+                            <w:r>
+                              <w:rPr>
+                                <w:rFonts w:ascii="Arial" w:hAnsi="Arial" w:cs="Arial"/>
+                                <w:color w:val="000000" w:themeColor="text1"/>
+                                <w:sz w:val="20"/>
+                                <w:szCs w:val="20"/>
+                              </w:rPr>
+                              <w:t>monthly price changes using python as the backend (</w:t>
+                            </w:r>
+                            <w:proofErr w:type="spellStart"/>
+                            <w:r>
+                              <w:rPr>
+                                <w:rFonts w:ascii="Arial" w:hAnsi="Arial" w:cs="Arial"/>
+                                <w:color w:val="000000" w:themeColor="text1"/>
+                                <w:sz w:val="20"/>
+                                <w:szCs w:val="20"/>
+                              </w:rPr>
+                              <w:t>xlwings</w:t>
+                            </w:r>
+                            <w:proofErr w:type="spellEnd"/>
+                            <w:r>
+                              <w:rPr>
+                                <w:rFonts w:ascii="Arial" w:hAnsi="Arial" w:cs="Arial"/>
+                                <w:color w:val="000000" w:themeColor="text1"/>
+                                <w:sz w:val="20"/>
+                                <w:szCs w:val="20"/>
+                              </w:rPr>
+                              <w:t>) and excel as the front end</w:t>
+                            </w:r>
+                            <w:r>
+                              <w:rPr>
+                                <w:rFonts w:ascii="Arial" w:hAnsi="Arial" w:cs="Arial"/>
+                                <w:color w:val="000000" w:themeColor="text1"/>
+                                <w:sz w:val="20"/>
+                                <w:szCs w:val="20"/>
+                              </w:rPr>
+                              <w:t>.</w:t>
+                            </w:r>
+                          </w:p>
+                          <w:p>
+                            <w:pPr>
+                              <w:pStyle w:val="ListParagraph"/>
+                              <w:numPr>
+                                <w:ilvl w:val="0"/>
+                                <w:numId w:val="2"/>
+                              </w:numPr>
+                              <w:spacing w:after="0"/>
+                              <w:rPr>
+                                <w:rFonts w:ascii="Arial" w:hAnsi="Arial" w:cs="Arial"/>
+                                <w:color w:val="000000" w:themeColor="text1"/>
+                                <w:sz w:val="20"/>
+                                <w:szCs w:val="20"/>
+                              </w:rPr>
+                            </w:pPr>
+                            <w:r>
+                              <w:rPr>
+                                <w:rFonts w:ascii="Arial" w:hAnsi="Arial" w:cs="Arial"/>
+                                <w:color w:val="000000" w:themeColor="text1"/>
+                                <w:sz w:val="20"/>
+                                <w:szCs w:val="20"/>
+                              </w:rPr>
+                              <w:t>Developed recommendations and led discussions with Senior management on pricing.</w:t>
+                            </w:r>
+                          </w:p>
+                        </w:txbxContent>
+                      </wps:txbx>
+                      <wps:bodyPr rot="0" spcFirstLastPara="0" vertOverflow="overflow" horzOverflow="overflow" vert="horz" wrap="square" lIns="91440" tIns="45720" rIns="91440" bIns="45720" numCol="1" spcCol="0" rtlCol="0" fromWordArt="0" anchor="t" anchorCtr="0" forceAA="0" compatLnSpc="1">
+                        <a:prstTxWarp prst="textNoShape">
+                          <a:avLst/>
+                        </a:prstTxWarp>
+                        <a:noAutofit/>
+                      </wps:bodyPr>
+                    </wps:wsp>
+                  </a:graphicData>
+                </a:graphic>
+                <wp14:sizeRelH relativeFrom="margin">
+                  <wp14:pctWidth>0</wp14:pctWidth>
+                </wp14:sizeRelH>
+                <wp14:sizeRelV relativeFrom="margin">
+                  <wp14:pctHeight>0</wp14:pctHeight>
+                </wp14:sizeRelV>
+              </wp:anchor>
+            </w:drawing>
+          </mc:Choice>
+          <mc:Fallback>
+            <w:pict>
+              <v:shape w14:anchorId="16205DD3" id="Text Box 13" o:spid="_x0000_s1027" type="#_x0000_t202" style="position:absolute;margin-left:302.6pt;margin-top:85.2pt;width:268pt;height:252.8pt;z-index:251672576;visibility:visible;mso-wrap-style:square;mso-width-percent:0;mso-height-percent:0;mso-wrap-distance-left:9pt;mso-wrap-distance-top:0;mso-wrap-distance-right:9pt;mso-wrap-distance-bottom:0;mso-position-horizontal:absolute;mso-position-horizontal-relative:text;mso-position-vertical:absolute;mso-position-vertical-relative:text;mso-width-percent:0;mso-height-percent:0;mso-width-relative:margin;mso-height-relative:margin;v-text-anchor:top" o:gfxdata="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" filled="f" stroked="f" strokeweight=".5pt">
+                <v:stroke dashstyle="1 1"/>
+                <v:textbox>
+                  <w:txbxContent>
+                    <w:p>
+                      <w:pPr>
+                        <w:spacing w:after="0"/>
+                        <w:rPr>
+                          <w:rFonts w:ascii="Arial" w:hAnsi="Arial" w:cs="Arial"/>
+                          <w:b/>
+                          <w:bCs/>
+                          <w:color w:val="0070C0"/>
+                          <w:sz w:val="24"/>
+                          <w:szCs w:val="24"/>
+                        </w:rPr>
+                      </w:pPr>
+                      <w:r>
+                        <w:rPr>
+                          <w:rFonts w:ascii="Arial" w:hAnsi="Arial" w:cs="Arial"/>
+                          <w:b/>
+                          <w:bCs/>
+                          <w:color w:val="0070C0"/>
+                          <w:sz w:val="24"/>
+                          <w:szCs w:val="24"/>
+                        </w:rPr>
+                        <w:t>Specialist II (Retention Lead)</w:t>
+                      </w:r>
+                    </w:p>
+                    <w:p>
+                      <w:pPr>
+                        <w:spacing w:after="0"/>
+                        <w:rPr>
+                          <w:rFonts w:ascii="Arial" w:hAnsi="Arial" w:cs="Arial"/>
+                          <w:b/>
+                          <w:bCs/>
+                          <w:color w:val="000000" w:themeColor="text1"/>
+                          <w:sz w:val="24"/>
+                          <w:szCs w:val="24"/>
+                        </w:rPr>
+                      </w:pPr>
+                      <w:proofErr w:type="spellStart"/>
+                      <w:r>
+                        <w:rPr>
+                          <w:rFonts w:ascii="Arial" w:hAnsi="Arial" w:cs="Arial"/>
+                          <w:b/>
+                          <w:bCs/>
+                          <w:color w:val="7F7F7F" w:themeColor="text1" w:themeTint="80"/>
+                          <w:sz w:val="24"/>
+                          <w:szCs w:val="24"/>
+                        </w:rPr>
+                        <w:t>Vistra</w:t>
+                      </w:r>
+                      <w:proofErr w:type="spellEnd"/>
+                      <w:r>
+                        <w:rPr>
+                          <w:rFonts w:ascii="Arial" w:hAnsi="Arial" w:cs="Arial"/>
+                          <w:b/>
+                          <w:bCs/>
+                          <w:color w:val="7F7F7F" w:themeColor="text1" w:themeTint="80"/>
+                          <w:sz w:val="24"/>
+                          <w:szCs w:val="24"/>
+                        </w:rPr>
+                        <w:t xml:space="preserve"> Energy –</w:t>
+                      </w:r>
+                      <w:r>
+                        <w:rPr>
+                          <w:rFonts w:ascii="Arial" w:hAnsi="Arial" w:cs="Arial"/>
+                          <w:b/>
+                          <w:bCs/>
+                          <w:color w:val="000000" w:themeColor="text1"/>
+                          <w:sz w:val="24"/>
+                          <w:szCs w:val="24"/>
+                        </w:rPr>
+                        <w:t xml:space="preserve"> Mar 2019 – Present</w:t>
+                      </w:r>
+                    </w:p>
+                    <w:p>
+                      <w:pPr>
+                        <w:pStyle w:val="ListParagraph"/>
+                        <w:numPr>
+                          <w:ilvl w:val="0"/>
+                          <w:numId w:val="2"/>
+                        </w:numPr>
+                        <w:spacing w:after="0"/>
+                        <w:rPr>
+                          <w:rFonts w:ascii="Arial" w:hAnsi="Arial" w:cs="Arial"/>
+                          <w:color w:val="000000" w:themeColor="text1"/>
+                          <w:sz w:val="20"/>
+                          <w:szCs w:val="20"/>
+                        </w:rPr>
+                      </w:pPr>
+                      <w:r>
+                        <w:rPr>
+                          <w:rFonts w:ascii="Arial" w:hAnsi="Arial" w:cs="Arial"/>
+                          <w:color w:val="000000" w:themeColor="text1"/>
+                          <w:sz w:val="20"/>
+                          <w:szCs w:val="20"/>
+                        </w:rPr>
+                        <w:t xml:space="preserve">Developed forecasting and Analytics for Term Expiration customers, set targets for </w:t>
+                      </w:r>
+                      <w:proofErr w:type="gramStart"/>
+                      <w:r>
+                        <w:rPr>
+                          <w:rFonts w:ascii="Arial" w:hAnsi="Arial" w:cs="Arial"/>
+                          <w:color w:val="000000" w:themeColor="text1"/>
+                          <w:sz w:val="20"/>
+                          <w:szCs w:val="20"/>
+                        </w:rPr>
+                        <w:t>channels</w:t>
+                      </w:r>
+                      <w:proofErr w:type="gramEnd"/>
+                      <w:r>
+                        <w:rPr>
+                          <w:rFonts w:ascii="Arial" w:hAnsi="Arial" w:cs="Arial"/>
+                          <w:color w:val="000000" w:themeColor="text1"/>
+                          <w:sz w:val="20"/>
+                          <w:szCs w:val="20"/>
+                        </w:rPr>
+                        <w:t xml:space="preserve"> and helped drive Term expiration margins from $27/MWh to $32/MWh</w:t>
+                      </w:r>
+                      <w:r>
+                        <w:rPr>
+                          <w:rFonts w:ascii="Arial" w:hAnsi="Arial" w:cs="Arial"/>
+                          <w:color w:val="000000" w:themeColor="text1"/>
+                          <w:sz w:val="20"/>
+                          <w:szCs w:val="20"/>
+                        </w:rPr>
+                        <w:t>.</w:t>
+                      </w:r>
+                    </w:p>
+                    <w:p>
+                      <w:pPr>
+                        <w:pStyle w:val="ListParagraph"/>
+                        <w:numPr>
+                          <w:ilvl w:val="0"/>
+                          <w:numId w:val="2"/>
+                        </w:numPr>
+                        <w:spacing w:after="0"/>
+                        <w:rPr>
+                          <w:rFonts w:ascii="Arial" w:hAnsi="Arial" w:cs="Arial"/>
+                          <w:color w:val="000000" w:themeColor="text1"/>
+                          <w:sz w:val="20"/>
+                          <w:szCs w:val="20"/>
+                        </w:rPr>
+                      </w:pPr>
+                      <w:r>
+                        <w:rPr>
+                          <w:rFonts w:ascii="Arial" w:hAnsi="Arial" w:cs="Arial"/>
+                          <w:color w:val="000000" w:themeColor="text1"/>
+                          <w:sz w:val="20"/>
+                          <w:szCs w:val="20"/>
+                        </w:rPr>
+                        <w:t xml:space="preserve">Developed Long Range Plan for the TXU Energy Mass Business retention portfolio using a simulation-based approach and developed confidence intervals around plan </w:t>
+                      </w:r>
+                      <w:r>
+                        <w:rPr>
+                          <w:rFonts w:ascii="Arial" w:hAnsi="Arial" w:cs="Arial"/>
+                          <w:color w:val="000000" w:themeColor="text1"/>
+                          <w:sz w:val="20"/>
+                          <w:szCs w:val="20"/>
+                        </w:rPr>
+                        <w:t>estimates.</w:t>
+                      </w:r>
+                    </w:p>
+                    <w:p>
+                      <w:pPr>
+                        <w:pStyle w:val="ListParagraph"/>
+                        <w:numPr>
+                          <w:ilvl w:val="0"/>
+                          <w:numId w:val="2"/>
+                        </w:numPr>
+                        <w:spacing w:after="0"/>
+                        <w:rPr>
+                          <w:rFonts w:ascii="Arial" w:hAnsi="Arial" w:cs="Arial"/>
+                          <w:color w:val="000000" w:themeColor="text1"/>
+                          <w:sz w:val="20"/>
+                          <w:szCs w:val="20"/>
+                        </w:rPr>
+                      </w:pPr>
+                      <w:r>
+                        <w:rPr>
+                          <w:rFonts w:ascii="Arial" w:hAnsi="Arial" w:cs="Arial"/>
+                          <w:color w:val="000000" w:themeColor="text1"/>
+                          <w:sz w:val="20"/>
+                          <w:szCs w:val="20"/>
+                        </w:rPr>
+                        <w:t>Managed pricing for the Adjustable Month to Month portfolio. Used ML algorithm</w:t>
+                      </w:r>
+                      <w:r>
+                        <w:rPr>
+                          <w:rFonts w:ascii="Arial" w:hAnsi="Arial" w:cs="Arial"/>
+                          <w:color w:val="000000" w:themeColor="text1"/>
+                          <w:sz w:val="20"/>
+                          <w:szCs w:val="20"/>
+                        </w:rPr>
+                        <w:t xml:space="preserve"> (KNN) </w:t>
+                      </w:r>
+                      <w:r>
+                        <w:rPr>
+                          <w:rFonts w:ascii="Arial" w:hAnsi="Arial" w:cs="Arial"/>
+                          <w:color w:val="000000" w:themeColor="text1"/>
+                          <w:sz w:val="20"/>
+                          <w:szCs w:val="20"/>
+                        </w:rPr>
+                        <w:t>to</w:t>
+                      </w:r>
+                      <w:r>
+                        <w:rPr>
+                          <w:rFonts w:ascii="Arial" w:hAnsi="Arial" w:cs="Arial"/>
+                          <w:color w:val="000000" w:themeColor="text1"/>
+                          <w:sz w:val="20"/>
+                          <w:szCs w:val="20"/>
+                        </w:rPr>
+                        <w:t xml:space="preserve"> segment customers and drove incremental CM from $2M to $7M.</w:t>
+                      </w:r>
+                    </w:p>
+                    <w:p>
+                      <w:pPr>
+                        <w:pStyle w:val="ListParagraph"/>
+                        <w:numPr>
+                          <w:ilvl w:val="0"/>
+                          <w:numId w:val="2"/>
+                        </w:numPr>
+                        <w:spacing w:after="0"/>
+                        <w:rPr>
+                          <w:rFonts w:ascii="Arial" w:hAnsi="Arial" w:cs="Arial"/>
+                          <w:color w:val="000000" w:themeColor="text1"/>
+                          <w:sz w:val="20"/>
+                          <w:szCs w:val="20"/>
+                        </w:rPr>
+                      </w:pPr>
+                      <w:r>
+                        <w:rPr>
+                          <w:rFonts w:ascii="Arial" w:hAnsi="Arial" w:cs="Arial"/>
+                          <w:color w:val="000000" w:themeColor="text1"/>
+                          <w:sz w:val="20"/>
+                          <w:szCs w:val="20"/>
+                        </w:rPr>
+                        <w:t>Developed a scripted and</w:t>
+                      </w:r>
+                      <w:r>
+                        <w:rPr>
+                          <w:rFonts w:ascii="Arial" w:hAnsi="Arial" w:cs="Arial"/>
+                          <w:color w:val="000000" w:themeColor="text1"/>
+                          <w:sz w:val="20"/>
+                          <w:szCs w:val="20"/>
+                        </w:rPr>
+                        <w:t xml:space="preserve"> automated process for </w:t>
+                      </w:r>
+                      <w:r>
+                        <w:rPr>
+                          <w:rFonts w:ascii="Arial" w:hAnsi="Arial" w:cs="Arial"/>
+                          <w:color w:val="000000" w:themeColor="text1"/>
+                          <w:sz w:val="20"/>
+                          <w:szCs w:val="20"/>
+                        </w:rPr>
+                        <w:t>monthly price changes using python as the backend (</w:t>
+                      </w:r>
+                      <w:proofErr w:type="spellStart"/>
+                      <w:r>
+                        <w:rPr>
+                          <w:rFonts w:ascii="Arial" w:hAnsi="Arial" w:cs="Arial"/>
+                          <w:color w:val="000000" w:themeColor="text1"/>
+                          <w:sz w:val="20"/>
+                          <w:szCs w:val="20"/>
+                        </w:rPr>
+                        <w:t>xlwings</w:t>
+                      </w:r>
+                      <w:proofErr w:type="spellEnd"/>
+                      <w:r>
+                        <w:rPr>
+                          <w:rFonts w:ascii="Arial" w:hAnsi="Arial" w:cs="Arial"/>
+                          <w:color w:val="000000" w:themeColor="text1"/>
+                          <w:sz w:val="20"/>
+                          <w:szCs w:val="20"/>
+                        </w:rPr>
+                        <w:t>) and excel as the front end</w:t>
+                      </w:r>
+                      <w:r>
+                        <w:rPr>
+                          <w:rFonts w:ascii="Arial" w:hAnsi="Arial" w:cs="Arial"/>
+                          <w:color w:val="000000" w:themeColor="text1"/>
+                          <w:sz w:val="20"/>
+                          <w:szCs w:val="20"/>
+                        </w:rPr>
+                        <w:t>.</w:t>
+                      </w:r>
+                    </w:p>
+                    <w:p>
+                      <w:pPr>
+                        <w:pStyle w:val="ListParagraph"/>
+                        <w:numPr>
+                          <w:ilvl w:val="0"/>
+                          <w:numId w:val="2"/>
+                        </w:numPr>
+                        <w:spacing w:after="0"/>
+                        <w:rPr>
+                          <w:rFonts w:ascii="Arial" w:hAnsi="Arial" w:cs="Arial"/>
+                          <w:color w:val="000000" w:themeColor="text1"/>
+                          <w:sz w:val="20"/>
+                          <w:szCs w:val="20"/>
+                        </w:rPr>
+                      </w:pPr>
+                      <w:r>
+                        <w:rPr>
+                          <w:rFonts w:ascii="Arial" w:hAnsi="Arial" w:cs="Arial"/>
+                          <w:color w:val="000000" w:themeColor="text1"/>
+                          <w:sz w:val="20"/>
+                          <w:szCs w:val="20"/>
+                        </w:rPr>
+                        <w:t>Developed recommendations and led discussions with Senior management on pricing.</w:t>
+                      </w:r>
+                    </w:p>
+                  </w:txbxContent>
+                </v:textbox>
+              </v:shape>
+            </w:pict>
+          </mc:Fallback>
+        </mc:AlternateContent>
+      </w:r>
+      <w:r>
+        <w:rPr>
+          <w:noProof/>
+        </w:rPr>
+        <mc:AlternateContent>
+          <mc:Choice Requires="wps">
+            <w:drawing>
+              <wp:anchor distT="0" distB="0" distL="114300" distR="114300" simplePos="0" relativeHeight="251688960" behindDoc="0" locked="0" layoutInCell="1" allowOverlap="1" wp14:anchorId="704D0C6E" wp14:editId="71A6C4B7">
+                <wp:simplePos x="0" y="0"/>
+                <wp:positionH relativeFrom="column">
+                  <wp:posOffset>3634105</wp:posOffset>
+                </wp:positionH>
+                <wp:positionV relativeFrom="paragraph">
+                  <wp:posOffset>4415155</wp:posOffset>
+                </wp:positionV>
+                <wp:extent cx="97155" cy="97155"/>
+                <wp:effectExtent l="0" t="0" r="17145" b="17145"/>
+                <wp:wrapNone/>
+                <wp:docPr id="10" name="Oval 10"/>
+                <wp:cNvGraphicFramePr/>
+                <a:graphic xmlns:a="http://schemas.openxmlformats.org/drawingml/2006/main">
+                  <a:graphicData uri="http://schemas.microsoft.com/office/word/2010/wordprocessingShape">
+                    <wps:wsp>
+                      <wps:cNvSpPr/>
+                      <wps:spPr>
+                        <a:xfrm>
+                          <a:off x="0" y="0"/>
+                          <a:ext cx="97155" cy="97155"/>
+                        </a:xfrm>
+                        <a:prstGeom prst="ellipse">
+                          <a:avLst/>
+                        </a:prstGeom>
+                      </wps:spPr>
+                      <wps:style>
+                        <a:lnRef idx="2">
+                          <a:schemeClr val="accent1">
+                            <a:shade val="50000"/>
+                          </a:schemeClr>
+                        </a:lnRef>
+                        <a:fillRef idx="1">
+                          <a:schemeClr val="accent1"/>
+                        </a:fillRef>
+                        <a:effectRef idx="0">
+                          <a:schemeClr val="accent1"/>
+                        </a:effectRef>
+                        <a:fontRef idx="minor">
+                          <a:schemeClr val="lt1"/>
+                        </a:fontRef>
+                      </wps:style>
+                      <wps:bodyPr rot="0" spcFirstLastPara="0" vertOverflow="overflow" horzOverflow="overflow" vert="horz" wrap="square" lIns="91440" tIns="45720" rIns="91440" bIns="45720" numCol="1" spcCol="0" rtlCol="0" fromWordArt="0" anchor="ctr" anchorCtr="0" forceAA="0" compatLnSpc="1">
+                        <a:prstTxWarp prst="textNoShape">
+                          <a:avLst/>
+                        </a:prstTxWarp>
+                        <a:noAutofit/>
+                      </wps:bodyPr>
+                    </wps:wsp>
+                  </a:graphicData>
+                </a:graphic>
+                <wp14:sizeRelH relativeFrom="margin">
+                  <wp14:pctWidth>0</wp14:pctWidth>
+                </wp14:sizeRelH>
+                <wp14:sizeRelV relativeFrom="margin">
+                  <wp14:pctHeight>0</wp14:pctHeight>
+                </wp14:sizeRelV>
+              </wp:anchor>
+            </w:drawing>
+          </mc:Choice>
+          <mc:Fallback>
+            <w:pict>
+              <v:oval w14:anchorId="2F026DAC" id="Oval 10" o:spid="_x0000_s1026" style="position:absolute;margin-left:286.15pt;margin-top:347.65pt;width:7.65pt;height:7.65pt;z-index:251688960;visibility:visible;mso-wrap-style:square;mso-width-percent:0;mso-height-percent:0;mso-wrap-distance-left:9pt;mso-wrap-distance-top:0;mso-wrap-distance-right:9pt;mso-wrap-distance-bottom:0;mso-position-horizontal:absolute;mso-position-horizontal-relative:text;mso-position-vertical:absolute;mso-position-vertical-relative:text;mso-width-percent:0;mso-height-percent:0;mso-width-relative:margin;mso-height-relative:margin;v-text-anchor:middle" o:gfxdata="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" fillcolor="#4472c4 [3204]" strokecolor="#1f3763 [1604]" strokeweight="1pt">
+                <v:stroke joinstyle="miter"/>
+              </v:oval>
+            </w:pict>
+          </mc:Fallback>
+        </mc:AlternateContent>
+      </w:r>
+      <w:r>
+        <w:rPr>
+          <w:noProof/>
+        </w:rPr>
+        <mc:AlternateContent>
+          <mc:Choice Requires="wps">
+            <w:drawing>
+              <wp:anchor distT="0" distB="0" distL="114300" distR="114300" simplePos="0" relativeHeight="251691008" behindDoc="0" locked="0" layoutInCell="1" allowOverlap="1" wp14:anchorId="459A1D4E" wp14:editId="25D598BE">
+                <wp:simplePos x="0" y="0"/>
+                <wp:positionH relativeFrom="column">
+                  <wp:posOffset>3636010</wp:posOffset>
+                </wp:positionH>
+                <wp:positionV relativeFrom="paragraph">
+                  <wp:posOffset>7449185</wp:posOffset>
+                </wp:positionV>
+                <wp:extent cx="97155" cy="97155"/>
+                <wp:effectExtent l="0" t="0" r="17145" b="17145"/>
+                <wp:wrapNone/>
+                <wp:docPr id="11" name="Oval 11"/>
+                <wp:cNvGraphicFramePr/>
+                <a:graphic xmlns:a="http://schemas.openxmlformats.org/drawingml/2006/main">
+                  <a:graphicData uri="http://schemas.microsoft.com/office/word/2010/wordprocessingShape">
+                    <wps:wsp>
+                      <wps:cNvSpPr/>
+                      <wps:spPr>
+                        <a:xfrm>
+                          <a:off x="0" y="0"/>
+                          <a:ext cx="97155" cy="97155"/>
+                        </a:xfrm>
+                        <a:prstGeom prst="ellipse">
+                          <a:avLst/>
+                        </a:prstGeom>
+                      </wps:spPr>
+                      <wps:style>
+                        <a:lnRef idx="2">
+                          <a:schemeClr val="accent1">
+                            <a:shade val="50000"/>
+                          </a:schemeClr>
+                        </a:lnRef>
+                        <a:fillRef idx="1">
+                          <a:schemeClr val="accent1"/>
+                        </a:fillRef>
+                        <a:effectRef idx="0">
+                          <a:schemeClr val="accent1"/>
+                        </a:effectRef>
+                        <a:fontRef idx="minor">
+                          <a:schemeClr val="lt1"/>
+                        </a:fontRef>
+                      </wps:style>
+                      <wps:bodyPr rot="0" spcFirstLastPara="0" vertOverflow="overflow" horzOverflow="overflow" vert="horz" wrap="square" lIns="91440" tIns="45720" rIns="91440" bIns="45720" numCol="1" spcCol="0" rtlCol="0" fromWordArt="0" anchor="ctr" anchorCtr="0" forceAA="0" compatLnSpc="1">
+                        <a:prstTxWarp prst="textNoShape">
+                          <a:avLst/>
+                        </a:prstTxWarp>
+                        <a:noAutofit/>
+                      </wps:bodyPr>
+                    </wps:wsp>
+                  </a:graphicData>
+                </a:graphic>
+                <wp14:sizeRelH relativeFrom="margin">
+                  <wp14:pctWidth>0</wp14:pctWidth>
+                </wp14:sizeRelH>
+                <wp14:sizeRelV relativeFrom="margin">
+                  <wp14:pctHeight>0</wp14:pctHeight>
+                </wp14:sizeRelV>
+              </wp:anchor>
+            </w:drawing>
+          </mc:Choice>
+          <mc:Fallback>
+            <w:pict>
+              <v:oval w14:anchorId="408D370A" id="Oval 11" o:spid="_x0000_s1026" style="position:absolute;margin-left:286.3pt;margin-top:586.55pt;width:7.65pt;height:7.65pt;z-index:251691008;visibility:visible;mso-wrap-style:square;mso-width-percent:0;mso-height-percent:0;mso-wrap-distance-left:9pt;mso-wrap-distance-top:0;mso-wrap-distance-right:9pt;mso-wrap-distance-bottom:0;mso-position-horizontal:absolute;mso-position-horizontal-relative:text;mso-position-vertical:absolute;mso-position-vertical-relative:text;mso-width-percent:0;mso-height-percent:0;mso-width-relative:margin;mso-height-relative:margin;v-text-anchor:middle" o:gfxdata="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" fillcolor="#4472c4 [3204]" strokecolor="#1f3763 [1604]" strokeweight="1pt">
+                <v:stroke joinstyle="miter"/>
+              </v:oval>
+            </w:pict>
+          </mc:Fallback>
+        </mc:AlternateContent>
+      </w:r>
+      <w:r>
+        <w:rPr>
+          <w:noProof/>
+        </w:rPr>
+        <mc:AlternateContent>
+          <mc:Choice Requires="wps">
+            <w:drawing>
+              <wp:anchor distT="0" distB="0" distL="114300" distR="114300" simplePos="0" relativeHeight="251693056" behindDoc="0" locked="0" layoutInCell="1" allowOverlap="1" wp14:anchorId="6722D999" wp14:editId="0E517908">
+                <wp:simplePos x="0" y="0"/>
+                <wp:positionH relativeFrom="column">
+                  <wp:posOffset>3636010</wp:posOffset>
+                </wp:positionH>
+                <wp:positionV relativeFrom="paragraph">
+                  <wp:posOffset>9091872</wp:posOffset>
+                </wp:positionV>
+                <wp:extent cx="97155" cy="97155"/>
+                <wp:effectExtent l="0" t="0" r="17145" b="17145"/>
+                <wp:wrapNone/>
+                <wp:docPr id="18" name="Oval 18"/>
+                <wp:cNvGraphicFramePr/>
+                <a:graphic xmlns:a="http://schemas.openxmlformats.org/drawingml/2006/main">
+                  <a:graphicData uri="http://schemas.microsoft.com/office/word/2010/wordprocessingShape">
+                    <wps:wsp>
+                      <wps:cNvSpPr/>
+                      <wps:spPr>
+                        <a:xfrm>
+                          <a:off x="0" y="0"/>
+                          <a:ext cx="97155" cy="97155"/>
+                        </a:xfrm>
+                        <a:prstGeom prst="ellipse">
+                          <a:avLst/>
+                        </a:prstGeom>
+                      </wps:spPr>
+                      <wps:style>
+                        <a:lnRef idx="2">
+                          <a:schemeClr val="accent1">
+                            <a:shade val="50000"/>
+                          </a:schemeClr>
+                        </a:lnRef>
+                        <a:fillRef idx="1">
+                          <a:schemeClr val="accent1"/>
+                        </a:fillRef>
+                        <a:effectRef idx="0">
+                          <a:schemeClr val="accent1"/>
+                        </a:effectRef>
+                        <a:fontRef idx="minor">
+                          <a:schemeClr val="lt1"/>
+                        </a:fontRef>
+                      </wps:style>
+                      <wps:bodyPr rot="0" spcFirstLastPara="0" vertOverflow="overflow" horzOverflow="overflow" vert="horz" wrap="square" lIns="91440" tIns="45720" rIns="91440" bIns="45720" numCol="1" spcCol="0" rtlCol="0" fromWordArt="0" anchor="ctr" anchorCtr="0" forceAA="0" compatLnSpc="1">
+                        <a:prstTxWarp prst="textNoShape">
+                          <a:avLst/>
+                        </a:prstTxWarp>
+                        <a:noAutofit/>
+                      </wps:bodyPr>
+                    </wps:wsp>
+                  </a:graphicData>
+                </a:graphic>
+                <wp14:sizeRelH relativeFrom="margin">
+                  <wp14:pctWidth>0</wp14:pctWidth>
+                </wp14:sizeRelH>
+                <wp14:sizeRelV relativeFrom="margin">
+                  <wp14:pctHeight>0</wp14:pctHeight>
+                </wp14:sizeRelV>
+              </wp:anchor>
+            </w:drawing>
+          </mc:Choice>
+          <mc:Fallback>
+            <w:pict>
+              <v:oval w14:anchorId="4E2E1B55" id="Oval 18" o:spid="_x0000_s1026" style="position:absolute;margin-left:286.3pt;margin-top:715.9pt;width:7.65pt;height:7.65pt;z-index:251693056;visibility:visible;mso-wrap-style:square;mso-width-percent:0;mso-height-percent:0;mso-wrap-distance-left:9pt;mso-wrap-distance-top:0;mso-wrap-distance-right:9pt;mso-wrap-distance-bottom:0;mso-position-horizontal:absolute;mso-position-horizontal-relative:text;mso-position-vertical:absolute;mso-position-vertical-relative:text;mso-width-percent:0;mso-height-percent:0;mso-width-relative:margin;mso-height-relative:margin;v-text-anchor:middle" o:gfxdata="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" fillcolor="#4472c4 [3204]" strokecolor="#1f3763 [1604]" strokeweight="1pt">
+                <v:stroke joinstyle="miter"/>
+              </v:oval>
+            </w:pict>
+          </mc:Fallback>
+        </mc:AlternateContent>
+      </w:r>
+      <w:r>
+        <w:rPr>
+          <w:noProof/>
+        </w:rPr>
+        <mc:AlternateContent>
+          <mc:Choice Requires="wps">
+            <w:drawing>
+              <wp:anchor distT="0" distB="0" distL="114300" distR="114300" simplePos="0" relativeHeight="251686912" behindDoc="0" locked="0" layoutInCell="1" allowOverlap="1" wp14:anchorId="07D78680" wp14:editId="669CF0BC">
+                <wp:simplePos x="0" y="0"/>
+                <wp:positionH relativeFrom="column">
+                  <wp:posOffset>3634105</wp:posOffset>
+                </wp:positionH>
+                <wp:positionV relativeFrom="paragraph">
+                  <wp:posOffset>1181100</wp:posOffset>
+                </wp:positionV>
+                <wp:extent cx="97155" cy="97155"/>
+                <wp:effectExtent l="0" t="0" r="17145" b="17145"/>
+                <wp:wrapNone/>
+                <wp:docPr id="6" name="Oval 6"/>
+                <wp:cNvGraphicFramePr/>
+                <a:graphic xmlns:a="http://schemas.openxmlformats.org/drawingml/2006/main">
+                  <a:graphicData uri="http://schemas.microsoft.com/office/word/2010/wordprocessingShape">
+                    <wps:wsp>
+                      <wps:cNvSpPr/>
+                      <wps:spPr>
+                        <a:xfrm>
+                          <a:off x="0" y="0"/>
+                          <a:ext cx="97155" cy="97155"/>
+                        </a:xfrm>
+                        <a:prstGeom prst="ellipse">
+                          <a:avLst/>
+                        </a:prstGeom>
+                      </wps:spPr>
+                      <wps:style>
+                        <a:lnRef idx="2">
+                          <a:schemeClr val="accent1">
+                            <a:shade val="50000"/>
+                          </a:schemeClr>
+                        </a:lnRef>
+                        <a:fillRef idx="1">
+                          <a:schemeClr val="accent1"/>
+                        </a:fillRef>
+                        <a:effectRef idx="0">
+                          <a:schemeClr val="accent1"/>
+                        </a:effectRef>
+                        <a:fontRef idx="minor">
+                          <a:schemeClr val="lt1"/>
+                        </a:fontRef>
+                      </wps:style>
+                      <wps:bodyPr rot="0" spcFirstLastPara="0" vertOverflow="overflow" horzOverflow="overflow" vert="horz" wrap="square" lIns="91440" tIns="45720" rIns="91440" bIns="45720" numCol="1" spcCol="0" rtlCol="0" fromWordArt="0" anchor="ctr" anchorCtr="0" forceAA="0" compatLnSpc="1">
+                        <a:prstTxWarp prst="textNoShape">
+                          <a:avLst/>
+                        </a:prstTxWarp>
+                        <a:noAutofit/>
+                      </wps:bodyPr>
+                    </wps:wsp>
+                  </a:graphicData>
+                </a:graphic>
+                <wp14:sizeRelH relativeFrom="margin">
+                  <wp14:pctWidth>0</wp14:pctWidth>
+                </wp14:sizeRelH>
+                <wp14:sizeRelV relativeFrom="margin">
+                  <wp14:pctHeight>0</wp14:pctHeight>
+                </wp14:sizeRelV>
+              </wp:anchor>
+            </w:drawing>
+          </mc:Choice>
+          <mc:Fallback>
+            <w:pict>
+              <v:oval w14:anchorId="46D2FA46" id="Oval 6" o:spid="_x0000_s1026" style="position:absolute;margin-left:286.15pt;margin-top:93pt;width:7.65pt;height:7.65pt;z-index:251686912;visibility:visible;mso-wrap-style:square;mso-width-percent:0;mso-height-percent:0;mso-wrap-distance-left:9pt;mso-wrap-distance-top:0;mso-wrap-distance-right:9pt;mso-wrap-distance-bottom:0;mso-position-horizontal:absolute;mso-position-horizontal-relative:text;mso-position-vertical:absolute;mso-position-vertical-relative:text;mso-width-percent:0;mso-height-percent:0;mso-width-relative:margin;mso-height-relative:margin;v-text-anchor:middle" o:gfxdata="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" fillcolor="#4472c4 [3204]" strokecolor="#1f3763 [1604]" strokeweight="1pt">
+                <v:stroke joinstyle="miter"/>
+              </v:oval>
+            </w:pict>
+          </mc:Fallback>
+        </mc:AlternateContent>
+      </w:r>
+      <w:r>
+        <w:rPr>
+          <w:noProof/>
+        </w:rPr>
+        <mc:AlternateContent>
+          <mc:Choice Requires="wps">
+            <w:drawing>
+              <wp:anchor distT="0" distB="0" distL="114300" distR="114300" simplePos="0" relativeHeight="251685888" behindDoc="0" locked="0" layoutInCell="1" allowOverlap="1" wp14:anchorId="51B7E9E3" wp14:editId="2DCC4B6B">
+                <wp:simplePos x="0" y="0"/>
+                <wp:positionH relativeFrom="column">
+                  <wp:posOffset>3685078</wp:posOffset>
+                </wp:positionH>
+                <wp:positionV relativeFrom="paragraph">
+                  <wp:posOffset>1223356</wp:posOffset>
+                </wp:positionV>
+                <wp:extent cx="0" cy="7966364"/>
+                <wp:effectExtent l="0" t="0" r="38100" b="34925"/>
+                <wp:wrapNone/>
+                <wp:docPr id="4" name="Straight Connector 4"/>
+                <wp:cNvGraphicFramePr/>
+                <a:graphic xmlns:a="http://schemas.openxmlformats.org/drawingml/2006/main">
+                  <a:graphicData uri="http://schemas.microsoft.com/office/word/2010/wordprocessingShape">
+                    <wps:wsp>
+                      <wps:cNvCnPr/>
+                      <wps:spPr>
+                        <a:xfrm>
+                          <a:off x="0" y="0"/>
+                          <a:ext cx="0" cy="7966364"/>
+                        </a:xfrm>
+                        <a:prstGeom prst="line">
+                          <a:avLst/>
+                        </a:prstGeom>
+                        <a:ln>
+                          <a:solidFill>
+                            <a:srgbClr val="002060"/>
+                          </a:solidFill>
+                        </a:ln>
+                      </wps:spPr>
+                      <wps:style>
+                        <a:lnRef idx="1">
+                          <a:schemeClr val="accent1"/>
+                        </a:lnRef>
+                        <a:fillRef idx="0">
+                          <a:schemeClr val="accent1"/>
+                        </a:fillRef>
+                        <a:effectRef idx="0">
+                          <a:schemeClr val="accent1"/>
+                        </a:effectRef>
+                        <a:fontRef idx="minor">
+                          <a:schemeClr val="tx1"/>
+                        </a:fontRef>
+                      </wps:style>
+                      <wps:bodyPr/>
+                    </wps:wsp>
+                  </a:graphicData>
+                </a:graphic>
+                <wp14:sizeRelH relativeFrom="margin">
+                  <wp14:pctWidth>0</wp14:pctWidth>
+                </wp14:sizeRelH>
+                <wp14:sizeRelV relativeFrom="margin">
+                  <wp14:pctHeight>0</wp14:pctHeight>
+                </wp14:sizeRelV>
+              </wp:anchor>
+            </w:drawing>
+          </mc:Choice>
+          <mc:Fallback>
+            <w:pict>
+              <v:line w14:anchorId="3227EF53" id="Straight Connector 4" o:spid="_x0000_s1026" style="position:absolute;z-index:251685888;visibility:visible;mso-wrap-style:square;mso-width-percent:0;mso-height-percent:0;mso-wrap-distance-left:9pt;mso-wrap-distance-top:0;mso-wrap-distance-right:9pt;mso-wrap-distance-bottom:0;mso-position-horizontal:absolute;mso-position-horizontal-relative:text;mso-position-vertical:absolute;mso-position-vertical-relative:text;mso-width-percent:0;mso-height-percent:0;mso-width-relative:margin;mso-height-relative:margin" from="290.15pt,96.35pt" to="290.15pt,723.6pt" o:gfxdata="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" strokecolor="#002060" strokeweight=".5pt">
+                <v:stroke joinstyle="miter"/>
+              </v:line>
+            </w:pict>
+          </mc:Fallback>
+        </mc:AlternateContent>
+      </w:r>
+      <w:r>
+        <w:rPr>
+          <w:noProof/>
+        </w:rPr>
+        <mc:AlternateContent>
+          <mc:Choice Requires="wps">
+            <w:drawing>
+              <wp:anchor distT="0" distB="0" distL="114300" distR="114300" simplePos="0" relativeHeight="251680768" behindDoc="0" locked="0" layoutInCell="1" allowOverlap="1" wp14:anchorId="4F6CD718" wp14:editId="117609A9">
                 <wp:simplePos x="0" y="0"/>
                 <wp:positionH relativeFrom="column">
                   <wp:posOffset>292966</wp:posOffset>
@@ -214,11 +1574,7 @@
           </mc:Choice>
           <mc:Fallback>
             <w:pict>
-              <v:shapetype w14:anchorId="4F6CD718" id="_x0000_t202" coordsize="21600,21600" o:spt="202" path="m,l,21600r21600,l21600,xe">
-                <v:stroke joinstyle="miter"/>
-                <v:path gradientshapeok="t" o:connecttype="rect"/>
-              </v:shapetype>
-              <v:shape id="Text Box 17" o:spid="_x0000_s1026" type="#_x0000_t202" style="position:absolute;margin-left:23.05pt;margin-top:587.8pt;width:181.1pt;height:109.65pt;z-index:251680768;visibility:visible;mso-wrap-style:square;mso-width-percent:0;mso-height-percent:0;mso-wrap-distance-left:9pt;mso-wrap-distance-top:0;mso-wrap-distance-right:9pt;mso-wrap-distance-bottom:0;mso-position-horizontal:absolute;mso-position-horizontal-relative:text;mso-position-vertical:absolute;mso-position-vertical-relative:text;mso-width-percent:0;mso-height-percent:0;mso-width-relative:margin;mso-height-relative:margin;v-text-anchor:top" o:gfxdata="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" filled="f" stroked="f" strokeweight=".5pt">
+              <v:shape w14:anchorId="4F6CD718" id="Text Box 17" o:spid="_x0000_s1028" type="#_x0000_t202" style="position:absolute;margin-left:23.05pt;margin-top:587.8pt;width:181.1pt;height:109.65pt;z-index:251680768;visibility:visible;mso-wrap-style:square;mso-width-percent:0;mso-height-percent:0;mso-wrap-distance-left:9pt;mso-wrap-distance-top:0;mso-wrap-distance-right:9pt;mso-wrap-distance-bottom:0;mso-position-horizontal:absolute;mso-position-horizontal-relative:text;mso-position-vertical:absolute;mso-position-vertical-relative:text;mso-width-percent:0;mso-height-percent:0;mso-width-relative:margin;mso-height-relative:margin;v-text-anchor:top" o:gfxdata="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" filled="f" stroked="f" strokeweight=".5pt">
                 <v:textbox>
                   <w:txbxContent>
                     <w:p>
@@ -385,7 +1741,7 @@
         <mc:AlternateContent>
           <mc:Choice Requires="wps">
             <w:drawing>
-              <wp:anchor distT="0" distB="0" distL="114300" distR="114300" simplePos="0" relativeHeight="251684864" behindDoc="0" locked="0" layoutInCell="1" allowOverlap="1" wp14:anchorId="752A6434" wp14:editId="55E5A3C9">
+              <wp:anchor distT="0" distB="0" distL="114300" distR="114300" simplePos="0" relativeHeight="251684864" behindDoc="0" locked="0" layoutInCell="1" allowOverlap="1" wp14:anchorId="752A6434" wp14:editId="785D5E4D">
                 <wp:simplePos x="0" y="0"/>
                 <wp:positionH relativeFrom="column">
                   <wp:posOffset>349250</wp:posOffset>
@@ -476,7 +1832,7 @@
           </mc:Choice>
           <mc:Fallback>
             <w:pict>
-              <v:rect w14:anchorId="752A6434" id="Rectangle 3" o:spid="_x0000_s1027" style="position:absolute;margin-left:27.5pt;margin-top:706.8pt;width:164.4pt;height:25.5pt;z-index:251684864;visibility:visible;mso-wrap-style:square;mso-width-percent:0;mso-height-percent:0;mso-wrap-distance-left:9pt;mso-wrap-distance-top:0;mso-wrap-distance-right:9pt;mso-wrap-distance-bottom:0;mso-position-horizontal:absolute;mso-position-horizontal-relative:text;mso-position-vertical:absolute;mso-position-vertical-relative:text;mso-width-percent:0;mso-height-percent:0;mso-width-relative:margin;mso-height-relative:margin;v-text-anchor:middle" o:gfxdata="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" fillcolor="#002060" strokecolor="#1f3763 [1604]" strokeweight="1pt">
+              <v:rect w14:anchorId="752A6434" id="Rectangle 3" o:spid="_x0000_s1029" style="position:absolute;margin-left:27.5pt;margin-top:706.8pt;width:164.4pt;height:25.5pt;z-index:251684864;visibility:visible;mso-wrap-style:square;mso-width-percent:0;mso-height-percent:0;mso-wrap-distance-left:9pt;mso-wrap-distance-top:0;mso-wrap-distance-right:9pt;mso-wrap-distance-bottom:0;mso-position-horizontal:absolute;mso-position-horizontal-relative:text;mso-position-vertical:absolute;mso-position-vertical-relative:text;mso-width-percent:0;mso-height-percent:0;mso-width-relative:margin;mso-height-relative:margin;v-text-anchor:middle" o:gfxdata="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" fillcolor="#002060" strokecolor="#1f3763 [1604]" strokeweight="1pt">
                 <v:textbox>
                   <w:txbxContent>
                     <w:p>
@@ -515,7 +1871,7 @@
         <mc:AlternateContent>
           <mc:Choice Requires="wps">
             <w:drawing>
-              <wp:anchor distT="0" distB="0" distL="114300" distR="114300" simplePos="0" relativeHeight="251678720" behindDoc="0" locked="0" layoutInCell="1" allowOverlap="1" wp14:anchorId="231915FD" wp14:editId="3FB48032">
+              <wp:anchor distT="0" distB="0" distL="114300" distR="114300" simplePos="0" relativeHeight="251678720" behindDoc="0" locked="0" layoutInCell="1" allowOverlap="1" wp14:anchorId="231915FD" wp14:editId="30F79BDF">
                 <wp:simplePos x="0" y="0"/>
                 <wp:positionH relativeFrom="column">
                   <wp:posOffset>352425</wp:posOffset>
@@ -606,7 +1962,7 @@
           </mc:Choice>
           <mc:Fallback>
             <w:pict>
-              <v:rect w14:anchorId="231915FD" id="Rectangle 16" o:spid="_x0000_s1028" style="position:absolute;margin-left:27.75pt;margin-top:558.05pt;width:164.4pt;height:25.5pt;z-index:251678720;visibility:visible;mso-wrap-style:square;mso-width-percent:0;mso-height-percent:0;mso-wrap-distance-left:9pt;mso-wrap-distance-top:0;mso-wrap-distance-right:9pt;mso-wrap-distance-bottom:0;mso-position-horizontal:absolute;mso-position-horizontal-relative:text;mso-position-vertical:absolute;mso-position-vertical-relative:text;mso-width-percent:0;mso-height-percent:0;mso-width-relative:margin;mso-height-relative:margin;v-text-anchor:middle" o:gfxdata="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" fillcolor="#002060" strokecolor="#1f3763 [1604]" strokeweight="1pt">
+              <v:rect w14:anchorId="231915FD" id="Rectangle 16" o:spid="_x0000_s1030" style="position:absolute;margin-left:27.75pt;margin-top:558.05pt;width:164.4pt;height:25.5pt;z-index:251678720;visibility:visible;mso-wrap-style:square;mso-width-percent:0;mso-height-percent:0;mso-wrap-distance-left:9pt;mso-wrap-distance-top:0;mso-wrap-distance-right:9pt;mso-wrap-distance-bottom:0;mso-position-horizontal:absolute;mso-position-horizontal-relative:text;mso-position-vertical:absolute;mso-position-vertical-relative:text;mso-width-percent:0;mso-height-percent:0;mso-width-relative:margin;mso-height-relative:margin;v-text-anchor:middle" o:gfxdata="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" fillcolor="#002060" strokecolor="#1f3763 [1604]" strokeweight="1pt">
                 <v:textbox>
                   <w:txbxContent>
                     <w:p>
@@ -645,7 +2001,7 @@
         <mc:AlternateContent>
           <mc:Choice Requires="wps">
             <w:drawing>
-              <wp:anchor distT="0" distB="0" distL="114300" distR="114300" simplePos="0" relativeHeight="251682816" behindDoc="0" locked="0" layoutInCell="1" allowOverlap="1" wp14:anchorId="37C35C30" wp14:editId="0AA6CABF">
+              <wp:anchor distT="0" distB="0" distL="114300" distR="114300" simplePos="0" relativeHeight="251682816" behindDoc="0" locked="0" layoutInCell="1" allowOverlap="1" wp14:anchorId="37C35C30" wp14:editId="26238312">
                 <wp:simplePos x="0" y="0"/>
                 <wp:positionH relativeFrom="column">
                   <wp:posOffset>3848100</wp:posOffset>
@@ -809,7 +2165,7 @@
                                 <w:sz w:val="20"/>
                                 <w:szCs w:val="20"/>
                               </w:rPr>
-                              <w:t>Developed Analytics to support the re-negotiation of the Essilor UPS contrac</w:t>
+                              <w:t xml:space="preserve">Developed </w:t>
                             </w:r>
                             <w:r>
                               <w:rPr>
@@ -820,7 +2176,31 @@
                                 <w:sz w:val="20"/>
                                 <w:szCs w:val="20"/>
                               </w:rPr>
-                              <w:t>t and helped discover opportunities to save more than $3m in transportation costs.</w:t>
+                              <w:t xml:space="preserve">marketing budget and tracking for the </w:t>
+                            </w:r>
+                            <w:proofErr w:type="spellStart"/>
+                            <w:r>
+                              <w:rPr>
+                                <w:rFonts w:ascii="Arial" w:hAnsi="Arial" w:cs="Arial"/>
+                                <w:bCs/>
+                                <w:iCs/>
+                                <w:color w:val="000000"/>
+                                <w:sz w:val="20"/>
+                                <w:szCs w:val="20"/>
+                              </w:rPr>
+                              <w:t>KBco</w:t>
+                            </w:r>
+                            <w:proofErr w:type="spellEnd"/>
+                            <w:r>
+                              <w:rPr>
+                                <w:rFonts w:ascii="Arial" w:hAnsi="Arial" w:cs="Arial"/>
+                                <w:bCs/>
+                                <w:iCs/>
+                                <w:color w:val="000000"/>
+                                <w:sz w:val="20"/>
+                                <w:szCs w:val="20"/>
+                              </w:rPr>
+                              <w:t xml:space="preserve"> sun-wear division of Essilor of America</w:t>
                             </w:r>
                           </w:p>
                         </w:txbxContent>
@@ -845,7 +2225,7 @@
           </mc:Choice>
           <mc:Fallback>
             <w:pict>
-              <v:shape w14:anchorId="37C35C30" id="Text Box 2" o:spid="_x0000_s1029" type="#_x0000_t202" style="position:absolute;margin-left:303pt;margin-top:710.9pt;width:264.95pt;height:1in;z-index:251682816;visibility:visible;mso-wrap-style:square;mso-width-percent:0;mso-height-percent:0;mso-wrap-distance-left:9pt;mso-wrap-distance-top:0;mso-wrap-distance-right:9pt;mso-wrap-distance-bottom:0;mso-position-horizontal:absolute;mso-position-horizontal-relative:text;mso-position-vertical:absolute;mso-position-vertical-relative:text;mso-width-percent:0;mso-height-percent:0;mso-width-relative:margin;mso-height-relative:margin;v-text-anchor:top" o:gfxdata="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" fillcolor="white [3201]" stroked="f" strokeweight=".5pt">
+              <v:shape w14:anchorId="37C35C30" id="Text Box 2" o:spid="_x0000_s1031" type="#_x0000_t202" style="position:absolute;margin-left:303pt;margin-top:710.9pt;width:264.95pt;height:1in;z-index:251682816;visibility:visible;mso-wrap-style:square;mso-width-percent:0;mso-height-percent:0;mso-wrap-distance-left:9pt;mso-wrap-distance-top:0;mso-wrap-distance-right:9pt;mso-wrap-distance-bottom:0;mso-position-horizontal:absolute;mso-position-horizontal-relative:text;mso-position-vertical:absolute;mso-position-vertical-relative:text;mso-width-percent:0;mso-height-percent:0;mso-width-relative:margin;mso-height-relative:margin;v-text-anchor:top" o:gfxdata="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" fillcolor="white [3201]" stroked="f" strokeweight=".5pt">
                 <v:stroke dashstyle="1 1"/>
                 <v:textbox>
                   <w:txbxContent>
@@ -978,7 +2358,7 @@
                           <w:sz w:val="20"/>
                           <w:szCs w:val="20"/>
                         </w:rPr>
-                        <w:t>Developed Analytics to support the re-negotiation of the Essilor UPS contrac</w:t>
+                        <w:t xml:space="preserve">Developed </w:t>
                       </w:r>
                       <w:r>
                         <w:rPr>
@@ -989,7 +2369,31 @@
                           <w:sz w:val="20"/>
                           <w:szCs w:val="20"/>
                         </w:rPr>
-                        <w:t>t and helped discover opportunities to save more than $3m in transportation costs.</w:t>
+                        <w:t xml:space="preserve">marketing budget and tracking for the </w:t>
+                      </w:r>
+                      <w:proofErr w:type="spellStart"/>
+                      <w:r>
+                        <w:rPr>
+                          <w:rFonts w:ascii="Arial" w:hAnsi="Arial" w:cs="Arial"/>
+                          <w:bCs/>
+                          <w:iCs/>
+                          <w:color w:val="000000"/>
+                          <w:sz w:val="20"/>
+                          <w:szCs w:val="20"/>
+                        </w:rPr>
+                        <w:t>KBco</w:t>
+                      </w:r>
+                      <w:proofErr w:type="spellEnd"/>
+                      <w:r>
+                        <w:rPr>
+                          <w:rFonts w:ascii="Arial" w:hAnsi="Arial" w:cs="Arial"/>
+                          <w:bCs/>
+                          <w:iCs/>
+                          <w:color w:val="000000"/>
+                          <w:sz w:val="20"/>
+                          <w:szCs w:val="20"/>
+                        </w:rPr>
+                        <w:t xml:space="preserve"> sun-wear division of Essilor of America</w:t>
                       </w:r>
                     </w:p>
                   </w:txbxContent>
@@ -1006,7 +2410,7 @@
         <mc:AlternateContent>
           <mc:Choice Requires="wps">
             <w:drawing>
-              <wp:anchor distT="0" distB="0" distL="114300" distR="114300" simplePos="0" relativeHeight="251676672" behindDoc="0" locked="0" layoutInCell="1" allowOverlap="1" wp14:anchorId="3C339076" wp14:editId="3BBCA6ED">
+              <wp:anchor distT="0" distB="0" distL="114300" distR="114300" simplePos="0" relativeHeight="251676672" behindDoc="0" locked="0" layoutInCell="1" allowOverlap="1" wp14:anchorId="3C339076" wp14:editId="3B6800D6">
                 <wp:simplePos x="0" y="0"/>
                 <wp:positionH relativeFrom="column">
                   <wp:posOffset>3841750</wp:posOffset>
@@ -1181,18 +2585,7 @@
                                 <w:sz w:val="20"/>
                                 <w:szCs w:val="20"/>
                               </w:rPr>
-                              <w:t>t and helped discover opportunities to save more than $3m in transportation costs</w:t>
-                            </w:r>
-                            <w:r>
-                              <w:rPr>
-                                <w:rFonts w:ascii="Arial" w:hAnsi="Arial" w:cs="Arial"/>
-                                <w:bCs/>
-                                <w:iCs/>
-                                <w:color w:val="000000"/>
-                                <w:sz w:val="20"/>
-                                <w:szCs w:val="20"/>
-                              </w:rPr>
-                              <w:t>.</w:t>
+                              <w:t>t and helped discover opportunities to save more than $3m in transportation costs.</w:t>
                             </w:r>
                           </w:p>
                           <w:p>
@@ -1267,7 +2660,7 @@
           </mc:Choice>
           <mc:Fallback>
             <w:pict>
-              <v:shape w14:anchorId="3C339076" id="Text Box 15" o:spid="_x0000_s1030" type="#_x0000_t202" style="position:absolute;margin-left:302.5pt;margin-top:578.5pt;width:264.95pt;height:124.8pt;z-index:251676672;visibility:visible;mso-wrap-style:square;mso-width-percent:0;mso-height-percent:0;mso-wrap-distance-left:9pt;mso-wrap-distance-top:0;mso-wrap-distance-right:9pt;mso-wrap-distance-bottom:0;mso-position-horizontal:absolute;mso-position-horizontal-relative:text;mso-position-vertical:absolute;mso-position-vertical-relative:text;mso-width-percent:0;mso-height-percent:0;mso-width-relative:margin;mso-height-relative:margin;v-text-anchor:top" o:gfxdata="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" fillcolor="white [3201]" stroked="f" strokeweight=".5pt">
+              <v:shape w14:anchorId="3C339076" id="Text Box 15" o:spid="_x0000_s1032" type="#_x0000_t202" style="position:absolute;margin-left:302.5pt;margin-top:578.5pt;width:264.95pt;height:124.8pt;z-index:251676672;visibility:visible;mso-wrap-style:square;mso-width-percent:0;mso-height-percent:0;mso-wrap-distance-left:9pt;mso-wrap-distance-top:0;mso-wrap-distance-right:9pt;mso-wrap-distance-bottom:0;mso-position-horizontal:absolute;mso-position-horizontal-relative:text;mso-position-vertical:absolute;mso-position-vertical-relative:text;mso-width-percent:0;mso-height-percent:0;mso-width-relative:margin;mso-height-relative:margin;v-text-anchor:top" o:gfxdata="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" fillcolor="white [3201]" stroked="f" strokeweight=".5pt">
                 <v:stroke dashstyle="1 1"/>
                 <v:textbox>
                   <w:txbxContent>
@@ -1411,18 +2804,7 @@
                           <w:sz w:val="20"/>
                           <w:szCs w:val="20"/>
                         </w:rPr>
-                        <w:t>t and helped discover opportunities to save more than $3m in transportation costs</w:t>
-                      </w:r>
-                      <w:r>
-                        <w:rPr>
-                          <w:rFonts w:ascii="Arial" w:hAnsi="Arial" w:cs="Arial"/>
-                          <w:bCs/>
-                          <w:iCs/>
-                          <w:color w:val="000000"/>
-                          <w:sz w:val="20"/>
-                          <w:szCs w:val="20"/>
-                        </w:rPr>
-                        <w:t>.</w:t>
+                        <w:t>t and helped discover opportunities to save more than $3m in transportation costs.</w:t>
                       </w:r>
                     </w:p>
                     <w:p>
@@ -1489,7 +2871,7 @@
         <mc:AlternateContent>
           <mc:Choice Requires="wps">
             <w:drawing>
-              <wp:anchor distT="0" distB="0" distL="114300" distR="114300" simplePos="0" relativeHeight="251674624" behindDoc="0" locked="0" layoutInCell="1" allowOverlap="1" wp14:anchorId="6CDEC6D6" wp14:editId="4F5CAC03">
+              <wp:anchor distT="0" distB="0" distL="114300" distR="114300" simplePos="0" relativeHeight="251674624" behindDoc="0" locked="0" layoutInCell="1" allowOverlap="1" wp14:anchorId="6CDEC6D6" wp14:editId="1FF4ED88">
                 <wp:simplePos x="0" y="0"/>
                 <wp:positionH relativeFrom="column">
                   <wp:posOffset>3846195</wp:posOffset>
@@ -1795,7 +3177,7 @@
           </mc:Choice>
           <mc:Fallback>
             <w:pict>
-              <v:shape w14:anchorId="6CDEC6D6" id="Text Box 14" o:spid="_x0000_s1031" type="#_x0000_t202" style="position:absolute;margin-left:302.85pt;margin-top:340.9pt;width:264.6pt;height:230.4pt;z-index:251674624;visibility:visible;mso-wrap-style:square;mso-width-percent:0;mso-height-percent:0;mso-wrap-distance-left:9pt;mso-wrap-distance-top:0;mso-wrap-distance-right:9pt;mso-wrap-distance-bottom:0;mso-position-horizontal:absolute;mso-position-horizontal-relative:text;mso-position-vertical:absolute;mso-position-vertical-relative:text;mso-width-percent:0;mso-height-percent:0;mso-width-relative:margin;mso-height-relative:margin;v-text-anchor:top" o:gfxdata="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" fillcolor="white [3201]" stroked="f" strokeweight=".5pt">
+              <v:shape w14:anchorId="6CDEC6D6" id="Text Box 14" o:spid="_x0000_s1033" type="#_x0000_t202" style="position:absolute;margin-left:302.85pt;margin-top:340.9pt;width:264.6pt;height:230.4pt;z-index:251674624;visibility:visible;mso-wrap-style:square;mso-width-percent:0;mso-height-percent:0;mso-wrap-distance-left:9pt;mso-wrap-distance-top:0;mso-wrap-distance-right:9pt;mso-wrap-distance-bottom:0;mso-position-horizontal:absolute;mso-position-horizontal-relative:text;mso-position-vertical:absolute;mso-position-vertical-relative:text;mso-width-percent:0;mso-height-percent:0;mso-width-relative:margin;mso-height-relative:margin;v-text-anchor:top" o:gfxdata="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" fillcolor="white [3201]" stroked="f" strokeweight=".5pt">
                 <v:stroke dashstyle="1 1"/>
                 <v:textbox>
                   <w:txbxContent>
@@ -2062,670 +3444,7 @@
         <mc:AlternateContent>
           <mc:Choice Requires="wps">
             <w:drawing>
-              <wp:anchor distT="0" distB="0" distL="114300" distR="114300" simplePos="0" relativeHeight="251672576" behindDoc="0" locked="0" layoutInCell="1" allowOverlap="1" wp14:anchorId="16205DD3" wp14:editId="313FC7BB">
-                <wp:simplePos x="0" y="0"/>
-                <wp:positionH relativeFrom="column">
-                  <wp:posOffset>3844925</wp:posOffset>
-                </wp:positionH>
-                <wp:positionV relativeFrom="paragraph">
-                  <wp:posOffset>1082040</wp:posOffset>
-                </wp:positionV>
-                <wp:extent cx="3360420" cy="3154680"/>
-                <wp:effectExtent l="0" t="0" r="0" b="7620"/>
-                <wp:wrapNone/>
-                <wp:docPr id="13" name="Text Box 13"/>
-                <wp:cNvGraphicFramePr/>
-                <a:graphic xmlns:a="http://schemas.openxmlformats.org/drawingml/2006/main">
-                  <a:graphicData uri="http://schemas.microsoft.com/office/word/2010/wordprocessingShape">
-                    <wps:wsp>
-                      <wps:cNvSpPr txBox="1"/>
-                      <wps:spPr>
-                        <a:xfrm>
-                          <a:off x="0" y="0"/>
-                          <a:ext cx="3360420" cy="3154680"/>
-                        </a:xfrm>
-                        <a:prstGeom prst="rect">
-                          <a:avLst/>
-                        </a:prstGeom>
-                        <a:noFill/>
-                        <a:ln w="6350">
-                          <a:noFill/>
-                          <a:prstDash val="sysDot"/>
-                        </a:ln>
-                      </wps:spPr>
-                      <wps:txbx>
-                        <w:txbxContent>
-                          <w:p>
-                            <w:pPr>
-                              <w:spacing w:after="0"/>
-                              <w:rPr>
-                                <w:rFonts w:ascii="Arial" w:hAnsi="Arial" w:cs="Arial"/>
-                                <w:b/>
-                                <w:bCs/>
-                                <w:color w:val="0070C0"/>
-                                <w:sz w:val="24"/>
-                                <w:szCs w:val="24"/>
-                              </w:rPr>
-                            </w:pPr>
-                            <w:r>
-                              <w:rPr>
-                                <w:rFonts w:ascii="Arial" w:hAnsi="Arial" w:cs="Arial"/>
-                                <w:b/>
-                                <w:bCs/>
-                                <w:color w:val="0070C0"/>
-                                <w:sz w:val="24"/>
-                                <w:szCs w:val="24"/>
-                              </w:rPr>
-                              <w:t>Specialist II (Retention Lead)</w:t>
-                            </w:r>
-                          </w:p>
-                          <w:p>
-                            <w:pPr>
-                              <w:spacing w:after="0"/>
-                              <w:rPr>
-                                <w:rFonts w:ascii="Arial" w:hAnsi="Arial" w:cs="Arial"/>
-                                <w:b/>
-                                <w:bCs/>
-                                <w:color w:val="000000" w:themeColor="text1"/>
-                                <w:sz w:val="24"/>
-                                <w:szCs w:val="24"/>
-                              </w:rPr>
-                            </w:pPr>
-                            <w:proofErr w:type="spellStart"/>
-                            <w:r>
-                              <w:rPr>
-                                <w:rFonts w:ascii="Arial" w:hAnsi="Arial" w:cs="Arial"/>
-                                <w:b/>
-                                <w:bCs/>
-                                <w:color w:val="7F7F7F" w:themeColor="text1" w:themeTint="80"/>
-                                <w:sz w:val="24"/>
-                                <w:szCs w:val="24"/>
-                              </w:rPr>
-                              <w:t>Vistra</w:t>
-                            </w:r>
-                            <w:proofErr w:type="spellEnd"/>
-                            <w:r>
-                              <w:rPr>
-                                <w:rFonts w:ascii="Arial" w:hAnsi="Arial" w:cs="Arial"/>
-                                <w:b/>
-                                <w:bCs/>
-                                <w:color w:val="7F7F7F" w:themeColor="text1" w:themeTint="80"/>
-                                <w:sz w:val="24"/>
-                                <w:szCs w:val="24"/>
-                              </w:rPr>
-                              <w:t xml:space="preserve"> Energy –</w:t>
-                            </w:r>
-                            <w:r>
-                              <w:rPr>
-                                <w:rFonts w:ascii="Arial" w:hAnsi="Arial" w:cs="Arial"/>
-                                <w:b/>
-                                <w:bCs/>
-                                <w:color w:val="000000" w:themeColor="text1"/>
-                                <w:sz w:val="24"/>
-                                <w:szCs w:val="24"/>
-                              </w:rPr>
-                              <w:t xml:space="preserve"> Mar 2019 – Present</w:t>
-                            </w:r>
-                          </w:p>
-                          <w:p>
-                            <w:pPr>
-                              <w:pStyle w:val="ListParagraph"/>
-                              <w:numPr>
-                                <w:ilvl w:val="0"/>
-                                <w:numId w:val="2"/>
-                              </w:numPr>
-                              <w:spacing w:after="0"/>
-                              <w:rPr>
-                                <w:rFonts w:ascii="Arial" w:hAnsi="Arial" w:cs="Arial"/>
-                                <w:color w:val="000000" w:themeColor="text1"/>
-                                <w:sz w:val="20"/>
-                                <w:szCs w:val="20"/>
-                              </w:rPr>
-                            </w:pPr>
-                            <w:r>
-                              <w:rPr>
-                                <w:rFonts w:ascii="Arial" w:hAnsi="Arial" w:cs="Arial"/>
-                                <w:color w:val="000000" w:themeColor="text1"/>
-                                <w:sz w:val="20"/>
-                                <w:szCs w:val="20"/>
-                              </w:rPr>
-                              <w:t xml:space="preserve">Developed forecasting and Analytics for Term Expiration customers, set targets for </w:t>
-                            </w:r>
-                            <w:proofErr w:type="gramStart"/>
-                            <w:r>
-                              <w:rPr>
-                                <w:rFonts w:ascii="Arial" w:hAnsi="Arial" w:cs="Arial"/>
-                                <w:color w:val="000000" w:themeColor="text1"/>
-                                <w:sz w:val="20"/>
-                                <w:szCs w:val="20"/>
-                              </w:rPr>
-                              <w:t>channels</w:t>
-                            </w:r>
-                            <w:proofErr w:type="gramEnd"/>
-                            <w:r>
-                              <w:rPr>
-                                <w:rFonts w:ascii="Arial" w:hAnsi="Arial" w:cs="Arial"/>
-                                <w:color w:val="000000" w:themeColor="text1"/>
-                                <w:sz w:val="20"/>
-                                <w:szCs w:val="20"/>
-                              </w:rPr>
-                              <w:t xml:space="preserve"> and helped drive Term expiration margins from $27/MWh to $32/MWh</w:t>
-                            </w:r>
-                            <w:r>
-                              <w:rPr>
-                                <w:rFonts w:ascii="Arial" w:hAnsi="Arial" w:cs="Arial"/>
-                                <w:color w:val="000000" w:themeColor="text1"/>
-                                <w:sz w:val="20"/>
-                                <w:szCs w:val="20"/>
-                              </w:rPr>
-                              <w:t>.</w:t>
-                            </w:r>
-                          </w:p>
-                          <w:p>
-                            <w:pPr>
-                              <w:pStyle w:val="ListParagraph"/>
-                              <w:numPr>
-                                <w:ilvl w:val="0"/>
-                                <w:numId w:val="2"/>
-                              </w:numPr>
-                              <w:spacing w:after="0"/>
-                              <w:rPr>
-                                <w:rFonts w:ascii="Arial" w:hAnsi="Arial" w:cs="Arial"/>
-                                <w:color w:val="000000" w:themeColor="text1"/>
-                                <w:sz w:val="20"/>
-                                <w:szCs w:val="20"/>
-                              </w:rPr>
-                            </w:pPr>
-                            <w:r>
-                              <w:rPr>
-                                <w:rFonts w:ascii="Arial" w:hAnsi="Arial" w:cs="Arial"/>
-                                <w:color w:val="000000" w:themeColor="text1"/>
-                                <w:sz w:val="20"/>
-                                <w:szCs w:val="20"/>
-                              </w:rPr>
-                              <w:t xml:space="preserve">Developed Long Range Plan for the TXU Energy Mass Business retention portfolio using a simulation-based approach and developed confidence intervals around plan </w:t>
-                            </w:r>
-                            <w:proofErr w:type="gramStart"/>
-                            <w:r>
-                              <w:rPr>
-                                <w:rFonts w:ascii="Arial" w:hAnsi="Arial" w:cs="Arial"/>
-                                <w:color w:val="000000" w:themeColor="text1"/>
-                                <w:sz w:val="20"/>
-                                <w:szCs w:val="20"/>
-                              </w:rPr>
-                              <w:t>estimates</w:t>
-                            </w:r>
-                            <w:proofErr w:type="gramEnd"/>
-                          </w:p>
-                          <w:p>
-                            <w:pPr>
-                              <w:pStyle w:val="ListParagraph"/>
-                              <w:numPr>
-                                <w:ilvl w:val="0"/>
-                                <w:numId w:val="2"/>
-                              </w:numPr>
-                              <w:spacing w:after="0"/>
-                              <w:rPr>
-                                <w:rFonts w:ascii="Arial" w:hAnsi="Arial" w:cs="Arial"/>
-                                <w:color w:val="000000" w:themeColor="text1"/>
-                                <w:sz w:val="20"/>
-                                <w:szCs w:val="20"/>
-                              </w:rPr>
-                            </w:pPr>
-                            <w:r>
-                              <w:rPr>
-                                <w:rFonts w:ascii="Arial" w:hAnsi="Arial" w:cs="Arial"/>
-                                <w:color w:val="000000" w:themeColor="text1"/>
-                                <w:sz w:val="20"/>
-                                <w:szCs w:val="20"/>
-                              </w:rPr>
-                              <w:t>Managed pricing for the Adjustable Month to Month portfolio. Used ML algorithm to segment customers and drove incremental CM from $2M to $7M.</w:t>
-                            </w:r>
-                          </w:p>
-                          <w:p>
-                            <w:pPr>
-                              <w:pStyle w:val="ListParagraph"/>
-                              <w:numPr>
-                                <w:ilvl w:val="0"/>
-                                <w:numId w:val="2"/>
-                              </w:numPr>
-                              <w:spacing w:after="0"/>
-                              <w:rPr>
-                                <w:rFonts w:ascii="Arial" w:hAnsi="Arial" w:cs="Arial"/>
-                                <w:color w:val="000000" w:themeColor="text1"/>
-                                <w:sz w:val="20"/>
-                                <w:szCs w:val="20"/>
-                              </w:rPr>
-                            </w:pPr>
-                            <w:r>
-                              <w:rPr>
-                                <w:rFonts w:ascii="Arial" w:hAnsi="Arial" w:cs="Arial"/>
-                                <w:color w:val="000000" w:themeColor="text1"/>
-                                <w:sz w:val="20"/>
-                                <w:szCs w:val="20"/>
-                              </w:rPr>
-                              <w:t>Developed a scripted and</w:t>
-                            </w:r>
-                            <w:r>
-                              <w:rPr>
-                                <w:rFonts w:ascii="Arial" w:hAnsi="Arial" w:cs="Arial"/>
-                                <w:color w:val="000000" w:themeColor="text1"/>
-                                <w:sz w:val="20"/>
-                                <w:szCs w:val="20"/>
-                              </w:rPr>
-                              <w:t xml:space="preserve"> automated process for </w:t>
-                            </w:r>
-                            <w:r>
-                              <w:rPr>
-                                <w:rFonts w:ascii="Arial" w:hAnsi="Arial" w:cs="Arial"/>
-                                <w:color w:val="000000" w:themeColor="text1"/>
-                                <w:sz w:val="20"/>
-                                <w:szCs w:val="20"/>
-                              </w:rPr>
-                              <w:t>monthly price changes using python as the backend (</w:t>
-                            </w:r>
-                            <w:proofErr w:type="spellStart"/>
-                            <w:r>
-                              <w:rPr>
-                                <w:rFonts w:ascii="Arial" w:hAnsi="Arial" w:cs="Arial"/>
-                                <w:color w:val="000000" w:themeColor="text1"/>
-                                <w:sz w:val="20"/>
-                                <w:szCs w:val="20"/>
-                              </w:rPr>
-                              <w:t>xlwings</w:t>
-                            </w:r>
-                            <w:proofErr w:type="spellEnd"/>
-                            <w:r>
-                              <w:rPr>
-                                <w:rFonts w:ascii="Arial" w:hAnsi="Arial" w:cs="Arial"/>
-                                <w:color w:val="000000" w:themeColor="text1"/>
-                                <w:sz w:val="20"/>
-                                <w:szCs w:val="20"/>
-                              </w:rPr>
-                              <w:t>) and excel as the front end</w:t>
-                            </w:r>
-                          </w:p>
-                          <w:p>
-                            <w:pPr>
-                              <w:pStyle w:val="ListParagraph"/>
-                              <w:numPr>
-                                <w:ilvl w:val="0"/>
-                                <w:numId w:val="2"/>
-                              </w:numPr>
-                              <w:spacing w:after="0"/>
-                              <w:rPr>
-                                <w:rFonts w:ascii="Arial" w:hAnsi="Arial" w:cs="Arial"/>
-                                <w:color w:val="000000" w:themeColor="text1"/>
-                                <w:sz w:val="20"/>
-                                <w:szCs w:val="20"/>
-                              </w:rPr>
-                            </w:pPr>
-                            <w:r>
-                              <w:rPr>
-                                <w:rFonts w:ascii="Arial" w:hAnsi="Arial" w:cs="Arial"/>
-                                <w:color w:val="000000" w:themeColor="text1"/>
-                                <w:sz w:val="20"/>
-                                <w:szCs w:val="20"/>
-                              </w:rPr>
-                              <w:t xml:space="preserve">Led discussions with senior management and stakeholders on pricing </w:t>
-                            </w:r>
-                            <w:proofErr w:type="gramStart"/>
-                            <w:r>
-                              <w:rPr>
-                                <w:rFonts w:ascii="Arial" w:hAnsi="Arial" w:cs="Arial"/>
-                                <w:color w:val="000000" w:themeColor="text1"/>
-                                <w:sz w:val="20"/>
-                                <w:szCs w:val="20"/>
-                              </w:rPr>
-                              <w:t>decisions</w:t>
-                            </w:r>
-                            <w:proofErr w:type="gramEnd"/>
-                            <w:r>
-                              <w:rPr>
-                                <w:rFonts w:ascii="Arial" w:hAnsi="Arial" w:cs="Arial"/>
-                                <w:color w:val="000000" w:themeColor="text1"/>
-                                <w:sz w:val="20"/>
-                                <w:szCs w:val="20"/>
-                              </w:rPr>
-                              <w:t xml:space="preserve"> </w:t>
-                            </w:r>
-                          </w:p>
-                        </w:txbxContent>
-                      </wps:txbx>
-                      <wps:bodyPr rot="0" spcFirstLastPara="0" vertOverflow="overflow" horzOverflow="overflow" vert="horz" wrap="square" lIns="91440" tIns="45720" rIns="91440" bIns="45720" numCol="1" spcCol="0" rtlCol="0" fromWordArt="0" anchor="t" anchorCtr="0" forceAA="0" compatLnSpc="1">
-                        <a:prstTxWarp prst="textNoShape">
-                          <a:avLst/>
-                        </a:prstTxWarp>
-                        <a:noAutofit/>
-                      </wps:bodyPr>
-                    </wps:wsp>
-                  </a:graphicData>
-                </a:graphic>
-                <wp14:sizeRelH relativeFrom="margin">
-                  <wp14:pctWidth>0</wp14:pctWidth>
-                </wp14:sizeRelH>
-                <wp14:sizeRelV relativeFrom="margin">
-                  <wp14:pctHeight>0</wp14:pctHeight>
-                </wp14:sizeRelV>
-              </wp:anchor>
-            </w:drawing>
-          </mc:Choice>
-          <mc:Fallback>
-            <w:pict>
-              <v:shape w14:anchorId="16205DD3" id="Text Box 13" o:spid="_x0000_s1032" type="#_x0000_t202" style="position:absolute;margin-left:302.75pt;margin-top:85.2pt;width:264.6pt;height:248.4pt;z-index:251672576;visibility:visible;mso-wrap-style:square;mso-width-percent:0;mso-height-percent:0;mso-wrap-distance-left:9pt;mso-wrap-distance-top:0;mso-wrap-distance-right:9pt;mso-wrap-distance-bottom:0;mso-position-horizontal:absolute;mso-position-horizontal-relative:text;mso-position-vertical:absolute;mso-position-vertical-relative:text;mso-width-percent:0;mso-height-percent:0;mso-width-relative:margin;mso-height-relative:margin;v-text-anchor:top" o:gfxdata="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" filled="f" stroked="f" strokeweight=".5pt">
-                <v:stroke dashstyle="1 1"/>
-                <v:textbox>
-                  <w:txbxContent>
-                    <w:p>
-                      <w:pPr>
-                        <w:spacing w:after="0"/>
-                        <w:rPr>
-                          <w:rFonts w:ascii="Arial" w:hAnsi="Arial" w:cs="Arial"/>
-                          <w:b/>
-                          <w:bCs/>
-                          <w:color w:val="0070C0"/>
-                          <w:sz w:val="24"/>
-                          <w:szCs w:val="24"/>
-                        </w:rPr>
-                      </w:pPr>
-                      <w:r>
-                        <w:rPr>
-                          <w:rFonts w:ascii="Arial" w:hAnsi="Arial" w:cs="Arial"/>
-                          <w:b/>
-                          <w:bCs/>
-                          <w:color w:val="0070C0"/>
-                          <w:sz w:val="24"/>
-                          <w:szCs w:val="24"/>
-                        </w:rPr>
-                        <w:t>Specialist II (Retention Lead)</w:t>
-                      </w:r>
-                    </w:p>
-                    <w:p>
-                      <w:pPr>
-                        <w:spacing w:after="0"/>
-                        <w:rPr>
-                          <w:rFonts w:ascii="Arial" w:hAnsi="Arial" w:cs="Arial"/>
-                          <w:b/>
-                          <w:bCs/>
-                          <w:color w:val="000000" w:themeColor="text1"/>
-                          <w:sz w:val="24"/>
-                          <w:szCs w:val="24"/>
-                        </w:rPr>
-                      </w:pPr>
-                      <w:proofErr w:type="spellStart"/>
-                      <w:r>
-                        <w:rPr>
-                          <w:rFonts w:ascii="Arial" w:hAnsi="Arial" w:cs="Arial"/>
-                          <w:b/>
-                          <w:bCs/>
-                          <w:color w:val="7F7F7F" w:themeColor="text1" w:themeTint="80"/>
-                          <w:sz w:val="24"/>
-                          <w:szCs w:val="24"/>
-                        </w:rPr>
-                        <w:t>Vistra</w:t>
-                      </w:r>
-                      <w:proofErr w:type="spellEnd"/>
-                      <w:r>
-                        <w:rPr>
-                          <w:rFonts w:ascii="Arial" w:hAnsi="Arial" w:cs="Arial"/>
-                          <w:b/>
-                          <w:bCs/>
-                          <w:color w:val="7F7F7F" w:themeColor="text1" w:themeTint="80"/>
-                          <w:sz w:val="24"/>
-                          <w:szCs w:val="24"/>
-                        </w:rPr>
-                        <w:t xml:space="preserve"> Energy –</w:t>
-                      </w:r>
-                      <w:r>
-                        <w:rPr>
-                          <w:rFonts w:ascii="Arial" w:hAnsi="Arial" w:cs="Arial"/>
-                          <w:b/>
-                          <w:bCs/>
-                          <w:color w:val="000000" w:themeColor="text1"/>
-                          <w:sz w:val="24"/>
-                          <w:szCs w:val="24"/>
-                        </w:rPr>
-                        <w:t xml:space="preserve"> Mar 2019 – Present</w:t>
-                      </w:r>
-                    </w:p>
-                    <w:p>
-                      <w:pPr>
-                        <w:pStyle w:val="ListParagraph"/>
-                        <w:numPr>
-                          <w:ilvl w:val="0"/>
-                          <w:numId w:val="2"/>
-                        </w:numPr>
-                        <w:spacing w:after="0"/>
-                        <w:rPr>
-                          <w:rFonts w:ascii="Arial" w:hAnsi="Arial" w:cs="Arial"/>
-                          <w:color w:val="000000" w:themeColor="text1"/>
-                          <w:sz w:val="20"/>
-                          <w:szCs w:val="20"/>
-                        </w:rPr>
-                      </w:pPr>
-                      <w:r>
-                        <w:rPr>
-                          <w:rFonts w:ascii="Arial" w:hAnsi="Arial" w:cs="Arial"/>
-                          <w:color w:val="000000" w:themeColor="text1"/>
-                          <w:sz w:val="20"/>
-                          <w:szCs w:val="20"/>
-                        </w:rPr>
-                        <w:t xml:space="preserve">Developed forecasting and Analytics for Term Expiration customers, set targets for </w:t>
-                      </w:r>
-                      <w:proofErr w:type="gramStart"/>
-                      <w:r>
-                        <w:rPr>
-                          <w:rFonts w:ascii="Arial" w:hAnsi="Arial" w:cs="Arial"/>
-                          <w:color w:val="000000" w:themeColor="text1"/>
-                          <w:sz w:val="20"/>
-                          <w:szCs w:val="20"/>
-                        </w:rPr>
-                        <w:t>channels</w:t>
-                      </w:r>
-                      <w:proofErr w:type="gramEnd"/>
-                      <w:r>
-                        <w:rPr>
-                          <w:rFonts w:ascii="Arial" w:hAnsi="Arial" w:cs="Arial"/>
-                          <w:color w:val="000000" w:themeColor="text1"/>
-                          <w:sz w:val="20"/>
-                          <w:szCs w:val="20"/>
-                        </w:rPr>
-                        <w:t xml:space="preserve"> and helped drive Term expiration margins from $27/MWh to $32/MWh</w:t>
-                      </w:r>
-                      <w:r>
-                        <w:rPr>
-                          <w:rFonts w:ascii="Arial" w:hAnsi="Arial" w:cs="Arial"/>
-                          <w:color w:val="000000" w:themeColor="text1"/>
-                          <w:sz w:val="20"/>
-                          <w:szCs w:val="20"/>
-                        </w:rPr>
-                        <w:t>.</w:t>
-                      </w:r>
-                    </w:p>
-                    <w:p>
-                      <w:pPr>
-                        <w:pStyle w:val="ListParagraph"/>
-                        <w:numPr>
-                          <w:ilvl w:val="0"/>
-                          <w:numId w:val="2"/>
-                        </w:numPr>
-                        <w:spacing w:after="0"/>
-                        <w:rPr>
-                          <w:rFonts w:ascii="Arial" w:hAnsi="Arial" w:cs="Arial"/>
-                          <w:color w:val="000000" w:themeColor="text1"/>
-                          <w:sz w:val="20"/>
-                          <w:szCs w:val="20"/>
-                        </w:rPr>
-                      </w:pPr>
-                      <w:r>
-                        <w:rPr>
-                          <w:rFonts w:ascii="Arial" w:hAnsi="Arial" w:cs="Arial"/>
-                          <w:color w:val="000000" w:themeColor="text1"/>
-                          <w:sz w:val="20"/>
-                          <w:szCs w:val="20"/>
-                        </w:rPr>
-                        <w:t xml:space="preserve">Developed Long Range Plan for the TXU Energy Mass Business retention portfolio using a simulation-based approach and developed confidence intervals around plan </w:t>
-                      </w:r>
-                      <w:proofErr w:type="gramStart"/>
-                      <w:r>
-                        <w:rPr>
-                          <w:rFonts w:ascii="Arial" w:hAnsi="Arial" w:cs="Arial"/>
-                          <w:color w:val="000000" w:themeColor="text1"/>
-                          <w:sz w:val="20"/>
-                          <w:szCs w:val="20"/>
-                        </w:rPr>
-                        <w:t>estimates</w:t>
-                      </w:r>
-                      <w:proofErr w:type="gramEnd"/>
-                    </w:p>
-                    <w:p>
-                      <w:pPr>
-                        <w:pStyle w:val="ListParagraph"/>
-                        <w:numPr>
-                          <w:ilvl w:val="0"/>
-                          <w:numId w:val="2"/>
-                        </w:numPr>
-                        <w:spacing w:after="0"/>
-                        <w:rPr>
-                          <w:rFonts w:ascii="Arial" w:hAnsi="Arial" w:cs="Arial"/>
-                          <w:color w:val="000000" w:themeColor="text1"/>
-                          <w:sz w:val="20"/>
-                          <w:szCs w:val="20"/>
-                        </w:rPr>
-                      </w:pPr>
-                      <w:r>
-                        <w:rPr>
-                          <w:rFonts w:ascii="Arial" w:hAnsi="Arial" w:cs="Arial"/>
-                          <w:color w:val="000000" w:themeColor="text1"/>
-                          <w:sz w:val="20"/>
-                          <w:szCs w:val="20"/>
-                        </w:rPr>
-                        <w:t>Managed pricing for the Adjustable Month to Month portfolio. Used ML algorithm to segment customers and drove incremental CM from $2M to $7M.</w:t>
-                      </w:r>
-                    </w:p>
-                    <w:p>
-                      <w:pPr>
-                        <w:pStyle w:val="ListParagraph"/>
-                        <w:numPr>
-                          <w:ilvl w:val="0"/>
-                          <w:numId w:val="2"/>
-                        </w:numPr>
-                        <w:spacing w:after="0"/>
-                        <w:rPr>
-                          <w:rFonts w:ascii="Arial" w:hAnsi="Arial" w:cs="Arial"/>
-                          <w:color w:val="000000" w:themeColor="text1"/>
-                          <w:sz w:val="20"/>
-                          <w:szCs w:val="20"/>
-                        </w:rPr>
-                      </w:pPr>
-                      <w:r>
-                        <w:rPr>
-                          <w:rFonts w:ascii="Arial" w:hAnsi="Arial" w:cs="Arial"/>
-                          <w:color w:val="000000" w:themeColor="text1"/>
-                          <w:sz w:val="20"/>
-                          <w:szCs w:val="20"/>
-                        </w:rPr>
-                        <w:t>Developed a scripted and</w:t>
-                      </w:r>
-                      <w:r>
-                        <w:rPr>
-                          <w:rFonts w:ascii="Arial" w:hAnsi="Arial" w:cs="Arial"/>
-                          <w:color w:val="000000" w:themeColor="text1"/>
-                          <w:sz w:val="20"/>
-                          <w:szCs w:val="20"/>
-                        </w:rPr>
-                        <w:t xml:space="preserve"> automated process for </w:t>
-                      </w:r>
-                      <w:r>
-                        <w:rPr>
-                          <w:rFonts w:ascii="Arial" w:hAnsi="Arial" w:cs="Arial"/>
-                          <w:color w:val="000000" w:themeColor="text1"/>
-                          <w:sz w:val="20"/>
-                          <w:szCs w:val="20"/>
-                        </w:rPr>
-                        <w:t>monthly price changes using python as the backend (</w:t>
-                      </w:r>
-                      <w:proofErr w:type="spellStart"/>
-                      <w:r>
-                        <w:rPr>
-                          <w:rFonts w:ascii="Arial" w:hAnsi="Arial" w:cs="Arial"/>
-                          <w:color w:val="000000" w:themeColor="text1"/>
-                          <w:sz w:val="20"/>
-                          <w:szCs w:val="20"/>
-                        </w:rPr>
-                        <w:t>xlwings</w:t>
-                      </w:r>
-                      <w:proofErr w:type="spellEnd"/>
-                      <w:r>
-                        <w:rPr>
-                          <w:rFonts w:ascii="Arial" w:hAnsi="Arial" w:cs="Arial"/>
-                          <w:color w:val="000000" w:themeColor="text1"/>
-                          <w:sz w:val="20"/>
-                          <w:szCs w:val="20"/>
-                        </w:rPr>
-                        <w:t>) and excel as the front end</w:t>
-                      </w:r>
-                    </w:p>
-                    <w:p>
-                      <w:pPr>
-                        <w:pStyle w:val="ListParagraph"/>
-                        <w:numPr>
-                          <w:ilvl w:val="0"/>
-                          <w:numId w:val="2"/>
-                        </w:numPr>
-                        <w:spacing w:after="0"/>
-                        <w:rPr>
-                          <w:rFonts w:ascii="Arial" w:hAnsi="Arial" w:cs="Arial"/>
-                          <w:color w:val="000000" w:themeColor="text1"/>
-                          <w:sz w:val="20"/>
-                          <w:szCs w:val="20"/>
-                        </w:rPr>
-                      </w:pPr>
-                      <w:r>
-                        <w:rPr>
-                          <w:rFonts w:ascii="Arial" w:hAnsi="Arial" w:cs="Arial"/>
-                          <w:color w:val="000000" w:themeColor="text1"/>
-                          <w:sz w:val="20"/>
-                          <w:szCs w:val="20"/>
-                        </w:rPr>
-                        <w:t xml:space="preserve">Led discussions with senior management and stakeholders on pricing </w:t>
-                      </w:r>
-                      <w:proofErr w:type="gramStart"/>
-                      <w:r>
-                        <w:rPr>
-                          <w:rFonts w:ascii="Arial" w:hAnsi="Arial" w:cs="Arial"/>
-                          <w:color w:val="000000" w:themeColor="text1"/>
-                          <w:sz w:val="20"/>
-                          <w:szCs w:val="20"/>
-                        </w:rPr>
-                        <w:t>decisions</w:t>
-                      </w:r>
-                      <w:proofErr w:type="gramEnd"/>
-                      <w:r>
-                        <w:rPr>
-                          <w:rFonts w:ascii="Arial" w:hAnsi="Arial" w:cs="Arial"/>
-                          <w:color w:val="000000" w:themeColor="text1"/>
-                          <w:sz w:val="20"/>
-                          <w:szCs w:val="20"/>
-                        </w:rPr>
-                        <w:t xml:space="preserve"> </w:t>
-                      </w:r>
-                    </w:p>
-                  </w:txbxContent>
-                </v:textbox>
-              </v:shape>
-            </w:pict>
-          </mc:Fallback>
-        </mc:AlternateContent>
-      </w:r>
-      <w:r>
-        <w:rPr>
-          <w:noProof/>
-        </w:rPr>
-        <mc:AlternateContent>
-          <mc:Choice Requires="wps">
-            <w:drawing>
-              <wp:anchor distT="0" distB="0" distL="114300" distR="114300" simplePos="0" relativeHeight="251671552" behindDoc="0" locked="0" layoutInCell="1" allowOverlap="1" wp14:anchorId="666EBCDF" wp14:editId="76DE2633">
+              <wp:anchor distT="0" distB="0" distL="114300" distR="114300" simplePos="0" relativeHeight="251671552" behindDoc="0" locked="0" layoutInCell="1" allowOverlap="1" wp14:anchorId="666EBCDF" wp14:editId="12494171">
                 <wp:simplePos x="0" y="0"/>
                 <wp:positionH relativeFrom="column">
                   <wp:posOffset>3248660</wp:posOffset>
@@ -2816,7 +3535,7 @@
           </mc:Choice>
           <mc:Fallback>
             <w:pict>
-              <v:rect w14:anchorId="666EBCDF" id="Rectangle 12" o:spid="_x0000_s1033" style="position:absolute;margin-left:255.8pt;margin-top:44.4pt;width:164.4pt;height:25.5pt;z-index:251671552;visibility:visible;mso-wrap-style:square;mso-width-percent:0;mso-height-percent:0;mso-wrap-distance-left:9pt;mso-wrap-distance-top:0;mso-wrap-distance-right:9pt;mso-wrap-distance-bottom:0;mso-position-horizontal:absolute;mso-position-horizontal-relative:text;mso-position-vertical:absolute;mso-position-vertical-relative:text;mso-width-percent:0;mso-height-percent:0;mso-width-relative:margin;mso-height-relative:margin;v-text-anchor:middle" o:gfxdata="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" fillcolor="#002060" strokecolor="#1f3763 [1604]" strokeweight="1pt">
+              <v:rect w14:anchorId="666EBCDF" id="Rectangle 12" o:spid="_x0000_s1034" style="position:absolute;margin-left:255.8pt;margin-top:44.4pt;width:164.4pt;height:25.5pt;z-index:251671552;visibility:visible;mso-wrap-style:square;mso-width-percent:0;mso-height-percent:0;mso-wrap-distance-left:9pt;mso-wrap-distance-top:0;mso-wrap-distance-right:9pt;mso-wrap-distance-bottom:0;mso-position-horizontal:absolute;mso-position-horizontal-relative:text;mso-position-vertical:absolute;mso-position-vertical-relative:text;mso-width-percent:0;mso-height-percent:0;mso-width-relative:margin;mso-height-relative:margin;v-text-anchor:middle" o:gfxdata="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" fillcolor="#002060" strokecolor="#1f3763 [1604]" strokeweight="1pt">
                 <v:textbox>
                   <w:txbxContent>
                     <w:p>
@@ -2855,7 +3574,7 @@
         <mc:AlternateContent>
           <mc:Choice Requires="wps">
             <w:drawing>
-              <wp:anchor distT="0" distB="0" distL="114300" distR="114300" simplePos="0" relativeHeight="251665408" behindDoc="0" locked="0" layoutInCell="1" allowOverlap="1" wp14:anchorId="567F4C09" wp14:editId="436C677E">
+              <wp:anchor distT="0" distB="0" distL="114300" distR="114300" simplePos="0" relativeHeight="251665408" behindDoc="0" locked="0" layoutInCell="1" allowOverlap="1" wp14:anchorId="567F4C09" wp14:editId="1F604706">
                 <wp:simplePos x="0" y="0"/>
                 <wp:positionH relativeFrom="column">
                   <wp:posOffset>345440</wp:posOffset>
@@ -3246,7 +3965,7 @@
           </mc:Choice>
           <mc:Fallback>
             <w:pict>
-              <v:shape w14:anchorId="567F4C09" id="Text Box 9" o:spid="_x0000_s1034" type="#_x0000_t202" style="position:absolute;margin-left:27.2pt;margin-top:301.3pt;width:164.4pt;height:246pt;z-index:251665408;visibility:visible;mso-wrap-style:square;mso-width-percent:0;mso-height-percent:0;mso-wrap-distance-left:9pt;mso-wrap-distance-top:0;mso-wrap-distance-right:9pt;mso-wrap-distance-bottom:0;mso-position-horizontal:absolute;mso-position-horizontal-relative:text;mso-position-vertical:absolute;mso-position-vertical-relative:text;mso-width-percent:0;mso-height-percent:0;mso-width-relative:margin;mso-height-relative:margin;v-text-anchor:top" o:gfxdata="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" filled="f" stroked="f" strokeweight=".5pt">
+              <v:shape w14:anchorId="567F4C09" id="Text Box 9" o:spid="_x0000_s1035" type="#_x0000_t202" style="position:absolute;margin-left:27.2pt;margin-top:301.3pt;width:164.4pt;height:246pt;z-index:251665408;visibility:visible;mso-wrap-style:square;mso-width-percent:0;mso-height-percent:0;mso-wrap-distance-left:9pt;mso-wrap-distance-top:0;mso-wrap-distance-right:9pt;mso-wrap-distance-bottom:0;mso-position-horizontal:absolute;mso-position-horizontal-relative:text;mso-position-vertical:absolute;mso-position-vertical-relative:text;mso-width-percent:0;mso-height-percent:0;mso-width-relative:margin;mso-height-relative:margin;v-text-anchor:top" o:gfxdata="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" filled="f" stroked="f" strokeweight=".5pt">
                 <v:textbox>
                   <w:txbxContent>
                     <w:p>
@@ -3600,7 +4319,7 @@
         <mc:AlternateContent>
           <mc:Choice Requires="wps">
             <w:drawing>
-              <wp:anchor distT="0" distB="0" distL="114300" distR="114300" simplePos="0" relativeHeight="251663360" behindDoc="0" locked="0" layoutInCell="1" allowOverlap="1" wp14:anchorId="1F6DE14D" wp14:editId="30CB1515">
+              <wp:anchor distT="0" distB="0" distL="114300" distR="114300" simplePos="0" relativeHeight="251663360" behindDoc="0" locked="0" layoutInCell="1" allowOverlap="1" wp14:anchorId="1F6DE14D" wp14:editId="4B9162C8">
                 <wp:simplePos x="0" y="0"/>
                 <wp:positionH relativeFrom="column">
                   <wp:posOffset>345440</wp:posOffset>
@@ -3691,7 +4410,7 @@
           </mc:Choice>
           <mc:Fallback>
             <w:pict>
-              <v:rect w14:anchorId="1F6DE14D" id="Rectangle 8" o:spid="_x0000_s1035" style="position:absolute;margin-left:27.2pt;margin-top:261.9pt;width:164.4pt;height:25.5pt;z-index:251663360;visibility:visible;mso-wrap-style:square;mso-width-percent:0;mso-height-percent:0;mso-wrap-distance-left:9pt;mso-wrap-distance-top:0;mso-wrap-distance-right:9pt;mso-wrap-distance-bottom:0;mso-position-horizontal:absolute;mso-position-horizontal-relative:text;mso-position-vertical:absolute;mso-position-vertical-relative:text;mso-width-percent:0;mso-height-percent:0;mso-width-relative:margin;mso-height-relative:margin;v-text-anchor:middle" o:gfxdata="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" fillcolor="#002060" strokecolor="#1f3763 [1604]" strokeweight="1pt">
+              <v:rect w14:anchorId="1F6DE14D" id="Rectangle 8" o:spid="_x0000_s1036" style="position:absolute;margin-left:27.2pt;margin-top:261.9pt;width:164.4pt;height:25.5pt;z-index:251663360;visibility:visible;mso-wrap-style:square;mso-width-percent:0;mso-height-percent:0;mso-wrap-distance-left:9pt;mso-wrap-distance-top:0;mso-wrap-distance-right:9pt;mso-wrap-distance-bottom:0;mso-position-horizontal:absolute;mso-position-horizontal-relative:text;mso-position-vertical:absolute;mso-position-vertical-relative:text;mso-width-percent:0;mso-height-percent:0;mso-width-relative:margin;mso-height-relative:margin;v-text-anchor:middle" o:gfxdata="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" fillcolor="#002060" strokecolor="#1f3763 [1604]" strokeweight="1pt">
                 <v:textbox>
                   <w:txbxContent>
                     <w:p>
@@ -3730,7 +4449,7 @@
         <mc:AlternateContent>
           <mc:Choice Requires="wps">
             <w:drawing>
-              <wp:anchor distT="0" distB="0" distL="114300" distR="114300" simplePos="0" relativeHeight="251661312" behindDoc="0" locked="0" layoutInCell="1" allowOverlap="1" wp14:anchorId="28A33D0D" wp14:editId="79F484F7">
+              <wp:anchor distT="0" distB="0" distL="114300" distR="114300" simplePos="0" relativeHeight="251661312" behindDoc="0" locked="0" layoutInCell="1" allowOverlap="1" wp14:anchorId="28A33D0D" wp14:editId="238775F0">
                 <wp:simplePos x="0" y="0"/>
                 <wp:positionH relativeFrom="column">
                   <wp:posOffset>346075</wp:posOffset>
@@ -3981,7 +4700,7 @@
           </mc:Choice>
           <mc:Fallback>
             <w:pict>
-              <v:shape w14:anchorId="28A33D0D" id="Text Box 7" o:spid="_x0000_s1036" type="#_x0000_t202" style="position:absolute;margin-left:27.25pt;margin-top:85.2pt;width:164.4pt;height:163pt;z-index:251661312;visibility:visible;mso-wrap-style:square;mso-width-percent:0;mso-height-percent:0;mso-wrap-distance-left:9pt;mso-wrap-distance-top:0;mso-wrap-distance-right:9pt;mso-wrap-distance-bottom:0;mso-position-horizontal:absolute;mso-position-horizontal-relative:text;mso-position-vertical:absolute;mso-position-vertical-relative:text;mso-width-percent:0;mso-height-percent:0;mso-width-relative:margin;mso-height-relative:margin;v-text-anchor:top" o:gfxdata="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" filled="f" stroked="f" strokeweight=".5pt">
+              <v:shape w14:anchorId="28A33D0D" id="Text Box 7" o:spid="_x0000_s1037" type="#_x0000_t202" style="position:absolute;margin-left:27.25pt;margin-top:85.2pt;width:164.4pt;height:163pt;z-index:251661312;visibility:visible;mso-wrap-style:square;mso-width-percent:0;mso-height-percent:0;mso-wrap-distance-left:9pt;mso-wrap-distance-top:0;mso-wrap-distance-right:9pt;mso-wrap-distance-bottom:0;mso-position-horizontal:absolute;mso-position-horizontal-relative:text;mso-position-vertical:absolute;mso-position-vertical-relative:text;mso-width-percent:0;mso-height-percent:0;mso-width-relative:margin;mso-height-relative:margin;v-text-anchor:top" o:gfxdata="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" filled="f" stroked="f" strokeweight=".5pt">
                 <v:textbox>
                   <w:txbxContent>
                     <w:p>
@@ -4195,7 +4914,7 @@
         <mc:AlternateContent>
           <mc:Choice Requires="wps">
             <w:drawing>
-              <wp:anchor distT="0" distB="0" distL="114300" distR="114300" simplePos="0" relativeHeight="251660288" behindDoc="0" locked="0" layoutInCell="1" allowOverlap="1" wp14:anchorId="38BFE2A5" wp14:editId="349DFCBB">
+              <wp:anchor distT="0" distB="0" distL="114300" distR="114300" simplePos="0" relativeHeight="251660288" behindDoc="0" locked="0" layoutInCell="1" allowOverlap="1" wp14:anchorId="38BFE2A5" wp14:editId="1EC44584">
                 <wp:simplePos x="0" y="0"/>
                 <wp:positionH relativeFrom="column">
                   <wp:posOffset>347980</wp:posOffset>
@@ -4286,7 +5005,7 @@
           </mc:Choice>
           <mc:Fallback>
             <w:pict>
-              <v:rect w14:anchorId="38BFE2A5" id="Rectangle 5" o:spid="_x0000_s1037" style="position:absolute;margin-left:27.4pt;margin-top:45.6pt;width:164.4pt;height:25.5pt;z-index:251660288;visibility:visible;mso-wrap-style:square;mso-width-percent:0;mso-height-percent:0;mso-wrap-distance-left:9pt;mso-wrap-distance-top:0;mso-wrap-distance-right:9pt;mso-wrap-distance-bottom:0;mso-position-horizontal:absolute;mso-position-horizontal-relative:text;mso-position-vertical:absolute;mso-position-vertical-relative:text;mso-width-percent:0;mso-height-percent:0;mso-width-relative:margin;mso-height-relative:margin;v-text-anchor:middle" o:gfxdata="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" fillcolor="#002060" strokecolor="#1f3763 [1604]" strokeweight="1pt">
+              <v:rect w14:anchorId="38BFE2A5" id="Rectangle 5" o:spid="_x0000_s1038" style="position:absolute;margin-left:27.4pt;margin-top:45.6pt;width:164.4pt;height:25.5pt;z-index:251660288;visibility:visible;mso-wrap-style:square;mso-width-percent:0;mso-height-percent:0;mso-wrap-distance-left:9pt;mso-wrap-distance-top:0;mso-wrap-distance-right:9pt;mso-wrap-distance-bottom:0;mso-position-horizontal:absolute;mso-position-horizontal-relative:text;mso-position-vertical:absolute;mso-position-vertical-relative:text;mso-width-percent:0;mso-height-percent:0;mso-width-relative:margin;mso-height-relative:margin;v-text-anchor:middle" o:gfxdata="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" fillcolor="#002060" strokecolor="#1f3763 [1604]" strokeweight="1pt">
                 <v:textbox>
                   <w:txbxContent>
                     <w:p>
@@ -4325,7 +5044,7 @@
         <mc:AlternateContent>
           <mc:Choice Requires="wps">
             <w:drawing>
-              <wp:anchor distT="0" distB="0" distL="114300" distR="114300" simplePos="0" relativeHeight="251659264" behindDoc="0" locked="0" layoutInCell="1" allowOverlap="1" wp14:anchorId="65DE259D" wp14:editId="164D4224">
+              <wp:anchor distT="0" distB="0" distL="114300" distR="114300" simplePos="0" relativeHeight="251659264" behindDoc="0" locked="0" layoutInCell="1" allowOverlap="1" wp14:anchorId="65DE259D" wp14:editId="1914FBE1">
                 <wp:simplePos x="0" y="0"/>
                 <wp:positionH relativeFrom="column">
                   <wp:posOffset>-2540</wp:posOffset>
@@ -4396,7 +5115,7 @@
           </mc:Choice>
           <mc:Fallback>
             <w:pict>
-              <v:rect w14:anchorId="514864D0" id="Rectangle 1" o:spid="_x0000_s1026" style="position:absolute;margin-left:-.2pt;margin-top:9.8pt;width:219.7pt;height:793.7pt;z-index:251659264;visibility:visible;mso-wrap-style:square;mso-width-percent:0;mso-height-percent:0;mso-wrap-distance-left:9pt;mso-wrap-distance-top:0;mso-wrap-distance-right:9pt;mso-wrap-distance-bottom:0;mso-position-horizontal:absolute;mso-position-horizontal-relative:text;mso-position-vertical:absolute;mso-position-vertical-relative:margin;mso-width-percent:0;mso-height-percent:0;mso-width-relative:margin;mso-height-relative:margin;v-text-anchor:middle" o:gfxdata="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" fillcolor="#deeaf6 [664]" stroked="f" strokeweight="1pt">
+              <v:rect w14:anchorId="0549E004" id="Rectangle 1" o:spid="_x0000_s1026" style="position:absolute;margin-left:-.2pt;margin-top:9.8pt;width:219.7pt;height:793.7pt;z-index:251659264;visibility:visible;mso-wrap-style:square;mso-width-percent:0;mso-height-percent:0;mso-wrap-distance-left:9pt;mso-wrap-distance-top:0;mso-wrap-distance-right:9pt;mso-wrap-distance-bottom:0;mso-position-horizontal:absolute;mso-position-horizontal-relative:text;mso-position-vertical:absolute;mso-position-vertical-relative:margin;mso-width-percent:0;mso-height-percent:0;mso-width-relative:margin;mso-height-relative:margin;v-text-anchor:middle" o:gfxdata="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" fillcolor="#deeaf6 [664]" stroked="f" strokeweight="1pt">
                 <w10:wrap anchory="margin"/>
               </v:rect>
             </w:pict>
@@ -5165,7 +5884,7 @@
   <w:style w:type="paragraph" w:default="1" w:styleId="Normal">
     <w:name w:val="Normal"/>
     <w:qFormat/>
-    <w:rsid w:val="00314DFE"/>
+    <w:rsid w:val="00263AA2"/>
   </w:style>
   <w:style w:type="character" w:default="1" w:styleId="DefaultParagraphFont">
     <w:name w:val="Default Paragraph Font"/>
@@ -5227,6 +5946,29 @@
       <w:ind w:left="720"/>
       <w:contextualSpacing/>
     </w:pPr>
+  </w:style>
+  <w:style w:type="character" w:styleId="Strong">
+    <w:name w:val="Strong"/>
+    <w:basedOn w:val="DefaultParagraphFont"/>
+    <w:uiPriority w:val="22"/>
+    <w:qFormat/>
+    <w:rsid w:val="00263AA2"/>
+    <w:rPr>
+      <w:b/>
+      <w:bCs/>
+    </w:rPr>
+  </w:style>
+  <w:style w:type="character" w:styleId="FollowedHyperlink">
+    <w:name w:val="FollowedHyperlink"/>
+    <w:basedOn w:val="DefaultParagraphFont"/>
+    <w:uiPriority w:val="99"/>
+    <w:semiHidden/>
+    <w:unhideWhenUsed/>
+    <w:rsid w:val="00F178AF"/>
+    <w:rPr>
+      <w:color w:val="954F72" w:themeColor="followedHyperlink"/>
+      <w:u w:val="single"/>
+    </w:rPr>
   </w:style>
 </w:styles>
 </file>

</xml_diff>